<commit_message>
Referências e Cap 2
Adição do arquivo de referências bibTeX
</commit_message>
<xml_diff>
--- a/Cap 2 Felipe.docx
+++ b/Cap 2 Felipe.docx
@@ -14,8 +14,32 @@
           <w:sz w:val="32"/>
           <w:szCs w:val="32"/>
         </w:rPr>
-        <w:t>2.4 Geração Automática de Código</w:t>
-      </w:r>
+        <w:tab/>
+        <w:t>2.</w:t>
+      </w:r>
+      <w:r>
+        <w:rPr>
+          <w:sz w:val="32"/>
+          <w:szCs w:val="32"/>
+        </w:rPr>
+        <w:t xml:space="preserve">1.1.1 </w:t>
+      </w:r>
+      <w:r>
+        <w:rPr>
+          <w:sz w:val="32"/>
+          <w:szCs w:val="32"/>
+        </w:rPr>
+        <w:t xml:space="preserve">Modelo </w:t>
+      </w:r>
+      <w:proofErr w:type="spellStart"/>
+      <w:r>
+        <w:rPr>
+          <w:sz w:val="32"/>
+          <w:szCs w:val="32"/>
+        </w:rPr>
+        <w:t>OpenCOM</w:t>
+      </w:r>
+      <w:proofErr w:type="spellEnd"/>
     </w:p>
     <w:p>
       <w:pPr>
@@ -37,7 +61,15 @@
           <w:sz w:val="32"/>
           <w:szCs w:val="32"/>
         </w:rPr>
-        <w:t>2.5 Componentes Distribuídos</w:t>
+        <w:tab/>
+        <w:t xml:space="preserve">2.1.1.2 </w:t>
+      </w:r>
+      <w:r>
+        <w:rPr>
+          <w:sz w:val="32"/>
+          <w:szCs w:val="32"/>
+        </w:rPr>
+        <w:t>Modelo Fractal</w:t>
       </w:r>
     </w:p>
     <w:p>
@@ -61,7 +93,14 @@
           <w:szCs w:val="32"/>
         </w:rPr>
         <w:tab/>
-        <w:t>2.5.1 Middleware Baseado em Componentes</w:t>
+        <w:t xml:space="preserve">2.1.1.3 </w:t>
+      </w:r>
+      <w:r>
+        <w:rPr>
+          <w:sz w:val="32"/>
+          <w:szCs w:val="32"/>
+        </w:rPr>
+        <w:t>Modelo OSGI</w:t>
       </w:r>
     </w:p>
     <w:p>
@@ -84,94 +123,19 @@
           <w:sz w:val="32"/>
           <w:szCs w:val="32"/>
         </w:rPr>
-        <w:tab/>
-        <w:t xml:space="preserve">2.5.2 O Modelo </w:t>
-      </w:r>
-      <w:proofErr w:type="spellStart"/>
-      <w:r>
-        <w:rPr>
-          <w:sz w:val="32"/>
-          <w:szCs w:val="32"/>
-        </w:rPr>
-        <w:t>OpenCOM</w:t>
-      </w:r>
-      <w:proofErr w:type="spellEnd"/>
-    </w:p>
-    <w:p>
-      <w:pPr>
-        <w:rPr>
-          <w:sz w:val="32"/>
-          <w:szCs w:val="32"/>
-        </w:rPr>
-      </w:pPr>
-    </w:p>
-    <w:p>
-      <w:pPr>
-        <w:rPr>
-          <w:sz w:val="32"/>
-          <w:szCs w:val="32"/>
-        </w:rPr>
-      </w:pPr>
-      <w:r>
-        <w:rPr>
-          <w:sz w:val="32"/>
-          <w:szCs w:val="32"/>
-        </w:rPr>
-        <w:tab/>
-        <w:t>2.5.3 O Modelo Fractal</w:t>
-      </w:r>
-    </w:p>
-    <w:p>
-      <w:pPr>
-        <w:rPr>
-          <w:sz w:val="32"/>
-          <w:szCs w:val="32"/>
-        </w:rPr>
-      </w:pPr>
-    </w:p>
-    <w:p>
-      <w:pPr>
-        <w:rPr>
-          <w:sz w:val="32"/>
-          <w:szCs w:val="32"/>
-        </w:rPr>
-      </w:pPr>
-      <w:r>
-        <w:rPr>
-          <w:sz w:val="32"/>
-          <w:szCs w:val="32"/>
-        </w:rPr>
-        <w:tab/>
-        <w:t>2.5.4 O Modelo OSGI</w:t>
-      </w:r>
-    </w:p>
-    <w:p>
-      <w:pPr>
-        <w:rPr>
-          <w:sz w:val="32"/>
-          <w:szCs w:val="32"/>
-        </w:rPr>
-      </w:pPr>
-    </w:p>
-    <w:p>
-      <w:pPr>
-        <w:rPr>
-          <w:sz w:val="32"/>
-          <w:szCs w:val="32"/>
-        </w:rPr>
-      </w:pPr>
-      <w:r>
-        <w:rPr>
-          <w:sz w:val="32"/>
-          <w:szCs w:val="32"/>
-        </w:rPr>
-        <w:t>2.6 Discussão</w:t>
-      </w:r>
-    </w:p>
-    <w:p>
+        <w:t>2.9</w:t>
+      </w:r>
       <w:bookmarkStart w:id="0" w:name="_GoBack"/>
       <w:bookmarkEnd w:id="0"/>
+      <w:r>
+        <w:rPr>
+          <w:sz w:val="32"/>
+          <w:szCs w:val="32"/>
+        </w:rPr>
+        <w:t xml:space="preserve"> Discussão</w:t>
+      </w:r>
     </w:p>
+    <w:p/>
     <w:sectPr>
       <w:pgSz w:w="11906" w:h="16838"/>
       <w:pgMar w:top="1417" w:right="1701" w:bottom="1417" w:left="1701" w:header="708" w:footer="708" w:gutter="0"/>

</xml_diff>

<commit_message>
Modelo OpenCOM e Referências
Modelo OpenCOM e Referências
</commit_message>
<xml_diff>
--- a/Cap 2 Felipe.docx
+++ b/Cap 2 Felipe.docx
@@ -5,28 +5,38 @@
     <w:p>
       <w:pPr>
         <w:rPr>
-          <w:sz w:val="32"/>
-          <w:szCs w:val="32"/>
-        </w:rPr>
-      </w:pPr>
-      <w:r>
-        <w:rPr>
-          <w:sz w:val="32"/>
+          <w:rFonts w:ascii="Arial" w:hAnsi="Arial" w:cs="Arial"/>
+          <w:sz w:val="28"/>
+          <w:szCs w:val="32"/>
+        </w:rPr>
+      </w:pPr>
+      <w:r>
+        <w:rPr>
+          <w:sz w:val="28"/>
           <w:szCs w:val="32"/>
         </w:rPr>
         <w:tab/>
+      </w:r>
+      <w:r>
+        <w:rPr>
+          <w:rFonts w:ascii="Arial" w:hAnsi="Arial" w:cs="Arial"/>
+          <w:sz w:val="28"/>
+          <w:szCs w:val="32"/>
+        </w:rPr>
         <w:t>2.</w:t>
       </w:r>
       <w:r>
         <w:rPr>
-          <w:sz w:val="32"/>
+          <w:rFonts w:ascii="Arial" w:hAnsi="Arial" w:cs="Arial"/>
+          <w:sz w:val="28"/>
           <w:szCs w:val="32"/>
         </w:rPr>
         <w:t xml:space="preserve">1.1.1 </w:t>
       </w:r>
       <w:r>
         <w:rPr>
-          <w:sz w:val="32"/>
+          <w:rFonts w:ascii="Arial" w:hAnsi="Arial" w:cs="Arial"/>
+          <w:sz w:val="28"/>
           <w:szCs w:val="32"/>
         </w:rPr>
         <w:t xml:space="preserve">Modelo </w:t>
@@ -34,7 +44,8 @@
       <w:proofErr w:type="spellStart"/>
       <w:r>
         <w:rPr>
-          <w:sz w:val="32"/>
+          <w:rFonts w:ascii="Arial" w:hAnsi="Arial" w:cs="Arial"/>
+          <w:sz w:val="28"/>
           <w:szCs w:val="32"/>
         </w:rPr>
         <w:t>OpenCOM</w:t>
@@ -44,21 +55,235 @@
     <w:p>
       <w:pPr>
         <w:rPr>
-          <w:sz w:val="32"/>
-          <w:szCs w:val="32"/>
-        </w:rPr>
-      </w:pPr>
-    </w:p>
-    <w:p>
-      <w:pPr>
-        <w:rPr>
-          <w:sz w:val="32"/>
-          <w:szCs w:val="32"/>
-        </w:rPr>
-      </w:pPr>
-      <w:r>
-        <w:rPr>
-          <w:sz w:val="32"/>
+          <w:rFonts w:ascii="Arial" w:hAnsi="Arial" w:cs="Arial"/>
+          <w:sz w:val="28"/>
+          <w:szCs w:val="32"/>
+        </w:rPr>
+      </w:pPr>
+    </w:p>
+    <w:p>
+      <w:pPr>
+        <w:autoSpaceDE w:val="0"/>
+        <w:autoSpaceDN w:val="0"/>
+        <w:adjustRightInd w:val="0"/>
+        <w:jc w:val="both"/>
+        <w:rPr>
+          <w:rFonts w:ascii="NimbusRomNo9L-Regu" w:eastAsiaTheme="minorHAnsi" w:hAnsi="NimbusRomNo9L-Regu" w:cs="NimbusRomNo9L-Regu"/>
+        </w:rPr>
+      </w:pPr>
+      <w:r>
+        <w:rPr>
+          <w:rFonts w:ascii="Arial" w:hAnsi="Arial" w:cs="Arial"/>
+          <w:szCs w:val="32"/>
+        </w:rPr>
+        <w:tab/>
+      </w:r>
+      <w:r>
+        <w:rPr>
+          <w:rFonts w:ascii="NimbusRomNo9L-Regu" w:eastAsiaTheme="minorHAnsi" w:hAnsi="NimbusRomNo9L-Regu" w:cs="NimbusRomNo9L-Regu"/>
+        </w:rPr>
+        <w:t xml:space="preserve">O </w:t>
+      </w:r>
+      <w:proofErr w:type="spellStart"/>
+      <w:r>
+        <w:rPr>
+          <w:rFonts w:ascii="NimbusRomNo9L-Regu" w:eastAsiaTheme="minorHAnsi" w:hAnsi="NimbusRomNo9L-Regu" w:cs="NimbusRomNo9L-Regu"/>
+        </w:rPr>
+        <w:t>OpenCOM</w:t>
+      </w:r>
+      <w:proofErr w:type="spellEnd"/>
+      <w:r>
+        <w:rPr>
+          <w:rFonts w:ascii="NimbusRomNo9L-Regu" w:eastAsiaTheme="minorHAnsi" w:hAnsi="NimbusRomNo9L-Regu" w:cs="NimbusRomNo9L-Regu"/>
+        </w:rPr>
+        <w:t xml:space="preserve"> é um modelo de componentes de baixo peso projetado para </w:t>
+      </w:r>
+      <w:r>
+        <w:rPr>
+          <w:rFonts w:ascii="NimbusRomNo9L-Regu" w:eastAsiaTheme="minorHAnsi" w:hAnsi="NimbusRomNo9L-Regu" w:cs="NimbusRomNo9L-Regu"/>
+        </w:rPr>
+        <w:t>o</w:t>
+      </w:r>
+      <w:r>
+        <w:rPr>
+          <w:rFonts w:ascii="NimbusRomNo9L-Regu" w:eastAsiaTheme="minorHAnsi" w:hAnsi="NimbusRomNo9L-Regu" w:cs="NimbusRomNo9L-Regu"/>
+        </w:rPr>
+        <w:t xml:space="preserve"> desenvolvimento</w:t>
+      </w:r>
+      <w:r>
+        <w:rPr>
+          <w:rFonts w:ascii="NimbusRomNo9L-Regu" w:eastAsiaTheme="minorHAnsi" w:hAnsi="NimbusRomNo9L-Regu" w:cs="NimbusRomNo9L-Regu"/>
+        </w:rPr>
+        <w:t xml:space="preserve"> </w:t>
+      </w:r>
+      <w:r>
+        <w:rPr>
+          <w:rFonts w:ascii="NimbusRomNo9L-Regu" w:eastAsiaTheme="minorHAnsi" w:hAnsi="NimbusRomNo9L-Regu" w:cs="NimbusRomNo9L-Regu"/>
+        </w:rPr>
+        <w:t xml:space="preserve">de </w:t>
+      </w:r>
+      <w:r>
+        <w:rPr>
+          <w:rFonts w:ascii="NimbusRomNo9L-ReguItal" w:eastAsiaTheme="minorHAnsi" w:hAnsi="NimbusRomNo9L-ReguItal" w:cs="NimbusRomNo9L-ReguItal"/>
+        </w:rPr>
+        <w:t xml:space="preserve">middlewares </w:t>
+      </w:r>
+      <w:r>
+        <w:rPr>
+          <w:rFonts w:ascii="NimbusRomNo9L-Regu" w:eastAsiaTheme="minorHAnsi" w:hAnsi="NimbusRomNo9L-Regu" w:cs="NimbusRomNo9L-Regu"/>
+        </w:rPr>
+        <w:t>em dispositivos de computação com poucos recursos (processamento, memória,</w:t>
+      </w:r>
+      <w:r>
+        <w:rPr>
+          <w:rFonts w:ascii="NimbusRomNo9L-Regu" w:eastAsiaTheme="minorHAnsi" w:hAnsi="NimbusRomNo9L-Regu" w:cs="NimbusRomNo9L-Regu"/>
+        </w:rPr>
+        <w:t xml:space="preserve"> </w:t>
+      </w:r>
+      <w:r>
+        <w:rPr>
+          <w:rFonts w:ascii="NimbusRomNo9L-Regu" w:eastAsiaTheme="minorHAnsi" w:hAnsi="NimbusRomNo9L-Regu" w:cs="NimbusRomNo9L-Regu"/>
+        </w:rPr>
+        <w:t xml:space="preserve">armazenamento). Além de ser um modelo de baixo peso, o </w:t>
+      </w:r>
+      <w:proofErr w:type="spellStart"/>
+      <w:r>
+        <w:rPr>
+          <w:rFonts w:ascii="NimbusRomNo9L-Regu" w:eastAsiaTheme="minorHAnsi" w:hAnsi="NimbusRomNo9L-Regu" w:cs="NimbusRomNo9L-Regu"/>
+        </w:rPr>
+        <w:t>OpenCOM</w:t>
+      </w:r>
+      <w:proofErr w:type="spellEnd"/>
+      <w:r>
+        <w:rPr>
+          <w:rFonts w:ascii="NimbusRomNo9L-Regu" w:eastAsiaTheme="minorHAnsi" w:hAnsi="NimbusRomNo9L-Regu" w:cs="NimbusRomNo9L-Regu"/>
+        </w:rPr>
+        <w:t xml:space="preserve"> provê a capacidade</w:t>
+      </w:r>
+      <w:r>
+        <w:rPr>
+          <w:rFonts w:ascii="NimbusRomNo9L-Regu" w:eastAsiaTheme="minorHAnsi" w:hAnsi="NimbusRomNo9L-Regu" w:cs="NimbusRomNo9L-Regu"/>
+        </w:rPr>
+        <w:t xml:space="preserve"> </w:t>
+      </w:r>
+      <w:r>
+        <w:rPr>
+          <w:rFonts w:ascii="NimbusRomNo9L-Regu" w:eastAsiaTheme="minorHAnsi" w:hAnsi="NimbusRomNo9L-Regu" w:cs="NimbusRomNo9L-Regu"/>
+        </w:rPr>
+        <w:t xml:space="preserve">de reconfiguração dinâmica de </w:t>
+      </w:r>
+      <w:r>
+        <w:rPr>
+          <w:rFonts w:ascii="NimbusRomNo9L-ReguItal" w:eastAsiaTheme="minorHAnsi" w:hAnsi="NimbusRomNo9L-ReguItal" w:cs="NimbusRomNo9L-ReguItal"/>
+        </w:rPr>
+        <w:t xml:space="preserve">middlewares </w:t>
+      </w:r>
+      <w:r>
+        <w:rPr>
+          <w:rFonts w:ascii="NimbusRomNo9L-Regu" w:eastAsiaTheme="minorHAnsi" w:hAnsi="NimbusRomNo9L-Regu" w:cs="NimbusRomNo9L-Regu"/>
+        </w:rPr>
+        <w:t>tanto no domínio estrutural quanto no</w:t>
+      </w:r>
+      <w:r>
+        <w:rPr>
+          <w:rFonts w:ascii="NimbusRomNo9L-Regu" w:eastAsiaTheme="minorHAnsi" w:hAnsi="NimbusRomNo9L-Regu" w:cs="NimbusRomNo9L-Regu"/>
+        </w:rPr>
+        <w:t xml:space="preserve"> </w:t>
+      </w:r>
+      <w:r>
+        <w:rPr>
+          <w:rFonts w:ascii="NimbusRomNo9L-Regu" w:eastAsiaTheme="minorHAnsi" w:hAnsi="NimbusRomNo9L-Regu" w:cs="NimbusRomNo9L-Regu"/>
+        </w:rPr>
+        <w:t>comportamental</w:t>
+      </w:r>
+      <w:r>
+        <w:rPr>
+          <w:rFonts w:ascii="NimbusRomNo9L-Regu" w:eastAsiaTheme="minorHAnsi" w:hAnsi="NimbusRomNo9L-Regu" w:cs="NimbusRomNo9L-Regu"/>
+        </w:rPr>
+        <w:t>.</w:t>
+      </w:r>
+      <w:r>
+        <w:rPr>
+          <w:rFonts w:ascii="NimbusRomNo9L-Regu" w:eastAsiaTheme="minorHAnsi" w:hAnsi="NimbusRomNo9L-Regu" w:cs="NimbusRomNo9L-Regu"/>
+        </w:rPr>
+        <w:t xml:space="preserve"> </w:t>
+      </w:r>
+      <w:r>
+        <w:rPr>
+          <w:rFonts w:ascii="NimbusRomNo9L-Regu" w:eastAsiaTheme="minorHAnsi" w:hAnsi="NimbusRomNo9L-Regu" w:cs="NimbusRomNo9L-Regu"/>
+        </w:rPr>
+        <w:t>{</w:t>
+      </w:r>
+      <w:proofErr w:type="gramStart"/>
+      <w:r>
+        <w:rPr>
+          <w:rFonts w:ascii="NimbusRomNo9L-Regu" w:eastAsiaTheme="minorHAnsi" w:hAnsi="NimbusRomNo9L-Regu" w:cs="NimbusRomNo9L-Regu"/>
+        </w:rPr>
+        <w:t>rocha</w:t>
+      </w:r>
+      <w:proofErr w:type="gramEnd"/>
+      <w:r>
+        <w:rPr>
+          <w:rFonts w:ascii="NimbusRomNo9L-Regu" w:eastAsiaTheme="minorHAnsi" w:hAnsi="NimbusRomNo9L-Regu" w:cs="NimbusRomNo9L-Regu"/>
+        </w:rPr>
+        <w:t>2008}</w:t>
+      </w:r>
+    </w:p>
+    <w:p>
+      <w:pPr>
+        <w:autoSpaceDE w:val="0"/>
+        <w:autoSpaceDN w:val="0"/>
+        <w:adjustRightInd w:val="0"/>
+        <w:jc w:val="both"/>
+        <w:rPr>
+          <w:rFonts w:ascii="NimbusRomNo9L-Regu" w:eastAsiaTheme="minorHAnsi" w:hAnsi="NimbusRomNo9L-Regu" w:cs="NimbusRomNo9L-Regu"/>
+        </w:rPr>
+      </w:pPr>
+    </w:p>
+    <w:p>
+      <w:pPr>
+        <w:autoSpaceDE w:val="0"/>
+        <w:autoSpaceDN w:val="0"/>
+        <w:adjustRightInd w:val="0"/>
+        <w:jc w:val="both"/>
+        <w:rPr>
+          <w:rFonts w:ascii="Arial" w:hAnsi="Arial" w:cs="Arial"/>
+          <w:szCs w:val="32"/>
+        </w:rPr>
+      </w:pPr>
+      <w:bookmarkStart w:id="0" w:name="_GoBack"/>
+      <w:bookmarkEnd w:id="0"/>
+    </w:p>
+    <w:p>
+      <w:pPr>
+        <w:rPr>
+          <w:rFonts w:ascii="Arial" w:hAnsi="Arial" w:cs="Arial"/>
+          <w:sz w:val="22"/>
+          <w:szCs w:val="32"/>
+        </w:rPr>
+      </w:pPr>
+    </w:p>
+    <w:p>
+      <w:pPr>
+        <w:rPr>
+          <w:rFonts w:ascii="Arial" w:hAnsi="Arial" w:cs="Arial"/>
+          <w:sz w:val="28"/>
+          <w:szCs w:val="32"/>
+        </w:rPr>
+      </w:pPr>
+    </w:p>
+    <w:p>
+      <w:pPr>
+        <w:rPr>
+          <w:rFonts w:ascii="Arial" w:hAnsi="Arial" w:cs="Arial"/>
+          <w:sz w:val="28"/>
+          <w:szCs w:val="32"/>
+        </w:rPr>
+      </w:pPr>
+      <w:r>
+        <w:rPr>
+          <w:rFonts w:ascii="Arial" w:hAnsi="Arial" w:cs="Arial"/>
+          <w:sz w:val="28"/>
           <w:szCs w:val="32"/>
         </w:rPr>
         <w:tab/>
@@ -66,7 +291,8 @@
       </w:r>
       <w:r>
         <w:rPr>
-          <w:sz w:val="32"/>
+          <w:rFonts w:ascii="Arial" w:hAnsi="Arial" w:cs="Arial"/>
+          <w:sz w:val="28"/>
           <w:szCs w:val="32"/>
         </w:rPr>
         <w:t>Modelo Fractal</w:t>
@@ -75,21 +301,24 @@
     <w:p>
       <w:pPr>
         <w:rPr>
-          <w:sz w:val="32"/>
-          <w:szCs w:val="32"/>
-        </w:rPr>
-      </w:pPr>
-    </w:p>
-    <w:p>
-      <w:pPr>
-        <w:rPr>
-          <w:sz w:val="32"/>
-          <w:szCs w:val="32"/>
-        </w:rPr>
-      </w:pPr>
-      <w:r>
-        <w:rPr>
-          <w:sz w:val="32"/>
+          <w:rFonts w:ascii="Arial" w:hAnsi="Arial" w:cs="Arial"/>
+          <w:sz w:val="28"/>
+          <w:szCs w:val="32"/>
+        </w:rPr>
+      </w:pPr>
+    </w:p>
+    <w:p>
+      <w:pPr>
+        <w:rPr>
+          <w:rFonts w:ascii="Arial" w:hAnsi="Arial" w:cs="Arial"/>
+          <w:sz w:val="28"/>
+          <w:szCs w:val="32"/>
+        </w:rPr>
+      </w:pPr>
+      <w:r>
+        <w:rPr>
+          <w:rFonts w:ascii="Arial" w:hAnsi="Arial" w:cs="Arial"/>
+          <w:sz w:val="28"/>
           <w:szCs w:val="32"/>
         </w:rPr>
         <w:tab/>
@@ -97,7 +326,8 @@
       </w:r>
       <w:r>
         <w:rPr>
-          <w:sz w:val="32"/>
+          <w:rFonts w:ascii="Arial" w:hAnsi="Arial" w:cs="Arial"/>
+          <w:sz w:val="28"/>
           <w:szCs w:val="32"/>
         </w:rPr>
         <w:t>Modelo OSGI</w:t>
@@ -106,36 +336,45 @@
     <w:p>
       <w:pPr>
         <w:rPr>
-          <w:sz w:val="32"/>
-          <w:szCs w:val="32"/>
-        </w:rPr>
-      </w:pPr>
-    </w:p>
-    <w:p>
-      <w:pPr>
-        <w:rPr>
-          <w:sz w:val="32"/>
-          <w:szCs w:val="32"/>
-        </w:rPr>
-      </w:pPr>
-      <w:r>
-        <w:rPr>
-          <w:sz w:val="32"/>
+          <w:rFonts w:ascii="Arial" w:hAnsi="Arial" w:cs="Arial"/>
+          <w:sz w:val="28"/>
+          <w:szCs w:val="32"/>
+        </w:rPr>
+      </w:pPr>
+    </w:p>
+    <w:p>
+      <w:pPr>
+        <w:rPr>
+          <w:rFonts w:ascii="Arial" w:hAnsi="Arial" w:cs="Arial"/>
+          <w:sz w:val="28"/>
+          <w:szCs w:val="32"/>
+        </w:rPr>
+      </w:pPr>
+      <w:r>
+        <w:rPr>
+          <w:rFonts w:ascii="Arial" w:hAnsi="Arial" w:cs="Arial"/>
+          <w:sz w:val="28"/>
           <w:szCs w:val="32"/>
         </w:rPr>
         <w:t>2.9</w:t>
       </w:r>
-      <w:bookmarkStart w:id="0" w:name="_GoBack"/>
-      <w:bookmarkEnd w:id="0"/>
-      <w:r>
-        <w:rPr>
-          <w:sz w:val="32"/>
+      <w:r>
+        <w:rPr>
+          <w:rFonts w:ascii="Arial" w:hAnsi="Arial" w:cs="Arial"/>
+          <w:sz w:val="28"/>
           <w:szCs w:val="32"/>
         </w:rPr>
         <w:t xml:space="preserve"> Discussão</w:t>
       </w:r>
     </w:p>
-    <w:p/>
+    <w:p>
+      <w:pPr>
+        <w:rPr>
+          <w:rFonts w:ascii="Arial" w:hAnsi="Arial" w:cs="Arial"/>
+          <w:sz w:val="22"/>
+        </w:rPr>
+      </w:pPr>
+    </w:p>
     <w:sectPr>
       <w:pgSz w:w="11906" w:h="16838"/>
       <w:pgMar w:top="1417" w:right="1701" w:bottom="1417" w:left="1701" w:header="708" w:footer="708" w:gutter="0"/>

</xml_diff>

<commit_message>
Cap 2 + Referências Novas
</commit_message>
<xml_diff>
--- a/Cap 2 Felipe.docx
+++ b/Cap 2 Felipe.docx
@@ -96,31 +96,7 @@
         <w:rPr>
           <w:rFonts w:ascii="NimbusRomNo9L-Regu" w:eastAsiaTheme="minorHAnsi" w:hAnsi="NimbusRomNo9L-Regu" w:cs="NimbusRomNo9L-Regu"/>
         </w:rPr>
-        <w:t xml:space="preserve"> é um modelo de componentes de baixo peso projetado para </w:t>
-      </w:r>
-      <w:r>
-        <w:rPr>
-          <w:rFonts w:ascii="NimbusRomNo9L-Regu" w:eastAsiaTheme="minorHAnsi" w:hAnsi="NimbusRomNo9L-Regu" w:cs="NimbusRomNo9L-Regu"/>
-        </w:rPr>
-        <w:t>o</w:t>
-      </w:r>
-      <w:r>
-        <w:rPr>
-          <w:rFonts w:ascii="NimbusRomNo9L-Regu" w:eastAsiaTheme="minorHAnsi" w:hAnsi="NimbusRomNo9L-Regu" w:cs="NimbusRomNo9L-Regu"/>
-        </w:rPr>
-        <w:t xml:space="preserve"> desenvolvimento</w:t>
-      </w:r>
-      <w:r>
-        <w:rPr>
-          <w:rFonts w:ascii="NimbusRomNo9L-Regu" w:eastAsiaTheme="minorHAnsi" w:hAnsi="NimbusRomNo9L-Regu" w:cs="NimbusRomNo9L-Regu"/>
-        </w:rPr>
-        <w:t xml:space="preserve"> </w:t>
-      </w:r>
-      <w:r>
-        <w:rPr>
-          <w:rFonts w:ascii="NimbusRomNo9L-Regu" w:eastAsiaTheme="minorHAnsi" w:hAnsi="NimbusRomNo9L-Regu" w:cs="NimbusRomNo9L-Regu"/>
-        </w:rPr>
-        <w:t xml:space="preserve">de </w:t>
+        <w:t xml:space="preserve"> é um modelo de componentes de baixo peso projetado para o desenvolvimento de </w:t>
       </w:r>
       <w:r>
         <w:rPr>
@@ -132,19 +108,7 @@
         <w:rPr>
           <w:rFonts w:ascii="NimbusRomNo9L-Regu" w:eastAsiaTheme="minorHAnsi" w:hAnsi="NimbusRomNo9L-Regu" w:cs="NimbusRomNo9L-Regu"/>
         </w:rPr>
-        <w:t>em dispositivos de computação com poucos recursos (processamento, memória,</w:t>
-      </w:r>
-      <w:r>
-        <w:rPr>
-          <w:rFonts w:ascii="NimbusRomNo9L-Regu" w:eastAsiaTheme="minorHAnsi" w:hAnsi="NimbusRomNo9L-Regu" w:cs="NimbusRomNo9L-Regu"/>
-        </w:rPr>
-        <w:t xml:space="preserve"> </w:t>
-      </w:r>
-      <w:r>
-        <w:rPr>
-          <w:rFonts w:ascii="NimbusRomNo9L-Regu" w:eastAsiaTheme="minorHAnsi" w:hAnsi="NimbusRomNo9L-Regu" w:cs="NimbusRomNo9L-Regu"/>
-        </w:rPr>
-        <w:t xml:space="preserve">armazenamento). Além de ser um modelo de baixo peso, o </w:t>
+        <w:t xml:space="preserve">em dispositivos de computação com poucos recursos (processamento, memória, armazenamento). Além de ser um modelo de baixo peso, o </w:t>
       </w:r>
       <w:proofErr w:type="spellStart"/>
       <w:r>
@@ -158,19 +122,7 @@
         <w:rPr>
           <w:rFonts w:ascii="NimbusRomNo9L-Regu" w:eastAsiaTheme="minorHAnsi" w:hAnsi="NimbusRomNo9L-Regu" w:cs="NimbusRomNo9L-Regu"/>
         </w:rPr>
-        <w:t xml:space="preserve"> provê a capacidade</w:t>
-      </w:r>
-      <w:r>
-        <w:rPr>
-          <w:rFonts w:ascii="NimbusRomNo9L-Regu" w:eastAsiaTheme="minorHAnsi" w:hAnsi="NimbusRomNo9L-Regu" w:cs="NimbusRomNo9L-Regu"/>
-        </w:rPr>
-        <w:t xml:space="preserve"> </w:t>
-      </w:r>
-      <w:r>
-        <w:rPr>
-          <w:rFonts w:ascii="NimbusRomNo9L-Regu" w:eastAsiaTheme="minorHAnsi" w:hAnsi="NimbusRomNo9L-Regu" w:cs="NimbusRomNo9L-Regu"/>
-        </w:rPr>
-        <w:t xml:space="preserve">de reconfiguração dinâmica de </w:t>
+        <w:t xml:space="preserve"> provê a capacidade de reconfiguração dinâmica de </w:t>
       </w:r>
       <w:r>
         <w:rPr>
@@ -182,19 +134,7 @@
         <w:rPr>
           <w:rFonts w:ascii="NimbusRomNo9L-Regu" w:eastAsiaTheme="minorHAnsi" w:hAnsi="NimbusRomNo9L-Regu" w:cs="NimbusRomNo9L-Regu"/>
         </w:rPr>
-        <w:t>tanto no domínio estrutural quanto no</w:t>
-      </w:r>
-      <w:r>
-        <w:rPr>
-          <w:rFonts w:ascii="NimbusRomNo9L-Regu" w:eastAsiaTheme="minorHAnsi" w:hAnsi="NimbusRomNo9L-Regu" w:cs="NimbusRomNo9L-Regu"/>
-        </w:rPr>
-        <w:t xml:space="preserve"> </w:t>
-      </w:r>
-      <w:r>
-        <w:rPr>
-          <w:rFonts w:ascii="NimbusRomNo9L-Regu" w:eastAsiaTheme="minorHAnsi" w:hAnsi="NimbusRomNo9L-Regu" w:cs="NimbusRomNo9L-Regu"/>
-        </w:rPr>
-        <w:t>comportamental</w:t>
+        <w:t>tanto no domínio estrutural quanto no comportamental</w:t>
       </w:r>
       <w:r>
         <w:rPr>
@@ -239,6 +179,32 @@
           <w:rFonts w:ascii="NimbusRomNo9L-Regu" w:eastAsiaTheme="minorHAnsi" w:hAnsi="NimbusRomNo9L-Regu" w:cs="NimbusRomNo9L-Regu"/>
         </w:rPr>
       </w:pPr>
+      <w:r>
+        <w:rPr>
+          <w:rFonts w:ascii="NimbusRomNo9L-Regu" w:eastAsiaTheme="minorHAnsi" w:hAnsi="NimbusRomNo9L-Regu" w:cs="NimbusRomNo9L-Regu"/>
+        </w:rPr>
+        <w:tab/>
+      </w:r>
+      <w:r>
+        <w:rPr>
+          <w:rFonts w:ascii="NimbusRomNo9L-Regu" w:eastAsiaTheme="minorHAnsi" w:hAnsi="NimbusRomNo9L-Regu" w:cs="NimbusRomNo9L-Regu"/>
+        </w:rPr>
+        <w:t xml:space="preserve">O </w:t>
+      </w:r>
+      <w:proofErr w:type="spellStart"/>
+      <w:r>
+        <w:rPr>
+          <w:rFonts w:ascii="NimbusRomNo9L-Regu" w:eastAsiaTheme="minorHAnsi" w:hAnsi="NimbusRomNo9L-Regu" w:cs="NimbusRomNo9L-Regu"/>
+        </w:rPr>
+        <w:t>OpenCOM</w:t>
+      </w:r>
+      <w:proofErr w:type="spellEnd"/>
+      <w:r>
+        <w:rPr>
+          <w:rFonts w:ascii="NimbusRomNo9L-Regu" w:eastAsiaTheme="minorHAnsi" w:hAnsi="NimbusRomNo9L-Regu" w:cs="NimbusRomNo9L-Regu"/>
+        </w:rPr>
+        <w:t xml:space="preserve"> é fundamentado em três tecnologias:</w:t>
+      </w:r>
     </w:p>
     <w:p>
       <w:pPr>
@@ -247,21 +213,634 @@
         <w:adjustRightInd w:val="0"/>
         <w:jc w:val="both"/>
         <w:rPr>
-          <w:rFonts w:ascii="Arial" w:hAnsi="Arial" w:cs="Arial"/>
-          <w:szCs w:val="32"/>
-        </w:rPr>
-      </w:pPr>
-      <w:bookmarkStart w:id="0" w:name="_GoBack"/>
-      <w:bookmarkEnd w:id="0"/>
-    </w:p>
-    <w:p>
-      <w:pPr>
+          <w:rFonts w:ascii="NimbusRomNo9L-Regu" w:eastAsiaTheme="minorHAnsi" w:hAnsi="NimbusRomNo9L-Regu" w:cs="NimbusRomNo9L-Regu"/>
+        </w:rPr>
+      </w:pPr>
+      <w:r>
+        <w:rPr>
+          <w:rFonts w:ascii="CMSY10" w:eastAsiaTheme="minorHAnsi" w:hAnsi="CMSY10" w:cs="CMSY10"/>
+        </w:rPr>
+        <w:t xml:space="preserve">- </w:t>
+      </w:r>
+      <w:r>
+        <w:rPr>
+          <w:rFonts w:ascii="NimbusRomNo9L-Medi" w:eastAsiaTheme="minorHAnsi" w:hAnsi="NimbusRomNo9L-Medi" w:cs="NimbusRomNo9L-Medi"/>
+        </w:rPr>
+        <w:t xml:space="preserve">Componentes </w:t>
+      </w:r>
+      <w:r>
+        <w:rPr>
+          <w:rFonts w:ascii="NimbusRomNo9L-Regu" w:eastAsiaTheme="minorHAnsi" w:hAnsi="NimbusRomNo9L-Regu" w:cs="NimbusRomNo9L-Regu"/>
+        </w:rPr>
+        <w:t>- O modelo permite a especificação da estrutura de sistemas através do</w:t>
+      </w:r>
+      <w:r>
+        <w:rPr>
+          <w:rFonts w:ascii="NimbusRomNo9L-Regu" w:eastAsiaTheme="minorHAnsi" w:hAnsi="NimbusRomNo9L-Regu" w:cs="NimbusRomNo9L-Regu"/>
+        </w:rPr>
+        <w:t xml:space="preserve"> </w:t>
+      </w:r>
+      <w:r>
+        <w:rPr>
+          <w:rFonts w:ascii="NimbusRomNo9L-Regu" w:eastAsiaTheme="minorHAnsi" w:hAnsi="NimbusRomNo9L-Regu" w:cs="NimbusRomNo9L-Regu"/>
+        </w:rPr>
+        <w:t>uso de componentes e conexões entre componentes (</w:t>
+      </w:r>
+      <w:r>
+        <w:rPr>
+          <w:rFonts w:ascii="NimbusRomNo9L-Regu" w:eastAsiaTheme="minorHAnsi" w:hAnsi="NimbusRomNo9L-Regu" w:cs="NimbusRomNo9L-Regu"/>
+          <w:sz w:val="20"/>
+          <w:szCs w:val="20"/>
+        </w:rPr>
+        <w:t>ROCHA</w:t>
+      </w:r>
+      <w:r>
+        <w:rPr>
+          <w:rFonts w:ascii="NimbusRomNo9L-Regu" w:eastAsiaTheme="minorHAnsi" w:hAnsi="NimbusRomNo9L-Regu" w:cs="NimbusRomNo9L-Regu"/>
+        </w:rPr>
+        <w:t>,</w:t>
+      </w:r>
+      <w:r>
+        <w:rPr>
+          <w:rFonts w:ascii="NimbusRomNo9L-Regu" w:eastAsiaTheme="minorHAnsi" w:hAnsi="NimbusRomNo9L-Regu" w:cs="NimbusRomNo9L-Regu"/>
+        </w:rPr>
+        <w:t xml:space="preserve"> 2</w:t>
+      </w:r>
+      <w:r>
+        <w:rPr>
+          <w:rFonts w:ascii="NimbusRomNo9L-Regu" w:eastAsiaTheme="minorHAnsi" w:hAnsi="NimbusRomNo9L-Regu" w:cs="NimbusRomNo9L-Regu"/>
+        </w:rPr>
+        <w:t>008). Cada componente</w:t>
+      </w:r>
+      <w:r>
+        <w:rPr>
+          <w:rFonts w:ascii="NimbusRomNo9L-Regu" w:eastAsiaTheme="minorHAnsi" w:hAnsi="NimbusRomNo9L-Regu" w:cs="NimbusRomNo9L-Regu"/>
+        </w:rPr>
+        <w:t xml:space="preserve"> </w:t>
+      </w:r>
+      <w:r>
+        <w:rPr>
+          <w:rFonts w:ascii="NimbusRomNo9L-Regu" w:eastAsiaTheme="minorHAnsi" w:hAnsi="NimbusRomNo9L-Regu" w:cs="NimbusRomNo9L-Regu"/>
+        </w:rPr>
+        <w:t>pode possuir um conjunto de interfaces (ou interfaces providas) - através das quais o</w:t>
+      </w:r>
+      <w:r>
+        <w:rPr>
+          <w:rFonts w:ascii="NimbusRomNo9L-Regu" w:eastAsiaTheme="minorHAnsi" w:hAnsi="NimbusRomNo9L-Regu" w:cs="NimbusRomNo9L-Regu"/>
+        </w:rPr>
+        <w:t xml:space="preserve"> </w:t>
+      </w:r>
+      <w:r>
+        <w:rPr>
+          <w:rFonts w:ascii="NimbusRomNo9L-Regu" w:eastAsiaTheme="minorHAnsi" w:hAnsi="NimbusRomNo9L-Regu" w:cs="NimbusRomNo9L-Regu"/>
+        </w:rPr>
+        <w:t>componente exporta seus serviços - e um conjunto de receptáculos (ou interfaces requeridas)</w:t>
+      </w:r>
+      <w:r>
+        <w:rPr>
+          <w:rFonts w:ascii="NimbusRomNo9L-Regu" w:eastAsiaTheme="minorHAnsi" w:hAnsi="NimbusRomNo9L-Regu" w:cs="NimbusRomNo9L-Regu"/>
+        </w:rPr>
+        <w:t xml:space="preserve"> </w:t>
+      </w:r>
+      <w:r>
+        <w:rPr>
+          <w:rFonts w:ascii="NimbusRomNo9L-Regu" w:eastAsiaTheme="minorHAnsi" w:hAnsi="NimbusRomNo9L-Regu" w:cs="NimbusRomNo9L-Regu"/>
+        </w:rPr>
+        <w:t>- através dos quais o componente requisita serviços de outros componentes;</w:t>
+      </w:r>
+    </w:p>
+    <w:p>
+      <w:pPr>
+        <w:autoSpaceDE w:val="0"/>
+        <w:autoSpaceDN w:val="0"/>
+        <w:adjustRightInd w:val="0"/>
+        <w:jc w:val="both"/>
+        <w:rPr>
+          <w:rFonts w:ascii="NimbusRomNo9L-Regu" w:eastAsiaTheme="minorHAnsi" w:hAnsi="NimbusRomNo9L-Regu" w:cs="NimbusRomNo9L-Regu"/>
+        </w:rPr>
+      </w:pPr>
+      <w:r>
+        <w:rPr>
+          <w:rFonts w:ascii="CMSY10" w:eastAsiaTheme="minorHAnsi" w:hAnsi="CMSY10" w:cs="CMSY10"/>
+        </w:rPr>
+        <w:t xml:space="preserve">- </w:t>
+      </w:r>
+      <w:r>
+        <w:rPr>
+          <w:rFonts w:ascii="NimbusRomNo9L-Medi" w:eastAsiaTheme="minorHAnsi" w:hAnsi="NimbusRomNo9L-Medi" w:cs="NimbusRomNo9L-Medi"/>
+        </w:rPr>
+        <w:t xml:space="preserve">Reflexão computacional </w:t>
+      </w:r>
+      <w:r>
+        <w:rPr>
+          <w:rFonts w:ascii="NimbusRomNo9L-Regu" w:eastAsiaTheme="minorHAnsi" w:hAnsi="NimbusRomNo9L-Regu" w:cs="NimbusRomNo9L-Regu"/>
+        </w:rPr>
+        <w:t>- O modelo foi projetado para dar apoio à reflexão computacional</w:t>
+      </w:r>
+      <w:r>
+        <w:rPr>
+          <w:rFonts w:ascii="NimbusRomNo9L-Regu" w:eastAsiaTheme="minorHAnsi" w:hAnsi="NimbusRomNo9L-Regu" w:cs="NimbusRomNo9L-Regu"/>
+        </w:rPr>
+        <w:t xml:space="preserve"> </w:t>
+      </w:r>
+      <w:r>
+        <w:rPr>
+          <w:rFonts w:ascii="NimbusRomNo9L-Regu" w:eastAsiaTheme="minorHAnsi" w:hAnsi="NimbusRomNo9L-Regu" w:cs="NimbusRomNo9L-Regu"/>
+        </w:rPr>
+        <w:t>- que é a capacidade que um sistema tem de observar sua própria representação/estrutura ou até mesmo modificá-la;</w:t>
+      </w:r>
+    </w:p>
+    <w:p>
+      <w:pPr>
+        <w:autoSpaceDE w:val="0"/>
+        <w:autoSpaceDN w:val="0"/>
+        <w:adjustRightInd w:val="0"/>
+        <w:jc w:val="both"/>
+        <w:rPr>
+          <w:rFonts w:ascii="NimbusRomNo9L-Regu" w:eastAsiaTheme="minorHAnsi" w:hAnsi="NimbusRomNo9L-Regu" w:cs="NimbusRomNo9L-Regu"/>
+        </w:rPr>
+      </w:pPr>
+      <w:r>
+        <w:rPr>
+          <w:rFonts w:ascii="CMSY10" w:eastAsiaTheme="minorHAnsi" w:hAnsi="CMSY10" w:cs="CMSY10"/>
+        </w:rPr>
+        <w:t xml:space="preserve">- </w:t>
+      </w:r>
+      <w:r>
+        <w:rPr>
+          <w:rFonts w:ascii="NimbusRomNo9L-MediItal" w:eastAsiaTheme="minorHAnsi" w:hAnsi="NimbusRomNo9L-MediItal" w:cs="NimbusRomNo9L-MediItal"/>
+        </w:rPr>
+        <w:t xml:space="preserve">Frameworks </w:t>
+      </w:r>
+      <w:r>
+        <w:rPr>
+          <w:rFonts w:ascii="NimbusRomNo9L-Medi" w:eastAsiaTheme="minorHAnsi" w:hAnsi="NimbusRomNo9L-Medi" w:cs="NimbusRomNo9L-Medi"/>
+        </w:rPr>
+        <w:t xml:space="preserve">de componentes </w:t>
+      </w:r>
+      <w:r>
+        <w:rPr>
+          <w:rFonts w:ascii="NimbusRomNo9L-Regu" w:eastAsiaTheme="minorHAnsi" w:hAnsi="NimbusRomNo9L-Regu" w:cs="NimbusRomNo9L-Regu"/>
+        </w:rPr>
+        <w:t xml:space="preserve">- O modelo também permite a criação de </w:t>
+      </w:r>
+      <w:r>
+        <w:rPr>
+          <w:rFonts w:ascii="NimbusRomNo9L-ReguItal" w:eastAsiaTheme="minorHAnsi" w:hAnsi="NimbusRomNo9L-ReguItal" w:cs="NimbusRomNo9L-ReguItal"/>
+        </w:rPr>
+        <w:t>frameworks</w:t>
+      </w:r>
+      <w:r>
+        <w:rPr>
+          <w:rFonts w:ascii="NimbusRomNo9L-ReguItal" w:eastAsiaTheme="minorHAnsi" w:hAnsi="NimbusRomNo9L-ReguItal" w:cs="NimbusRomNo9L-ReguItal"/>
+        </w:rPr>
+        <w:t xml:space="preserve"> </w:t>
+      </w:r>
+      <w:r>
+        <w:rPr>
+          <w:rFonts w:ascii="NimbusRomNo9L-Regu" w:eastAsiaTheme="minorHAnsi" w:hAnsi="NimbusRomNo9L-Regu" w:cs="NimbusRomNo9L-Regu"/>
+        </w:rPr>
+        <w:t xml:space="preserve">de componentes. Um </w:t>
+      </w:r>
+      <w:r>
+        <w:rPr>
+          <w:rFonts w:ascii="NimbusRomNo9L-ReguItal" w:eastAsiaTheme="minorHAnsi" w:hAnsi="NimbusRomNo9L-ReguItal" w:cs="NimbusRomNo9L-ReguItal"/>
+        </w:rPr>
+        <w:t xml:space="preserve">framework </w:t>
+      </w:r>
+      <w:r>
+        <w:rPr>
+          <w:rFonts w:ascii="NimbusRomNo9L-Regu" w:eastAsiaTheme="minorHAnsi" w:hAnsi="NimbusRomNo9L-Regu" w:cs="NimbusRomNo9L-Regu"/>
+        </w:rPr>
+        <w:t xml:space="preserve">de componentes é definido no </w:t>
+      </w:r>
+      <w:proofErr w:type="spellStart"/>
+      <w:r>
+        <w:rPr>
+          <w:rFonts w:ascii="NimbusRomNo9L-Regu" w:eastAsiaTheme="minorHAnsi" w:hAnsi="NimbusRomNo9L-Regu" w:cs="NimbusRomNo9L-Regu"/>
+        </w:rPr>
+        <w:t>OpenCOM</w:t>
+      </w:r>
+      <w:proofErr w:type="spellEnd"/>
+      <w:r>
+        <w:rPr>
+          <w:rFonts w:ascii="NimbusRomNo9L-Regu" w:eastAsiaTheme="minorHAnsi" w:hAnsi="NimbusRomNo9L-Regu" w:cs="NimbusRomNo9L-Regu"/>
+        </w:rPr>
+        <w:t xml:space="preserve"> como uma</w:t>
+      </w:r>
+      <w:r>
+        <w:rPr>
+          <w:rFonts w:ascii="NimbusRomNo9L-Regu" w:eastAsiaTheme="minorHAnsi" w:hAnsi="NimbusRomNo9L-Regu" w:cs="NimbusRomNo9L-Regu"/>
+        </w:rPr>
+        <w:t xml:space="preserve"> </w:t>
+      </w:r>
+      <w:proofErr w:type="spellStart"/>
+      <w:r>
+        <w:rPr>
+          <w:rFonts w:ascii="NimbusRomNo9L-Regu" w:eastAsiaTheme="minorHAnsi" w:hAnsi="NimbusRomNo9L-Regu" w:cs="NimbusRomNo9L-Regu"/>
+        </w:rPr>
+        <w:t>subarquitetura</w:t>
+      </w:r>
+      <w:proofErr w:type="spellEnd"/>
+      <w:r>
+        <w:rPr>
+          <w:rFonts w:ascii="NimbusRomNo9L-Regu" w:eastAsiaTheme="minorHAnsi" w:hAnsi="NimbusRomNo9L-Regu" w:cs="NimbusRomNo9L-Regu"/>
+        </w:rPr>
+        <w:t xml:space="preserve"> de componentes sobre a qual pode ser checado um conjunto de propriedades</w:t>
+      </w:r>
+      <w:r>
+        <w:rPr>
+          <w:rFonts w:ascii="NimbusRomNo9L-Regu" w:eastAsiaTheme="minorHAnsi" w:hAnsi="NimbusRomNo9L-Regu" w:cs="NimbusRomNo9L-Regu"/>
+        </w:rPr>
+        <w:t xml:space="preserve"> </w:t>
+      </w:r>
+      <w:r>
+        <w:rPr>
+          <w:rFonts w:ascii="NimbusRomNo9L-Regu" w:eastAsiaTheme="minorHAnsi" w:hAnsi="NimbusRomNo9L-Regu" w:cs="NimbusRomNo9L-Regu"/>
+        </w:rPr>
+        <w:t>arquiteturais desejadas (</w:t>
+      </w:r>
+      <w:r>
+        <w:rPr>
+          <w:rFonts w:ascii="NimbusRomNo9L-Regu" w:eastAsiaTheme="minorHAnsi" w:hAnsi="NimbusRomNo9L-Regu" w:cs="NimbusRomNo9L-Regu"/>
+          <w:sz w:val="20"/>
+          <w:szCs w:val="20"/>
+        </w:rPr>
+        <w:t>ROCHA</w:t>
+      </w:r>
+      <w:r>
+        <w:rPr>
+          <w:rFonts w:ascii="NimbusRomNo9L-Regu" w:eastAsiaTheme="minorHAnsi" w:hAnsi="NimbusRomNo9L-Regu" w:cs="NimbusRomNo9L-Regu"/>
+        </w:rPr>
+        <w:t xml:space="preserve">, 2008). Essa </w:t>
+      </w:r>
+      <w:proofErr w:type="spellStart"/>
+      <w:r>
+        <w:rPr>
+          <w:rFonts w:ascii="NimbusRomNo9L-Regu" w:eastAsiaTheme="minorHAnsi" w:hAnsi="NimbusRomNo9L-Regu" w:cs="NimbusRomNo9L-Regu"/>
+        </w:rPr>
+        <w:t>subarquitetura</w:t>
+      </w:r>
+      <w:proofErr w:type="spellEnd"/>
+      <w:r>
+        <w:rPr>
+          <w:rFonts w:ascii="NimbusRomNo9L-Regu" w:eastAsiaTheme="minorHAnsi" w:hAnsi="NimbusRomNo9L-Regu" w:cs="NimbusRomNo9L-Regu"/>
+        </w:rPr>
+        <w:t xml:space="preserve"> também pode</w:t>
+      </w:r>
+      <w:r>
+        <w:rPr>
+          <w:rFonts w:ascii="NimbusRomNo9L-Regu" w:eastAsiaTheme="minorHAnsi" w:hAnsi="NimbusRomNo9L-Regu" w:cs="NimbusRomNo9L-Regu"/>
+        </w:rPr>
+        <w:t xml:space="preserve"> </w:t>
+      </w:r>
+      <w:r>
+        <w:rPr>
+          <w:rFonts w:ascii="NimbusRomNo9L-Regu" w:eastAsiaTheme="minorHAnsi" w:hAnsi="NimbusRomNo9L-Regu" w:cs="NimbusRomNo9L-Regu"/>
+        </w:rPr>
+        <w:t>ser vista como um componente complexo que é composto de outros subcomponentes</w:t>
+      </w:r>
+      <w:r>
+        <w:rPr>
+          <w:rFonts w:ascii="NimbusRomNo9L-Regu" w:eastAsiaTheme="minorHAnsi" w:hAnsi="NimbusRomNo9L-Regu" w:cs="NimbusRomNo9L-Regu"/>
+        </w:rPr>
+        <w:t xml:space="preserve"> </w:t>
+      </w:r>
+      <w:r>
+        <w:rPr>
+          <w:rFonts w:ascii="NimbusRomNo9L-Regu" w:eastAsiaTheme="minorHAnsi" w:hAnsi="NimbusRomNo9L-Regu" w:cs="NimbusRomNo9L-Regu"/>
+        </w:rPr>
+        <w:t>interconectados.</w:t>
+      </w:r>
+    </w:p>
+    <w:p>
+      <w:pPr>
+        <w:autoSpaceDE w:val="0"/>
+        <w:autoSpaceDN w:val="0"/>
+        <w:adjustRightInd w:val="0"/>
+        <w:jc w:val="both"/>
+        <w:rPr>
+          <w:rFonts w:ascii="NimbusRomNo9L-Regu" w:eastAsiaTheme="minorHAnsi" w:hAnsi="NimbusRomNo9L-Regu" w:cs="NimbusRomNo9L-Regu"/>
+        </w:rPr>
+      </w:pPr>
+      <w:r>
+        <w:rPr>
+          <w:rFonts w:ascii="NimbusRomNo9L-Regu" w:eastAsiaTheme="minorHAnsi" w:hAnsi="NimbusRomNo9L-Regu" w:cs="NimbusRomNo9L-Regu"/>
+        </w:rPr>
+        <w:tab/>
+      </w:r>
+      <w:r>
+        <w:rPr>
+          <w:rFonts w:ascii="NimbusRomNo9L-Regu" w:eastAsiaTheme="minorHAnsi" w:hAnsi="NimbusRomNo9L-Regu" w:cs="NimbusRomNo9L-Regu"/>
+        </w:rPr>
+        <w:t xml:space="preserve">Os conceitos fundamentais no </w:t>
+      </w:r>
+      <w:proofErr w:type="spellStart"/>
+      <w:r>
+        <w:rPr>
+          <w:rFonts w:ascii="NimbusRomNo9L-Regu" w:eastAsiaTheme="minorHAnsi" w:hAnsi="NimbusRomNo9L-Regu" w:cs="NimbusRomNo9L-Regu"/>
+        </w:rPr>
+        <w:t>OpenCOM</w:t>
+      </w:r>
+      <w:proofErr w:type="spellEnd"/>
+      <w:r>
+        <w:rPr>
+          <w:rFonts w:ascii="NimbusRomNo9L-Regu" w:eastAsiaTheme="minorHAnsi" w:hAnsi="NimbusRomNo9L-Regu" w:cs="NimbusRomNo9L-Regu"/>
+        </w:rPr>
+        <w:t xml:space="preserve"> são interfaces, receptáculos e conexões. Uma interface representa uma unidade de provisão de serviços, enquanto que um receptáculo representa uma unidade de requerimento de serviços e é usado para tornar explícita a dependência de uma interface de um componente com outra. Uma conexão representa uma ligação entre um serviço fornecido por uma interface de um componente e um serviço requerido por um receptáculo de outro componente. {</w:t>
+      </w:r>
+      <w:proofErr w:type="gramStart"/>
+      <w:r>
+        <w:rPr>
+          <w:rFonts w:ascii="NimbusRomNo9L-Regu" w:eastAsiaTheme="minorHAnsi" w:hAnsi="NimbusRomNo9L-Regu" w:cs="NimbusRomNo9L-Regu"/>
+        </w:rPr>
+        <w:t>clarke</w:t>
+      </w:r>
+      <w:proofErr w:type="gramEnd"/>
+      <w:r>
+        <w:rPr>
+          <w:rFonts w:ascii="NimbusRomNo9L-Regu" w:eastAsiaTheme="minorHAnsi" w:hAnsi="NimbusRomNo9L-Regu" w:cs="NimbusRomNo9L-Regu"/>
+        </w:rPr>
+        <w:t>2001}</w:t>
+      </w:r>
+    </w:p>
+    <w:p>
+      <w:pPr>
+        <w:autoSpaceDE w:val="0"/>
+        <w:autoSpaceDN w:val="0"/>
+        <w:adjustRightInd w:val="0"/>
+        <w:jc w:val="both"/>
+        <w:rPr>
+          <w:rFonts w:ascii="NimbusRomNo9L-Regu" w:eastAsiaTheme="minorHAnsi" w:hAnsi="NimbusRomNo9L-Regu" w:cs="NimbusRomNo9L-Regu"/>
+        </w:rPr>
+      </w:pPr>
+    </w:p>
+    <w:p>
+      <w:pPr>
+        <w:autoSpaceDE w:val="0"/>
+        <w:autoSpaceDN w:val="0"/>
+        <w:adjustRightInd w:val="0"/>
+        <w:jc w:val="both"/>
+        <w:rPr>
+          <w:rFonts w:ascii="NimbusRomNo9L-Regu" w:eastAsiaTheme="minorHAnsi" w:hAnsi="NimbusRomNo9L-Regu" w:cs="NimbusRomNo9L-Regu"/>
+        </w:rPr>
+      </w:pPr>
+      <w:r>
+        <w:rPr>
+          <w:rFonts w:ascii="NimbusRomNo9L-Regu" w:eastAsiaTheme="minorHAnsi" w:hAnsi="NimbusRomNo9L-Regu" w:cs="NimbusRomNo9L-Regu"/>
+        </w:rPr>
+        <w:t xml:space="preserve">Cada componente </w:t>
+      </w:r>
+      <w:proofErr w:type="spellStart"/>
+      <w:r>
+        <w:rPr>
+          <w:rFonts w:ascii="NimbusRomNo9L-Regu" w:eastAsiaTheme="minorHAnsi" w:hAnsi="NimbusRomNo9L-Regu" w:cs="NimbusRomNo9L-Regu"/>
+        </w:rPr>
+        <w:t>OpenCOM</w:t>
+      </w:r>
+      <w:proofErr w:type="spellEnd"/>
+      <w:r>
+        <w:rPr>
+          <w:rFonts w:ascii="NimbusRomNo9L-Regu" w:eastAsiaTheme="minorHAnsi" w:hAnsi="NimbusRomNo9L-Regu" w:cs="NimbusRomNo9L-Regu"/>
+        </w:rPr>
+        <w:t xml:space="preserve"> implementa quatro interfaces (</w:t>
+      </w:r>
+      <w:r>
+        <w:rPr>
+          <w:rFonts w:ascii="NimbusRomNo9L-Regu" w:eastAsiaTheme="minorHAnsi" w:hAnsi="NimbusRomNo9L-Regu" w:cs="NimbusRomNo9L-Regu"/>
+          <w:sz w:val="20"/>
+          <w:szCs w:val="20"/>
+        </w:rPr>
+        <w:t>GRACE</w:t>
+      </w:r>
+      <w:r>
+        <w:rPr>
+          <w:rFonts w:ascii="NimbusRomNo9L-Regu" w:eastAsiaTheme="minorHAnsi" w:hAnsi="NimbusRomNo9L-Regu" w:cs="NimbusRomNo9L-Regu"/>
+        </w:rPr>
+        <w:t>, 2007):</w:t>
+      </w:r>
+    </w:p>
+    <w:p>
+      <w:pPr>
+        <w:autoSpaceDE w:val="0"/>
+        <w:autoSpaceDN w:val="0"/>
+        <w:adjustRightInd w:val="0"/>
+        <w:jc w:val="both"/>
+        <w:rPr>
+          <w:rFonts w:ascii="NimbusRomNo9L-Regu" w:eastAsiaTheme="minorHAnsi" w:hAnsi="NimbusRomNo9L-Regu" w:cs="NimbusRomNo9L-Regu"/>
+        </w:rPr>
+      </w:pPr>
+      <w:r>
+        <w:rPr>
+          <w:rFonts w:ascii="CMSY10" w:eastAsiaTheme="minorHAnsi" w:hAnsi="CMSY10" w:cs="CMSY10"/>
+        </w:rPr>
+        <w:t xml:space="preserve">- </w:t>
+      </w:r>
+      <w:proofErr w:type="spellStart"/>
+      <w:r>
+        <w:rPr>
+          <w:rFonts w:ascii="NimbusRomNo9L-Medi" w:eastAsiaTheme="minorHAnsi" w:hAnsi="NimbusRomNo9L-Medi" w:cs="NimbusRomNo9L-Medi"/>
+        </w:rPr>
+        <w:t>ILifeCycle</w:t>
+      </w:r>
+      <w:proofErr w:type="spellEnd"/>
+      <w:r>
+        <w:rPr>
+          <w:rFonts w:ascii="NimbusRomNo9L-Medi" w:eastAsiaTheme="minorHAnsi" w:hAnsi="NimbusRomNo9L-Medi" w:cs="NimbusRomNo9L-Medi"/>
+        </w:rPr>
+        <w:t xml:space="preserve"> </w:t>
+      </w:r>
+      <w:r>
+        <w:rPr>
+          <w:rFonts w:ascii="NimbusRomNo9L-Regu" w:eastAsiaTheme="minorHAnsi" w:hAnsi="NimbusRomNo9L-Regu" w:cs="NimbusRomNo9L-Regu"/>
+        </w:rPr>
+        <w:t>- fornece operações de inicialização e finalização que são chamadas</w:t>
+      </w:r>
+      <w:r>
+        <w:rPr>
+          <w:rFonts w:ascii="NimbusRomNo9L-Regu" w:eastAsiaTheme="minorHAnsi" w:hAnsi="NimbusRomNo9L-Regu" w:cs="NimbusRomNo9L-Regu"/>
+        </w:rPr>
+        <w:t xml:space="preserve"> </w:t>
+      </w:r>
+      <w:r>
+        <w:rPr>
+          <w:rFonts w:ascii="NimbusRomNo9L-Regu" w:eastAsiaTheme="minorHAnsi" w:hAnsi="NimbusRomNo9L-Regu" w:cs="NimbusRomNo9L-Regu"/>
+        </w:rPr>
+        <w:t>quando um componente é criado ou destruído, ou seja, define ações que devem ser</w:t>
+      </w:r>
+      <w:r>
+        <w:rPr>
+          <w:rFonts w:ascii="NimbusRomNo9L-Regu" w:eastAsiaTheme="minorHAnsi" w:hAnsi="NimbusRomNo9L-Regu" w:cs="NimbusRomNo9L-Regu"/>
+        </w:rPr>
+        <w:t xml:space="preserve"> </w:t>
+      </w:r>
+      <w:r>
+        <w:rPr>
+          <w:rFonts w:ascii="NimbusRomNo9L-Regu" w:eastAsiaTheme="minorHAnsi" w:hAnsi="NimbusRomNo9L-Regu" w:cs="NimbusRomNo9L-Regu"/>
+        </w:rPr>
+        <w:t>tomadas no início e no final do ciclo de vida do componente;</w:t>
+      </w:r>
+    </w:p>
+    <w:p>
+      <w:pPr>
+        <w:autoSpaceDE w:val="0"/>
+        <w:autoSpaceDN w:val="0"/>
+        <w:adjustRightInd w:val="0"/>
+        <w:jc w:val="both"/>
+        <w:rPr>
+          <w:rFonts w:ascii="NimbusRomNo9L-Regu" w:eastAsiaTheme="minorHAnsi" w:hAnsi="NimbusRomNo9L-Regu" w:cs="NimbusRomNo9L-Regu"/>
+        </w:rPr>
+      </w:pPr>
+      <w:r>
+        <w:rPr>
+          <w:rFonts w:ascii="CMSY10" w:eastAsiaTheme="minorHAnsi" w:hAnsi="CMSY10" w:cs="CMSY10"/>
+        </w:rPr>
+        <w:t xml:space="preserve">- </w:t>
+      </w:r>
+      <w:proofErr w:type="spellStart"/>
+      <w:r>
+        <w:rPr>
+          <w:rFonts w:ascii="NimbusRomNo9L-Medi" w:eastAsiaTheme="minorHAnsi" w:hAnsi="NimbusRomNo9L-Medi" w:cs="NimbusRomNo9L-Medi"/>
+        </w:rPr>
+        <w:t>IConnections</w:t>
+      </w:r>
+      <w:proofErr w:type="spellEnd"/>
+      <w:r>
+        <w:rPr>
+          <w:rFonts w:ascii="NimbusRomNo9L-Medi" w:eastAsiaTheme="minorHAnsi" w:hAnsi="NimbusRomNo9L-Medi" w:cs="NimbusRomNo9L-Medi"/>
+        </w:rPr>
+        <w:t xml:space="preserve"> (opcional) </w:t>
+      </w:r>
+      <w:r>
+        <w:rPr>
+          <w:rFonts w:ascii="NimbusRomNo9L-Regu" w:eastAsiaTheme="minorHAnsi" w:hAnsi="NimbusRomNo9L-Regu" w:cs="NimbusRomNo9L-Regu"/>
+        </w:rPr>
+        <w:t>- oferece métodos para modificar as interfaces ligadas aos</w:t>
+      </w:r>
+      <w:r>
+        <w:rPr>
+          <w:rFonts w:ascii="NimbusRomNo9L-Regu" w:eastAsiaTheme="minorHAnsi" w:hAnsi="NimbusRomNo9L-Regu" w:cs="NimbusRomNo9L-Regu"/>
+        </w:rPr>
+        <w:t xml:space="preserve"> </w:t>
+      </w:r>
+      <w:r>
+        <w:rPr>
+          <w:rFonts w:ascii="NimbusRomNo9L-Regu" w:eastAsiaTheme="minorHAnsi" w:hAnsi="NimbusRomNo9L-Regu" w:cs="NimbusRomNo9L-Regu"/>
+        </w:rPr>
+        <w:t>receptáculos de um componente. Esta interface deve ser implementada por todos os</w:t>
+      </w:r>
+      <w:r>
+        <w:rPr>
+          <w:rFonts w:ascii="NimbusRomNo9L-Regu" w:eastAsiaTheme="minorHAnsi" w:hAnsi="NimbusRomNo9L-Regu" w:cs="NimbusRomNo9L-Regu"/>
+        </w:rPr>
+        <w:t xml:space="preserve"> </w:t>
+      </w:r>
+      <w:r>
+        <w:rPr>
+          <w:rFonts w:ascii="NimbusRomNo9L-Regu" w:eastAsiaTheme="minorHAnsi" w:hAnsi="NimbusRomNo9L-Regu" w:cs="NimbusRomNo9L-Regu"/>
+        </w:rPr>
+        <w:t>componentes que possuem receptáculo;</w:t>
+      </w:r>
+    </w:p>
+    <w:p>
+      <w:pPr>
+        <w:autoSpaceDE w:val="0"/>
+        <w:autoSpaceDN w:val="0"/>
+        <w:adjustRightInd w:val="0"/>
+        <w:jc w:val="both"/>
+        <w:rPr>
+          <w:rFonts w:ascii="NimbusRomNo9L-Regu" w:eastAsiaTheme="minorHAnsi" w:hAnsi="NimbusRomNo9L-Regu" w:cs="NimbusRomNo9L-Regu"/>
+        </w:rPr>
+      </w:pPr>
+      <w:r>
+        <w:rPr>
+          <w:rFonts w:ascii="CMSY10" w:eastAsiaTheme="minorHAnsi" w:hAnsi="CMSY10" w:cs="CMSY10"/>
+        </w:rPr>
+        <w:t xml:space="preserve">- </w:t>
+      </w:r>
+      <w:proofErr w:type="spellStart"/>
+      <w:r>
+        <w:rPr>
+          <w:rFonts w:ascii="NimbusRomNo9L-Medi" w:eastAsiaTheme="minorHAnsi" w:hAnsi="NimbusRomNo9L-Medi" w:cs="NimbusRomNo9L-Medi"/>
+        </w:rPr>
+        <w:t>IMetaInterface</w:t>
+      </w:r>
+      <w:proofErr w:type="spellEnd"/>
+      <w:r>
+        <w:rPr>
+          <w:rFonts w:ascii="NimbusRomNo9L-Medi" w:eastAsiaTheme="minorHAnsi" w:hAnsi="NimbusRomNo9L-Medi" w:cs="NimbusRomNo9L-Medi"/>
+        </w:rPr>
+        <w:t xml:space="preserve"> </w:t>
+      </w:r>
+      <w:r>
+        <w:rPr>
+          <w:rFonts w:ascii="NimbusRomNo9L-Regu" w:eastAsiaTheme="minorHAnsi" w:hAnsi="NimbusRomNo9L-Regu" w:cs="NimbusRomNo9L-Regu"/>
+        </w:rPr>
+        <w:t>- suporta inspeção dos tipos de interfaces e receptáculos declarados</w:t>
+      </w:r>
+      <w:r>
+        <w:rPr>
+          <w:rFonts w:ascii="NimbusRomNo9L-Regu" w:eastAsiaTheme="minorHAnsi" w:hAnsi="NimbusRomNo9L-Regu" w:cs="NimbusRomNo9L-Regu"/>
+        </w:rPr>
+        <w:t xml:space="preserve"> </w:t>
+      </w:r>
+      <w:r>
+        <w:rPr>
+          <w:rFonts w:ascii="NimbusRomNo9L-Regu" w:eastAsiaTheme="minorHAnsi" w:hAnsi="NimbusRomNo9L-Regu" w:cs="NimbusRomNo9L-Regu"/>
+        </w:rPr>
+        <w:t>pelo componente;</w:t>
+      </w:r>
+    </w:p>
+    <w:p>
+      <w:pPr>
+        <w:autoSpaceDE w:val="0"/>
+        <w:autoSpaceDN w:val="0"/>
+        <w:adjustRightInd w:val="0"/>
+        <w:jc w:val="both"/>
         <w:rPr>
           <w:rFonts w:ascii="Arial" w:hAnsi="Arial" w:cs="Arial"/>
           <w:sz w:val="22"/>
           <w:szCs w:val="32"/>
         </w:rPr>
       </w:pPr>
+      <w:r>
+        <w:rPr>
+          <w:rFonts w:ascii="CMSY10" w:eastAsiaTheme="minorHAnsi" w:hAnsi="CMSY10" w:cs="CMSY10"/>
+        </w:rPr>
+        <w:t xml:space="preserve">- </w:t>
+      </w:r>
+      <w:proofErr w:type="spellStart"/>
+      <w:r>
+        <w:rPr>
+          <w:rFonts w:ascii="NimbusRomNo9L-Medi" w:eastAsiaTheme="minorHAnsi" w:hAnsi="NimbusRomNo9L-Medi" w:cs="NimbusRomNo9L-Medi"/>
+        </w:rPr>
+        <w:t>IUnknown</w:t>
+      </w:r>
+      <w:proofErr w:type="spellEnd"/>
+      <w:r>
+        <w:rPr>
+          <w:rFonts w:ascii="NimbusRomNo9L-Medi" w:eastAsiaTheme="minorHAnsi" w:hAnsi="NimbusRomNo9L-Medi" w:cs="NimbusRomNo9L-Medi"/>
+        </w:rPr>
+        <w:t xml:space="preserve"> </w:t>
+      </w:r>
+      <w:r>
+        <w:rPr>
+          <w:rFonts w:ascii="NimbusRomNo9L-Regu" w:eastAsiaTheme="minorHAnsi" w:hAnsi="NimbusRomNo9L-Regu" w:cs="NimbusRomNo9L-Regu"/>
+        </w:rPr>
+        <w:t>- é equivalente à interface do mesmo nome no Microsoft COM, isto é, ele</w:t>
+      </w:r>
+      <w:r>
+        <w:rPr>
+          <w:rFonts w:ascii="NimbusRomNo9L-Regu" w:eastAsiaTheme="minorHAnsi" w:hAnsi="NimbusRomNo9L-Regu" w:cs="NimbusRomNo9L-Regu"/>
+        </w:rPr>
+        <w:t xml:space="preserve"> </w:t>
+      </w:r>
+      <w:r>
+        <w:rPr>
+          <w:rFonts w:ascii="NimbusRomNo9L-Regu" w:eastAsiaTheme="minorHAnsi" w:hAnsi="NimbusRomNo9L-Regu" w:cs="NimbusRomNo9L-Regu"/>
+        </w:rPr>
+        <w:t>é usado para obter a referência para a interface solicitada na instância do componente.</w:t>
+      </w:r>
     </w:p>
     <w:p>
       <w:pPr>
@@ -311,59 +890,76 @@
       <w:pPr>
         <w:rPr>
           <w:rFonts w:ascii="Arial" w:hAnsi="Arial" w:cs="Arial"/>
-          <w:sz w:val="28"/>
           <w:szCs w:val="32"/>
         </w:rPr>
       </w:pPr>
-      <w:r>
+    </w:p>
+    <w:p>
+      <w:pPr>
         <w:rPr>
           <w:rFonts w:ascii="Arial" w:hAnsi="Arial" w:cs="Arial"/>
           <w:sz w:val="28"/>
           <w:szCs w:val="32"/>
         </w:rPr>
-        <w:tab/>
-        <w:t xml:space="preserve">2.1.1.3 </w:t>
-      </w:r>
-      <w:r>
+      </w:pPr>
+    </w:p>
+    <w:p>
+      <w:pPr>
         <w:rPr>
           <w:rFonts w:ascii="Arial" w:hAnsi="Arial" w:cs="Arial"/>
           <w:sz w:val="28"/>
           <w:szCs w:val="32"/>
         </w:rPr>
-        <w:t>Modelo OSGI</w:t>
-      </w:r>
-    </w:p>
-    <w:p>
-      <w:pPr>
+      </w:pPr>
+      <w:r>
         <w:rPr>
           <w:rFonts w:ascii="Arial" w:hAnsi="Arial" w:cs="Arial"/>
           <w:sz w:val="28"/>
           <w:szCs w:val="32"/>
         </w:rPr>
-      </w:pPr>
-    </w:p>
-    <w:p>
-      <w:pPr>
+        <w:tab/>
+        <w:t xml:space="preserve">2.1.1.3 </w:t>
+      </w:r>
+      <w:r>
         <w:rPr>
           <w:rFonts w:ascii="Arial" w:hAnsi="Arial" w:cs="Arial"/>
           <w:sz w:val="28"/>
           <w:szCs w:val="32"/>
         </w:rPr>
-      </w:pPr>
-      <w:r>
+        <w:t>Modelo OSGI</w:t>
+      </w:r>
+    </w:p>
+    <w:p>
+      <w:pPr>
         <w:rPr>
           <w:rFonts w:ascii="Arial" w:hAnsi="Arial" w:cs="Arial"/>
           <w:sz w:val="28"/>
           <w:szCs w:val="32"/>
         </w:rPr>
-        <w:t>2.9</w:t>
-      </w:r>
-      <w:r>
+      </w:pPr>
+    </w:p>
+    <w:p>
+      <w:pPr>
         <w:rPr>
           <w:rFonts w:ascii="Arial" w:hAnsi="Arial" w:cs="Arial"/>
           <w:sz w:val="28"/>
           <w:szCs w:val="32"/>
         </w:rPr>
+      </w:pPr>
+      <w:r>
+        <w:rPr>
+          <w:rFonts w:ascii="Arial" w:hAnsi="Arial" w:cs="Arial"/>
+          <w:sz w:val="28"/>
+          <w:szCs w:val="32"/>
+        </w:rPr>
+        <w:t>2.9</w:t>
+      </w:r>
+      <w:r>
+        <w:rPr>
+          <w:rFonts w:ascii="Arial" w:hAnsi="Arial" w:cs="Arial"/>
+          <w:sz w:val="28"/>
+          <w:szCs w:val="32"/>
+        </w:rPr>
         <w:t xml:space="preserve"> Discussão</w:t>
       </w:r>
     </w:p>
@@ -374,6 +970,1464 @@
           <w:sz w:val="22"/>
         </w:rPr>
       </w:pPr>
+    </w:p>
+    <w:p>
+      <w:pPr>
+        <w:pStyle w:val="NormalWeb"/>
+        <w:spacing w:before="0" w:beforeAutospacing="0" w:after="0" w:afterAutospacing="0"/>
+        <w:rPr>
+          <w:lang w:val="en-US"/>
+        </w:rPr>
+      </w:pPr>
+      <w:r>
+        <w:rPr>
+          <w:lang w:val="en-US"/>
+        </w:rPr>
+        <w:t>@incollection{councill2001,</w:t>
+      </w:r>
+    </w:p>
+    <w:p>
+      <w:pPr>
+        <w:pStyle w:val="NormalWeb"/>
+        <w:spacing w:before="0" w:beforeAutospacing="0" w:after="0" w:afterAutospacing="0"/>
+        <w:rPr>
+          <w:lang w:val="en-US"/>
+        </w:rPr>
+      </w:pPr>
+      <w:r>
+        <w:rPr>
+          <w:lang w:val="en-US"/>
+        </w:rPr>
+        <w:t>author = {Councill, Bill and Heineman, George T.},</w:t>
+      </w:r>
+    </w:p>
+    <w:p>
+      <w:pPr>
+        <w:pStyle w:val="NormalWeb"/>
+        <w:spacing w:before="0" w:beforeAutospacing="0" w:after="0" w:afterAutospacing="0"/>
+        <w:rPr>
+          <w:lang w:val="en-US"/>
+        </w:rPr>
+      </w:pPr>
+      <w:r>
+        <w:rPr>
+          <w:lang w:val="en-US"/>
+        </w:rPr>
+        <w:t>chapter = {Definition of a Software Component and Its Elements},</w:t>
+      </w:r>
+    </w:p>
+    <w:p>
+      <w:pPr>
+        <w:pStyle w:val="NormalWeb"/>
+        <w:spacing w:before="0" w:beforeAutospacing="0" w:after="0" w:afterAutospacing="0"/>
+        <w:rPr>
+          <w:lang w:val="en-US"/>
+        </w:rPr>
+      </w:pPr>
+      <w:r>
+        <w:rPr>
+          <w:lang w:val="en-US"/>
+        </w:rPr>
+        <w:t>title = {Component-based Software Engineering},</w:t>
+      </w:r>
+    </w:p>
+    <w:p>
+      <w:pPr>
+        <w:pStyle w:val="NormalWeb"/>
+        <w:spacing w:before="0" w:beforeAutospacing="0" w:after="0" w:afterAutospacing="0"/>
+        <w:rPr>
+          <w:lang w:val="en-US"/>
+        </w:rPr>
+      </w:pPr>
+      <w:r>
+        <w:rPr>
+          <w:lang w:val="en-US"/>
+        </w:rPr>
+        <w:t>editor = {Heineman, George T. and Councill, William T.},</w:t>
+      </w:r>
+    </w:p>
+    <w:p>
+      <w:pPr>
+        <w:pStyle w:val="NormalWeb"/>
+        <w:spacing w:before="0" w:beforeAutospacing="0" w:after="0" w:afterAutospacing="0"/>
+        <w:rPr>
+          <w:lang w:val="en-US"/>
+        </w:rPr>
+      </w:pPr>
+      <w:r>
+        <w:rPr>
+          <w:lang w:val="en-US"/>
+        </w:rPr>
+        <w:t>year = {2001},</w:t>
+      </w:r>
+    </w:p>
+    <w:p>
+      <w:pPr>
+        <w:pStyle w:val="NormalWeb"/>
+        <w:spacing w:before="0" w:beforeAutospacing="0" w:after="0" w:afterAutospacing="0"/>
+        <w:rPr>
+          <w:lang w:val="en-US"/>
+        </w:rPr>
+      </w:pPr>
+      <w:r>
+        <w:rPr>
+          <w:lang w:val="en-US"/>
+        </w:rPr>
+        <w:t>isbn = {0-201-70485-4},</w:t>
+      </w:r>
+    </w:p>
+    <w:p>
+      <w:pPr>
+        <w:pStyle w:val="NormalWeb"/>
+        <w:spacing w:before="0" w:beforeAutospacing="0" w:after="0" w:afterAutospacing="0"/>
+        <w:rPr>
+          <w:lang w:val="en-US"/>
+        </w:rPr>
+      </w:pPr>
+      <w:r>
+        <w:rPr>
+          <w:lang w:val="en-US"/>
+        </w:rPr>
+        <w:t>pages = {5--19},</w:t>
+      </w:r>
+    </w:p>
+    <w:p>
+      <w:pPr>
+        <w:pStyle w:val="NormalWeb"/>
+        <w:spacing w:before="0" w:beforeAutospacing="0" w:after="0" w:afterAutospacing="0"/>
+        <w:rPr>
+          <w:lang w:val="en-US"/>
+        </w:rPr>
+      </w:pPr>
+      <w:r>
+        <w:rPr>
+          <w:lang w:val="en-US"/>
+        </w:rPr>
+        <w:t>numpages = {15},</w:t>
+      </w:r>
+    </w:p>
+    <w:p>
+      <w:pPr>
+        <w:pStyle w:val="NormalWeb"/>
+        <w:spacing w:before="0" w:beforeAutospacing="0" w:after="0" w:afterAutospacing="0"/>
+        <w:rPr>
+          <w:lang w:val="en-US"/>
+        </w:rPr>
+      </w:pPr>
+      <w:r>
+        <w:rPr>
+          <w:lang w:val="en-US"/>
+        </w:rPr>
+        <w:t>url = {http://dl.acm.org/citation.cfm?id=379381.379438},</w:t>
+      </w:r>
+    </w:p>
+    <w:p>
+      <w:pPr>
+        <w:pStyle w:val="NormalWeb"/>
+        <w:spacing w:before="0" w:beforeAutospacing="0" w:after="0" w:afterAutospacing="0"/>
+        <w:rPr>
+          <w:lang w:val="en-US"/>
+        </w:rPr>
+      </w:pPr>
+      <w:r>
+        <w:rPr>
+          <w:lang w:val="en-US"/>
+        </w:rPr>
+        <w:t>acmid = {379438},</w:t>
+      </w:r>
+    </w:p>
+    <w:p>
+      <w:pPr>
+        <w:pStyle w:val="NormalWeb"/>
+        <w:spacing w:before="0" w:beforeAutospacing="0" w:after="0" w:afterAutospacing="0"/>
+        <w:rPr>
+          <w:lang w:val="en-US"/>
+        </w:rPr>
+      </w:pPr>
+      <w:r>
+        <w:rPr>
+          <w:lang w:val="en-US"/>
+        </w:rPr>
+        <w:t>publisher = {Addison-Wesley Longman Publishing Co., Inc.},</w:t>
+      </w:r>
+    </w:p>
+    <w:p>
+      <w:pPr>
+        <w:pStyle w:val="NormalWeb"/>
+        <w:spacing w:before="0" w:beforeAutospacing="0" w:after="0" w:afterAutospacing="0"/>
+        <w:rPr>
+          <w:lang w:val="en-US"/>
+        </w:rPr>
+      </w:pPr>
+      <w:r>
+        <w:rPr>
+          <w:lang w:val="en-US"/>
+        </w:rPr>
+        <w:t>address = {Boston, MA, USA},</w:t>
+      </w:r>
+    </w:p>
+    <w:p>
+      <w:pPr>
+        <w:pStyle w:val="NormalWeb"/>
+        <w:spacing w:before="0" w:beforeAutospacing="0" w:after="0" w:afterAutospacing="0"/>
+        <w:rPr>
+          <w:lang w:val="en-US"/>
+        </w:rPr>
+      </w:pPr>
+      <w:r>
+        <w:rPr>
+          <w:lang w:val="en-US"/>
+        </w:rPr>
+        <w:t>}</w:t>
+      </w:r>
+    </w:p>
+    <w:p>
+      <w:pPr>
+        <w:pStyle w:val="NormalWeb"/>
+        <w:spacing w:before="0" w:beforeAutospacing="0" w:after="0" w:afterAutospacing="0"/>
+        <w:rPr>
+          <w:lang w:val="en-US"/>
+        </w:rPr>
+      </w:pPr>
+    </w:p>
+    <w:p>
+      <w:pPr>
+        <w:pStyle w:val="NormalWeb"/>
+        <w:spacing w:before="0" w:beforeAutospacing="0" w:after="0" w:afterAutospacing="0"/>
+        <w:rPr>
+          <w:lang w:val="en-US"/>
+        </w:rPr>
+      </w:pPr>
+      <w:r>
+        <w:rPr>
+          <w:lang w:val="en-US"/>
+        </w:rPr>
+        <w:t>@book{sommerville2011,</w:t>
+      </w:r>
+    </w:p>
+    <w:p>
+      <w:pPr>
+        <w:pStyle w:val="NormalWeb"/>
+        <w:spacing w:before="0" w:beforeAutospacing="0" w:after="0" w:afterAutospacing="0"/>
+        <w:rPr>
+          <w:lang w:val="en-US"/>
+        </w:rPr>
+      </w:pPr>
+      <w:r>
+        <w:rPr>
+          <w:lang w:val="en-US"/>
+        </w:rPr>
+        <w:t>title={ENGENHARIA DE SOFTWARE},</w:t>
+      </w:r>
+    </w:p>
+    <w:p>
+      <w:pPr>
+        <w:pStyle w:val="NormalWeb"/>
+        <w:spacing w:before="0" w:beforeAutospacing="0" w:after="0" w:afterAutospacing="0"/>
+        <w:rPr>
+          <w:lang w:val="en-US"/>
+        </w:rPr>
+      </w:pPr>
+      <w:r>
+        <w:rPr>
+          <w:lang w:val="en-US"/>
+        </w:rPr>
+        <w:t>author={SOMMERVILLE, IAN},</w:t>
+      </w:r>
+    </w:p>
+    <w:p>
+      <w:pPr>
+        <w:pStyle w:val="NormalWeb"/>
+        <w:spacing w:before="0" w:beforeAutospacing="0" w:after="0" w:afterAutospacing="0"/>
+        <w:rPr>
+          <w:lang w:val="en-US"/>
+        </w:rPr>
+      </w:pPr>
+      <w:r>
+        <w:rPr>
+          <w:lang w:val="en-US"/>
+        </w:rPr>
+        <w:t>isbn={9788579361081},</w:t>
+      </w:r>
+    </w:p>
+    <w:p>
+      <w:pPr>
+        <w:pStyle w:val="NormalWeb"/>
+        <w:spacing w:before="0" w:beforeAutospacing="0" w:after="0" w:afterAutospacing="0"/>
+        <w:rPr>
+          <w:lang w:val="en-US"/>
+        </w:rPr>
+      </w:pPr>
+      <w:r>
+        <w:rPr>
+          <w:lang w:val="en-US"/>
+        </w:rPr>
+        <w:t>edition={9 ed.},</w:t>
+      </w:r>
+    </w:p>
+    <w:p>
+      <w:pPr>
+        <w:pStyle w:val="NormalWeb"/>
+        <w:spacing w:before="0" w:beforeAutospacing="0" w:after="0" w:afterAutospacing="0"/>
+        <w:rPr>
+          <w:lang w:val="en-US"/>
+        </w:rPr>
+      </w:pPr>
+      <w:r>
+        <w:rPr>
+          <w:lang w:val="en-US"/>
+        </w:rPr>
+        <w:t>url={http://books.google.com.br/books?id=H4u5ygAACAAJ},</w:t>
+      </w:r>
+    </w:p>
+    <w:p>
+      <w:pPr>
+        <w:pStyle w:val="NormalWeb"/>
+        <w:spacing w:before="0" w:beforeAutospacing="0" w:after="0" w:afterAutospacing="0"/>
+        <w:rPr>
+          <w:lang w:val="en-US"/>
+        </w:rPr>
+      </w:pPr>
+      <w:r>
+        <w:rPr>
+          <w:lang w:val="en-US"/>
+        </w:rPr>
+        <w:t>publisher={PEARSON BRASIL},</w:t>
+      </w:r>
+    </w:p>
+    <w:p>
+      <w:pPr>
+        <w:pStyle w:val="NormalWeb"/>
+        <w:spacing w:before="0" w:beforeAutospacing="0" w:after="0" w:afterAutospacing="0"/>
+        <w:rPr>
+          <w:lang w:val="en-US"/>
+        </w:rPr>
+      </w:pPr>
+      <w:r>
+        <w:rPr>
+          <w:lang w:val="en-US"/>
+        </w:rPr>
+        <w:t>address={São Paulo, SP, Brasil}</w:t>
+      </w:r>
+    </w:p>
+    <w:p>
+      <w:pPr>
+        <w:pStyle w:val="NormalWeb"/>
+        <w:spacing w:before="0" w:beforeAutospacing="0" w:after="0" w:afterAutospacing="0"/>
+      </w:pPr>
+      <w:r>
+        <w:t>}</w:t>
+      </w:r>
+    </w:p>
+    <w:p>
+      <w:pPr>
+        <w:pStyle w:val="NormalWeb"/>
+        <w:spacing w:before="0" w:beforeAutospacing="0" w:after="0" w:afterAutospacing="0"/>
+      </w:pPr>
+    </w:p>
+    <w:p>
+      <w:pPr>
+        <w:pStyle w:val="NormalWeb"/>
+        <w:spacing w:before="0" w:beforeAutospacing="0" w:after="0" w:afterAutospacing="0"/>
+      </w:pPr>
+      <w:r>
+        <w:t>@</w:t>
+      </w:r>
+      <w:proofErr w:type="gramStart"/>
+      <w:r>
+        <w:t>book{</w:t>
+      </w:r>
+      <w:proofErr w:type="gramEnd"/>
+      <w:r>
+        <w:t>Szyperski2002,</w:t>
+      </w:r>
+    </w:p>
+    <w:p>
+      <w:pPr>
+        <w:pStyle w:val="NormalWeb"/>
+        <w:spacing w:before="0" w:beforeAutospacing="0" w:after="0" w:afterAutospacing="0"/>
+        <w:rPr>
+          <w:lang w:val="en-US"/>
+        </w:rPr>
+      </w:pPr>
+      <w:r>
+        <w:rPr>
+          <w:lang w:val="en-US"/>
+        </w:rPr>
+        <w:t>author = {Szyperski, Clemens},</w:t>
+      </w:r>
+    </w:p>
+    <w:p>
+      <w:pPr>
+        <w:pStyle w:val="NormalWeb"/>
+        <w:spacing w:before="0" w:beforeAutospacing="0" w:after="0" w:afterAutospacing="0"/>
+        <w:rPr>
+          <w:lang w:val="en-US"/>
+        </w:rPr>
+      </w:pPr>
+      <w:r>
+        <w:rPr>
+          <w:lang w:val="en-US"/>
+        </w:rPr>
+        <w:t>title = {Component Software: Beyond Object-Oriented Programming},</w:t>
+      </w:r>
+    </w:p>
+    <w:p>
+      <w:pPr>
+        <w:pStyle w:val="NormalWeb"/>
+        <w:spacing w:before="0" w:beforeAutospacing="0" w:after="0" w:afterAutospacing="0"/>
+        <w:rPr>
+          <w:lang w:val="en-US"/>
+        </w:rPr>
+      </w:pPr>
+      <w:r>
+        <w:rPr>
+          <w:lang w:val="en-US"/>
+        </w:rPr>
+        <w:t>year = {2002},</w:t>
+      </w:r>
+    </w:p>
+    <w:p>
+      <w:pPr>
+        <w:pStyle w:val="NormalWeb"/>
+        <w:spacing w:before="0" w:beforeAutospacing="0" w:after="0" w:afterAutospacing="0"/>
+        <w:rPr>
+          <w:lang w:val="en-US"/>
+        </w:rPr>
+      </w:pPr>
+      <w:r>
+        <w:rPr>
+          <w:lang w:val="en-US"/>
+        </w:rPr>
+        <w:t>isbn = {0201745720},</w:t>
+      </w:r>
+    </w:p>
+    <w:p>
+      <w:pPr>
+        <w:pStyle w:val="NormalWeb"/>
+        <w:spacing w:before="0" w:beforeAutospacing="0" w:after="0" w:afterAutospacing="0"/>
+        <w:rPr>
+          <w:lang w:val="en-US"/>
+        </w:rPr>
+      </w:pPr>
+      <w:r>
+        <w:rPr>
+          <w:lang w:val="en-US"/>
+        </w:rPr>
+        <w:t>edition = {2nd},</w:t>
+      </w:r>
+    </w:p>
+    <w:p>
+      <w:pPr>
+        <w:pStyle w:val="NormalWeb"/>
+        <w:spacing w:before="0" w:beforeAutospacing="0" w:after="0" w:afterAutospacing="0"/>
+        <w:rPr>
+          <w:lang w:val="en-US"/>
+        </w:rPr>
+      </w:pPr>
+      <w:r>
+        <w:rPr>
+          <w:lang w:val="en-US"/>
+        </w:rPr>
+        <w:t>publisher = {Addison-Wesley Longman Publishing Co., Inc.},</w:t>
+      </w:r>
+    </w:p>
+    <w:p>
+      <w:pPr>
+        <w:pStyle w:val="NormalWeb"/>
+        <w:spacing w:before="0" w:beforeAutospacing="0" w:after="0" w:afterAutospacing="0"/>
+        <w:rPr>
+          <w:lang w:val="en-US"/>
+        </w:rPr>
+      </w:pPr>
+      <w:r>
+        <w:rPr>
+          <w:lang w:val="en-US"/>
+        </w:rPr>
+        <w:t>address = {Boston, MA, USA},</w:t>
+      </w:r>
+    </w:p>
+    <w:p>
+      <w:pPr>
+        <w:pStyle w:val="NormalWeb"/>
+        <w:spacing w:before="0" w:beforeAutospacing="0" w:after="0" w:afterAutospacing="0"/>
+        <w:rPr>
+          <w:lang w:val="en-US"/>
+        </w:rPr>
+      </w:pPr>
+      <w:r>
+        <w:rPr>
+          <w:lang w:val="en-US"/>
+        </w:rPr>
+        <w:t>}</w:t>
+      </w:r>
+    </w:p>
+    <w:p>
+      <w:pPr>
+        <w:pStyle w:val="NormalWeb"/>
+        <w:spacing w:before="0" w:beforeAutospacing="0" w:after="0" w:afterAutospacing="0"/>
+        <w:rPr>
+          <w:lang w:val="en-US"/>
+        </w:rPr>
+      </w:pPr>
+    </w:p>
+    <w:p>
+      <w:pPr>
+        <w:pStyle w:val="NormalWeb"/>
+        <w:spacing w:before="0" w:beforeAutospacing="0" w:after="0" w:afterAutospacing="0"/>
+        <w:rPr>
+          <w:lang w:val="en-US"/>
+        </w:rPr>
+      </w:pPr>
+      <w:r>
+        <w:rPr>
+          <w:lang w:val="en-US"/>
+        </w:rPr>
+        <w:t>@book{deitel2010,</w:t>
+      </w:r>
+    </w:p>
+    <w:p>
+      <w:pPr>
+        <w:pStyle w:val="NormalWeb"/>
+        <w:spacing w:before="0" w:beforeAutospacing="0" w:after="0" w:afterAutospacing="0"/>
+        <w:rPr>
+          <w:lang w:val="en-US"/>
+        </w:rPr>
+      </w:pPr>
+      <w:r>
+        <w:rPr>
+          <w:lang w:val="en-US"/>
+        </w:rPr>
+        <w:t>title={Java: como programar},</w:t>
+      </w:r>
+    </w:p>
+    <w:p>
+      <w:pPr>
+        <w:pStyle w:val="NormalWeb"/>
+        <w:spacing w:before="0" w:beforeAutospacing="0" w:after="0" w:afterAutospacing="0"/>
+        <w:rPr>
+          <w:lang w:val="en-US"/>
+        </w:rPr>
+      </w:pPr>
+      <w:r>
+        <w:rPr>
+          <w:lang w:val="en-US"/>
+        </w:rPr>
+        <w:t>author={Deitel, H.M. and Deitel, P.D.},</w:t>
+      </w:r>
+    </w:p>
+    <w:p>
+      <w:pPr>
+        <w:pStyle w:val="NormalWeb"/>
+        <w:spacing w:before="0" w:beforeAutospacing="0" w:after="0" w:afterAutospacing="0"/>
+        <w:rPr>
+          <w:lang w:val="en-US"/>
+        </w:rPr>
+      </w:pPr>
+      <w:r>
+        <w:rPr>
+          <w:lang w:val="en-US"/>
+        </w:rPr>
+        <w:t>isbn={9788576055631},</w:t>
+      </w:r>
+    </w:p>
+    <w:p>
+      <w:pPr>
+        <w:pStyle w:val="NormalWeb"/>
+        <w:spacing w:before="0" w:beforeAutospacing="0" w:after="0" w:afterAutospacing="0"/>
+        <w:rPr>
+          <w:lang w:val="en-US"/>
+        </w:rPr>
+      </w:pPr>
+      <w:r>
+        <w:rPr>
+          <w:lang w:val="en-US"/>
+        </w:rPr>
+        <w:t>edition={8 ed.},</w:t>
+      </w:r>
+    </w:p>
+    <w:p>
+      <w:pPr>
+        <w:pStyle w:val="NormalWeb"/>
+        <w:spacing w:before="0" w:beforeAutospacing="0" w:after="0" w:afterAutospacing="0"/>
+        <w:rPr>
+          <w:lang w:val="en-US"/>
+        </w:rPr>
+      </w:pPr>
+      <w:r>
+        <w:rPr>
+          <w:lang w:val="en-US"/>
+        </w:rPr>
+        <w:t>url={http://books.google.com.br/books?id=xWMVRAAACAAJ},</w:t>
+      </w:r>
+    </w:p>
+    <w:p>
+      <w:pPr>
+        <w:pStyle w:val="NormalWeb"/>
+        <w:spacing w:before="0" w:beforeAutospacing="0" w:after="0" w:afterAutospacing="0"/>
+      </w:pPr>
+      <w:proofErr w:type="spellStart"/>
+      <w:proofErr w:type="gramStart"/>
+      <w:r>
+        <w:t>year</w:t>
+      </w:r>
+      <w:proofErr w:type="spellEnd"/>
+      <w:proofErr w:type="gramEnd"/>
+      <w:r>
+        <w:t>={2010},</w:t>
+      </w:r>
+    </w:p>
+    <w:p>
+      <w:pPr>
+        <w:pStyle w:val="NormalWeb"/>
+        <w:spacing w:before="0" w:beforeAutospacing="0" w:after="0" w:afterAutospacing="0"/>
+      </w:pPr>
+      <w:proofErr w:type="spellStart"/>
+      <w:proofErr w:type="gramStart"/>
+      <w:r>
+        <w:t>publisher</w:t>
+      </w:r>
+      <w:proofErr w:type="spellEnd"/>
+      <w:proofErr w:type="gramEnd"/>
+      <w:r>
+        <w:t>={PEARSON BRASIL},</w:t>
+      </w:r>
+    </w:p>
+    <w:p>
+      <w:pPr>
+        <w:pStyle w:val="NormalWeb"/>
+        <w:spacing w:before="0" w:beforeAutospacing="0" w:after="0" w:afterAutospacing="0"/>
+      </w:pPr>
+      <w:proofErr w:type="spellStart"/>
+      <w:proofErr w:type="gramStart"/>
+      <w:r>
+        <w:t>address</w:t>
+      </w:r>
+      <w:proofErr w:type="spellEnd"/>
+      <w:proofErr w:type="gramEnd"/>
+      <w:r>
+        <w:t>={São Paulo, SP, Brasil}</w:t>
+      </w:r>
+    </w:p>
+    <w:p>
+      <w:pPr>
+        <w:pStyle w:val="NormalWeb"/>
+        <w:spacing w:before="0" w:beforeAutospacing="0" w:after="0" w:afterAutospacing="0"/>
+      </w:pPr>
+      <w:r>
+        <w:t>}</w:t>
+      </w:r>
+    </w:p>
+    <w:p>
+      <w:pPr>
+        <w:pStyle w:val="NormalWeb"/>
+        <w:spacing w:before="0" w:beforeAutospacing="0" w:after="0" w:afterAutospacing="0"/>
+      </w:pPr>
+    </w:p>
+    <w:p>
+      <w:pPr>
+        <w:pStyle w:val="NormalWeb"/>
+        <w:spacing w:before="0" w:beforeAutospacing="0" w:after="0" w:afterAutospacing="0"/>
+      </w:pPr>
+      <w:r>
+        <w:t>@</w:t>
+      </w:r>
+      <w:proofErr w:type="gramStart"/>
+      <w:r>
+        <w:t>book{</w:t>
+      </w:r>
+      <w:proofErr w:type="gramEnd"/>
+      <w:r>
+        <w:t>pressman2011,</w:t>
+      </w:r>
+    </w:p>
+    <w:p>
+      <w:pPr>
+        <w:pStyle w:val="NormalWeb"/>
+        <w:spacing w:before="0" w:beforeAutospacing="0" w:after="0" w:afterAutospacing="0"/>
+      </w:pPr>
+      <w:proofErr w:type="spellStart"/>
+      <w:proofErr w:type="gramStart"/>
+      <w:r>
+        <w:lastRenderedPageBreak/>
+        <w:t>title</w:t>
+      </w:r>
+      <w:proofErr w:type="spellEnd"/>
+      <w:proofErr w:type="gramEnd"/>
+      <w:r>
+        <w:t>={Engenharia de Software: Uma Abordagem Profissional},</w:t>
+      </w:r>
+    </w:p>
+    <w:p>
+      <w:pPr>
+        <w:pStyle w:val="NormalWeb"/>
+        <w:spacing w:before="0" w:beforeAutospacing="0" w:after="0" w:afterAutospacing="0"/>
+        <w:rPr>
+          <w:lang w:val="en-US"/>
+        </w:rPr>
+      </w:pPr>
+      <w:r>
+        <w:rPr>
+          <w:lang w:val="en-US"/>
+        </w:rPr>
+        <w:t>author={Roger S. Pressman},</w:t>
+      </w:r>
+    </w:p>
+    <w:p>
+      <w:pPr>
+        <w:pStyle w:val="NormalWeb"/>
+        <w:spacing w:before="0" w:beforeAutospacing="0" w:after="0" w:afterAutospacing="0"/>
+        <w:rPr>
+          <w:lang w:val="en-US"/>
+        </w:rPr>
+      </w:pPr>
+      <w:r>
+        <w:rPr>
+          <w:lang w:val="en-US"/>
+        </w:rPr>
+        <w:t>edition={7 ed.},</w:t>
+      </w:r>
+    </w:p>
+    <w:p>
+      <w:pPr>
+        <w:pStyle w:val="NormalWeb"/>
+        <w:spacing w:before="0" w:beforeAutospacing="0" w:after="0" w:afterAutospacing="0"/>
+        <w:rPr>
+          <w:lang w:val="en-US"/>
+        </w:rPr>
+      </w:pPr>
+      <w:r>
+        <w:rPr>
+          <w:lang w:val="en-US"/>
+        </w:rPr>
+        <w:t>isbn={9788563308337},</w:t>
+      </w:r>
+    </w:p>
+    <w:p>
+      <w:pPr>
+        <w:pStyle w:val="NormalWeb"/>
+        <w:spacing w:before="0" w:beforeAutospacing="0" w:after="0" w:afterAutospacing="0"/>
+        <w:rPr>
+          <w:lang w:val="en-US"/>
+        </w:rPr>
+      </w:pPr>
+      <w:r>
+        <w:rPr>
+          <w:lang w:val="en-US"/>
+        </w:rPr>
+        <w:t>url={http://books.google.com.br/books?id=eRIOuQAACAAJ},</w:t>
+      </w:r>
+    </w:p>
+    <w:p>
+      <w:pPr>
+        <w:pStyle w:val="NormalWeb"/>
+        <w:spacing w:before="0" w:beforeAutospacing="0" w:after="0" w:afterAutospacing="0"/>
+        <w:rPr>
+          <w:lang w:val="en-US"/>
+        </w:rPr>
+      </w:pPr>
+      <w:r>
+        <w:rPr>
+          <w:lang w:val="en-US"/>
+        </w:rPr>
+        <w:t>year={2011},</w:t>
+      </w:r>
+    </w:p>
+    <w:p>
+      <w:pPr>
+        <w:pStyle w:val="NormalWeb"/>
+        <w:spacing w:before="0" w:beforeAutospacing="0" w:after="0" w:afterAutospacing="0"/>
+        <w:rPr>
+          <w:lang w:val="en-US"/>
+        </w:rPr>
+      </w:pPr>
+      <w:r>
+        <w:rPr>
+          <w:lang w:val="en-US"/>
+        </w:rPr>
+        <w:t>publisher={AMGH},</w:t>
+      </w:r>
+    </w:p>
+    <w:p>
+      <w:pPr>
+        <w:pStyle w:val="NormalWeb"/>
+        <w:spacing w:before="0" w:beforeAutospacing="0" w:after="0" w:afterAutospacing="0"/>
+        <w:rPr>
+          <w:lang w:val="en-US"/>
+        </w:rPr>
+      </w:pPr>
+      <w:r>
+        <w:rPr>
+          <w:lang w:val="en-US"/>
+        </w:rPr>
+        <w:t>address={Porto Alegre, RS, Brasil}</w:t>
+      </w:r>
+    </w:p>
+    <w:p>
+      <w:pPr>
+        <w:pStyle w:val="NormalWeb"/>
+        <w:spacing w:before="0" w:beforeAutospacing="0" w:after="0" w:afterAutospacing="0"/>
+      </w:pPr>
+      <w:r>
+        <w:t>}</w:t>
+      </w:r>
+    </w:p>
+    <w:p>
+      <w:pPr>
+        <w:pStyle w:val="NormalWeb"/>
+        <w:spacing w:before="0" w:beforeAutospacing="0" w:after="0" w:afterAutospacing="0"/>
+      </w:pPr>
+    </w:p>
+    <w:p>
+      <w:pPr>
+        <w:pStyle w:val="NormalWeb"/>
+        <w:spacing w:before="0" w:beforeAutospacing="0" w:after="0" w:afterAutospacing="0"/>
+      </w:pPr>
+      <w:r>
+        <w:t>@</w:t>
+      </w:r>
+      <w:proofErr w:type="gramStart"/>
+      <w:r>
+        <w:t>book{</w:t>
+      </w:r>
+      <w:proofErr w:type="gramEnd"/>
+      <w:r>
+        <w:t>coulouris2007,</w:t>
+      </w:r>
+    </w:p>
+    <w:p>
+      <w:pPr>
+        <w:pStyle w:val="NormalWeb"/>
+        <w:spacing w:before="0" w:beforeAutospacing="0" w:after="0" w:afterAutospacing="0"/>
+      </w:pPr>
+      <w:proofErr w:type="spellStart"/>
+      <w:proofErr w:type="gramStart"/>
+      <w:r>
+        <w:t>title</w:t>
+      </w:r>
+      <w:proofErr w:type="spellEnd"/>
+      <w:proofErr w:type="gramEnd"/>
+      <w:r>
+        <w:t xml:space="preserve">={Sistemas </w:t>
+      </w:r>
+      <w:proofErr w:type="spellStart"/>
+      <w:r>
+        <w:t>Distribu</w:t>
+      </w:r>
+      <w:proofErr w:type="spellEnd"/>
+      <w:r>
+        <w:t>{\'\i}dos: Conceitos e Projeto},</w:t>
+      </w:r>
+    </w:p>
+    <w:p>
+      <w:pPr>
+        <w:pStyle w:val="NormalWeb"/>
+        <w:spacing w:before="0" w:beforeAutospacing="0" w:after="0" w:afterAutospacing="0"/>
+        <w:rPr>
+          <w:lang w:val="en-US"/>
+        </w:rPr>
+      </w:pPr>
+      <w:r>
+        <w:rPr>
+          <w:lang w:val="en-US"/>
+        </w:rPr>
+        <w:t>author={COULOURIS, G. and DOLLIMORE, J. and KINDBERG, TIM},</w:t>
+      </w:r>
+    </w:p>
+    <w:p>
+      <w:pPr>
+        <w:pStyle w:val="NormalWeb"/>
+        <w:spacing w:before="0" w:beforeAutospacing="0" w:after="0" w:afterAutospacing="0"/>
+        <w:rPr>
+          <w:lang w:val="en-US"/>
+        </w:rPr>
+      </w:pPr>
+      <w:r>
+        <w:rPr>
+          <w:lang w:val="en-US"/>
+        </w:rPr>
+        <w:t>isbn={9788560031498},</w:t>
+      </w:r>
+    </w:p>
+    <w:p>
+      <w:pPr>
+        <w:pStyle w:val="NormalWeb"/>
+        <w:spacing w:before="0" w:beforeAutospacing="0" w:after="0" w:afterAutospacing="0"/>
+        <w:rPr>
+          <w:lang w:val="en-US"/>
+        </w:rPr>
+      </w:pPr>
+      <w:r>
+        <w:rPr>
+          <w:lang w:val="en-US"/>
+        </w:rPr>
+        <w:t>url={http://books.google.com.br/books?id=KSZ1rIRWmUoC},</w:t>
+      </w:r>
+    </w:p>
+    <w:p>
+      <w:pPr>
+        <w:pStyle w:val="NormalWeb"/>
+        <w:spacing w:before="0" w:beforeAutospacing="0" w:after="0" w:afterAutospacing="0"/>
+        <w:rPr>
+          <w:lang w:val="en-US"/>
+        </w:rPr>
+      </w:pPr>
+      <w:r>
+        <w:rPr>
+          <w:lang w:val="en-US"/>
+        </w:rPr>
+        <w:t>year={2007},</w:t>
+      </w:r>
+    </w:p>
+    <w:p>
+      <w:pPr>
+        <w:pStyle w:val="NormalWeb"/>
+        <w:spacing w:before="0" w:beforeAutospacing="0" w:after="0" w:afterAutospacing="0"/>
+        <w:rPr>
+          <w:lang w:val="en-US"/>
+        </w:rPr>
+      </w:pPr>
+      <w:r>
+        <w:rPr>
+          <w:lang w:val="en-US"/>
+        </w:rPr>
+        <w:t>edition{4 ed.},</w:t>
+      </w:r>
+    </w:p>
+    <w:p>
+      <w:pPr>
+        <w:pStyle w:val="NormalWeb"/>
+        <w:spacing w:before="0" w:beforeAutospacing="0" w:after="0" w:afterAutospacing="0"/>
+        <w:rPr>
+          <w:lang w:val="en-US"/>
+        </w:rPr>
+      </w:pPr>
+      <w:r>
+        <w:rPr>
+          <w:lang w:val="en-US"/>
+        </w:rPr>
+        <w:t>publisher={BOOKMAN COMPANHIA ED},</w:t>
+      </w:r>
+    </w:p>
+    <w:p>
+      <w:pPr>
+        <w:pStyle w:val="NormalWeb"/>
+        <w:spacing w:before="0" w:beforeAutospacing="0" w:after="0" w:afterAutospacing="0"/>
+      </w:pPr>
+      <w:proofErr w:type="spellStart"/>
+      <w:proofErr w:type="gramStart"/>
+      <w:r>
+        <w:t>address</w:t>
+      </w:r>
+      <w:proofErr w:type="spellEnd"/>
+      <w:proofErr w:type="gramEnd"/>
+      <w:r>
+        <w:t>={Porto Alegre, RS, Brasil}</w:t>
+      </w:r>
+    </w:p>
+    <w:p>
+      <w:pPr>
+        <w:pStyle w:val="NormalWeb"/>
+        <w:spacing w:before="0" w:beforeAutospacing="0" w:after="0" w:afterAutospacing="0"/>
+      </w:pPr>
+      <w:r>
+        <w:t>}</w:t>
+      </w:r>
+    </w:p>
+    <w:p>
+      <w:pPr>
+        <w:pStyle w:val="NormalWeb"/>
+        <w:spacing w:before="0" w:beforeAutospacing="0" w:after="0" w:afterAutospacing="0"/>
+      </w:pPr>
+    </w:p>
+    <w:p>
+      <w:pPr>
+        <w:pStyle w:val="NormalWeb"/>
+        <w:spacing w:before="0" w:beforeAutospacing="0" w:after="0" w:afterAutospacing="0"/>
+      </w:pPr>
+      <w:r>
+        <w:t>@</w:t>
+      </w:r>
+      <w:proofErr w:type="spellStart"/>
+      <w:proofErr w:type="gramStart"/>
+      <w:r>
+        <w:t>phdthesis</w:t>
+      </w:r>
+      <w:proofErr w:type="spellEnd"/>
+      <w:r>
+        <w:t>{</w:t>
+      </w:r>
+      <w:proofErr w:type="gramEnd"/>
+      <w:r>
+        <w:t>rocha2008,</w:t>
+      </w:r>
+    </w:p>
+    <w:p>
+      <w:pPr>
+        <w:pStyle w:val="NormalWeb"/>
+        <w:spacing w:before="0" w:beforeAutospacing="0" w:after="0" w:afterAutospacing="0"/>
+      </w:pPr>
+      <w:proofErr w:type="spellStart"/>
+      <w:proofErr w:type="gramStart"/>
+      <w:r>
+        <w:t>address</w:t>
+      </w:r>
+      <w:proofErr w:type="spellEnd"/>
+      <w:proofErr w:type="gramEnd"/>
+      <w:r>
+        <w:t>={Campinas, SP, Brasil},</w:t>
+      </w:r>
+    </w:p>
+    <w:p>
+      <w:pPr>
+        <w:pStyle w:val="NormalWeb"/>
+        <w:spacing w:before="0" w:beforeAutospacing="0" w:after="0" w:afterAutospacing="0"/>
+      </w:pPr>
+      <w:proofErr w:type="spellStart"/>
+      <w:proofErr w:type="gramStart"/>
+      <w:r>
+        <w:t>author</w:t>
+      </w:r>
+      <w:proofErr w:type="spellEnd"/>
+      <w:proofErr w:type="gramEnd"/>
+      <w:r>
+        <w:t>={</w:t>
+      </w:r>
+      <w:proofErr w:type="spellStart"/>
+      <w:r>
+        <w:t>Tarcisio</w:t>
+      </w:r>
+      <w:proofErr w:type="spellEnd"/>
+      <w:r>
+        <w:t xml:space="preserve"> da Rocha},</w:t>
+      </w:r>
+    </w:p>
+    <w:p>
+      <w:pPr>
+        <w:pStyle w:val="NormalWeb"/>
+        <w:spacing w:before="0" w:beforeAutospacing="0" w:after="0" w:afterAutospacing="0"/>
+      </w:pPr>
+      <w:proofErr w:type="spellStart"/>
+      <w:proofErr w:type="gramStart"/>
+      <w:r>
+        <w:t>school</w:t>
+      </w:r>
+      <w:proofErr w:type="spellEnd"/>
+      <w:proofErr w:type="gramEnd"/>
+      <w:r>
+        <w:t>={Instituto de Computa\c{c}\~ao, Universidade Estadual de Campinas},</w:t>
+      </w:r>
+    </w:p>
+    <w:p>
+      <w:pPr>
+        <w:pStyle w:val="NormalWeb"/>
+        <w:spacing w:before="0" w:beforeAutospacing="0" w:after="0" w:afterAutospacing="0"/>
+      </w:pPr>
+      <w:proofErr w:type="spellStart"/>
+      <w:proofErr w:type="gramStart"/>
+      <w:r>
+        <w:t>title</w:t>
+      </w:r>
+      <w:proofErr w:type="spellEnd"/>
+      <w:proofErr w:type="gramEnd"/>
+      <w:r>
+        <w:t xml:space="preserve">={{Servi\c{c}os de transa\c{c}\~ao abertos para ambientes </w:t>
+      </w:r>
+      <w:proofErr w:type="spellStart"/>
+      <w:r>
+        <w:t>din</w:t>
+      </w:r>
+      <w:proofErr w:type="spellEnd"/>
+      <w:r>
+        <w:t>\^</w:t>
+      </w:r>
+      <w:proofErr w:type="spellStart"/>
+      <w:r>
+        <w:t>amicos</w:t>
+      </w:r>
+      <w:proofErr w:type="spellEnd"/>
+      <w:r>
+        <w:t>}},</w:t>
+      </w:r>
+    </w:p>
+    <w:p>
+      <w:pPr>
+        <w:pStyle w:val="NormalWeb"/>
+        <w:spacing w:before="0" w:beforeAutospacing="0" w:after="0" w:afterAutospacing="0"/>
+        <w:rPr>
+          <w:lang w:val="en-US"/>
+        </w:rPr>
+      </w:pPr>
+      <w:r>
+        <w:rPr>
+          <w:lang w:val="en-US"/>
+        </w:rPr>
+        <w:t>year={2008}</w:t>
+      </w:r>
+    </w:p>
+    <w:p>
+      <w:pPr>
+        <w:pStyle w:val="NormalWeb"/>
+        <w:spacing w:before="0" w:beforeAutospacing="0" w:after="0" w:afterAutospacing="0"/>
+        <w:rPr>
+          <w:lang w:val="en-US"/>
+        </w:rPr>
+      </w:pPr>
+      <w:r>
+        <w:rPr>
+          <w:lang w:val="en-US"/>
+        </w:rPr>
+        <w:t>}</w:t>
+      </w:r>
+    </w:p>
+    <w:p>
+      <w:pPr>
+        <w:pStyle w:val="NormalWeb"/>
+        <w:spacing w:before="0" w:beforeAutospacing="0" w:after="0" w:afterAutospacing="0"/>
+        <w:rPr>
+          <w:lang w:val="en-US"/>
+        </w:rPr>
+      </w:pPr>
+    </w:p>
+    <w:p>
+      <w:pPr>
+        <w:pStyle w:val="NormalWeb"/>
+        <w:spacing w:before="0" w:beforeAutospacing="0" w:after="0" w:afterAutospacing="0"/>
+        <w:rPr>
+          <w:lang w:val="en-US"/>
+        </w:rPr>
+      </w:pPr>
+      <w:r>
+        <w:rPr>
+          <w:lang w:val="en-US"/>
+        </w:rPr>
+        <w:t>@inproceedings{clarke2001,</w:t>
+      </w:r>
+    </w:p>
+    <w:p>
+      <w:pPr>
+        <w:pStyle w:val="NormalWeb"/>
+        <w:spacing w:before="0" w:beforeAutospacing="0" w:after="0" w:afterAutospacing="0"/>
+        <w:rPr>
+          <w:lang w:val="en-US"/>
+        </w:rPr>
+      </w:pPr>
+      <w:r>
+        <w:rPr>
+          <w:lang w:val="en-US"/>
+        </w:rPr>
+        <w:t>author = {Clarke, Michael and Blair, Gordon S. and Coulson, Geoff and Parlavantzas, Nikos},</w:t>
+      </w:r>
+    </w:p>
+    <w:p>
+      <w:pPr>
+        <w:pStyle w:val="NormalWeb"/>
+        <w:spacing w:before="0" w:beforeAutospacing="0" w:after="0" w:afterAutospacing="0"/>
+        <w:rPr>
+          <w:lang w:val="en-US"/>
+        </w:rPr>
+      </w:pPr>
+      <w:r>
+        <w:rPr>
+          <w:lang w:val="en-US"/>
+        </w:rPr>
+        <w:t>title = {An Efficient Component Model for the Construction of Adaptive Middleware},</w:t>
+      </w:r>
+    </w:p>
+    <w:p>
+      <w:pPr>
+        <w:pStyle w:val="NormalWeb"/>
+        <w:spacing w:before="0" w:beforeAutospacing="0" w:after="0" w:afterAutospacing="0"/>
+        <w:rPr>
+          <w:lang w:val="en-US"/>
+        </w:rPr>
+      </w:pPr>
+      <w:r>
+        <w:rPr>
+          <w:lang w:val="en-US"/>
+        </w:rPr>
+        <w:t>booktitle = {Proceedings of the IFIP/ACM International Conference on Distributed Systems Platforms Heidelberg},</w:t>
+      </w:r>
+    </w:p>
+    <w:p>
+      <w:pPr>
+        <w:pStyle w:val="NormalWeb"/>
+        <w:spacing w:before="0" w:beforeAutospacing="0" w:after="0" w:afterAutospacing="0"/>
+        <w:rPr>
+          <w:lang w:val="en-US"/>
+        </w:rPr>
+      </w:pPr>
+      <w:r>
+        <w:rPr>
+          <w:lang w:val="en-US"/>
+        </w:rPr>
+        <w:t>series = {Middleware '01},</w:t>
+      </w:r>
+    </w:p>
+    <w:p>
+      <w:pPr>
+        <w:pStyle w:val="NormalWeb"/>
+        <w:spacing w:before="0" w:beforeAutospacing="0" w:after="0" w:afterAutospacing="0"/>
+        <w:rPr>
+          <w:lang w:val="en-US"/>
+        </w:rPr>
+      </w:pPr>
+      <w:r>
+        <w:rPr>
+          <w:lang w:val="en-US"/>
+        </w:rPr>
+        <w:t>year = {2001},</w:t>
+      </w:r>
+    </w:p>
+    <w:p>
+      <w:pPr>
+        <w:pStyle w:val="NormalWeb"/>
+        <w:spacing w:before="0" w:beforeAutospacing="0" w:after="0" w:afterAutospacing="0"/>
+        <w:rPr>
+          <w:lang w:val="en-US"/>
+        </w:rPr>
+      </w:pPr>
+      <w:r>
+        <w:rPr>
+          <w:lang w:val="en-US"/>
+        </w:rPr>
+        <w:t>isbn = {3-540-42800-3},</w:t>
+      </w:r>
+    </w:p>
+    <w:p>
+      <w:pPr>
+        <w:pStyle w:val="NormalWeb"/>
+        <w:spacing w:before="0" w:beforeAutospacing="0" w:after="0" w:afterAutospacing="0"/>
+        <w:rPr>
+          <w:lang w:val="en-US"/>
+        </w:rPr>
+      </w:pPr>
+      <w:r>
+        <w:rPr>
+          <w:lang w:val="en-US"/>
+        </w:rPr>
+        <w:t>pages = {160--178},</w:t>
+      </w:r>
+    </w:p>
+    <w:p>
+      <w:pPr>
+        <w:pStyle w:val="NormalWeb"/>
+        <w:spacing w:before="0" w:beforeAutospacing="0" w:after="0" w:afterAutospacing="0"/>
+        <w:rPr>
+          <w:lang w:val="en-US"/>
+        </w:rPr>
+      </w:pPr>
+      <w:r>
+        <w:rPr>
+          <w:lang w:val="en-US"/>
+        </w:rPr>
+        <w:t>numpages = {19},</w:t>
+      </w:r>
+    </w:p>
+    <w:p>
+      <w:pPr>
+        <w:pStyle w:val="NormalWeb"/>
+        <w:spacing w:before="0" w:beforeAutospacing="0" w:after="0" w:afterAutospacing="0"/>
+        <w:rPr>
+          <w:lang w:val="en-US"/>
+        </w:rPr>
+      </w:pPr>
+      <w:r>
+        <w:rPr>
+          <w:lang w:val="en-US"/>
+        </w:rPr>
+        <w:t>url = {http://dl.acm.org/citation.cfm?id=646591.697779},</w:t>
+      </w:r>
+    </w:p>
+    <w:p>
+      <w:pPr>
+        <w:pStyle w:val="NormalWeb"/>
+        <w:spacing w:before="0" w:beforeAutospacing="0" w:after="0" w:afterAutospacing="0"/>
+        <w:rPr>
+          <w:lang w:val="en-US"/>
+        </w:rPr>
+      </w:pPr>
+      <w:r>
+        <w:rPr>
+          <w:lang w:val="en-US"/>
+        </w:rPr>
+        <w:t>acmid = {697779},</w:t>
+      </w:r>
+    </w:p>
+    <w:p>
+      <w:pPr>
+        <w:pStyle w:val="NormalWeb"/>
+        <w:spacing w:before="0" w:beforeAutospacing="0" w:after="0" w:afterAutospacing="0"/>
+        <w:rPr>
+          <w:lang w:val="en-US"/>
+        </w:rPr>
+      </w:pPr>
+      <w:r>
+        <w:rPr>
+          <w:lang w:val="en-US"/>
+        </w:rPr>
+        <w:t>publisher = {Springer-Verlag},</w:t>
+      </w:r>
+    </w:p>
+    <w:p>
+      <w:pPr>
+        <w:pStyle w:val="NormalWeb"/>
+        <w:spacing w:before="0" w:beforeAutospacing="0" w:after="0" w:afterAutospacing="0"/>
+        <w:rPr>
+          <w:lang w:val="en-US"/>
+        </w:rPr>
+      </w:pPr>
+      <w:r>
+        <w:rPr>
+          <w:lang w:val="en-US"/>
+        </w:rPr>
+        <w:t>address = {London, UK, UK},</w:t>
+      </w:r>
+    </w:p>
+    <w:p>
+      <w:pPr>
+        <w:pStyle w:val="NormalWeb"/>
+        <w:spacing w:before="0" w:beforeAutospacing="0" w:after="0" w:afterAutospacing="0"/>
+      </w:pPr>
+      <w:r>
+        <w:t>}</w:t>
+      </w:r>
+    </w:p>
+    <w:p>
+      <w:pPr>
+        <w:pStyle w:val="NormalWeb"/>
+        <w:spacing w:before="0" w:beforeAutospacing="0" w:after="0" w:afterAutospacing="0"/>
+      </w:pPr>
+    </w:p>
+    <w:p>
+      <w:pPr>
+        <w:pStyle w:val="NormalWeb"/>
+        <w:spacing w:before="0" w:beforeAutospacing="0" w:after="0" w:afterAutospacing="0"/>
+      </w:pPr>
+      <w:r>
+        <w:t>@</w:t>
+      </w:r>
+      <w:proofErr w:type="spellStart"/>
+      <w:proofErr w:type="gramStart"/>
+      <w:r>
+        <w:t>masterthesis</w:t>
+      </w:r>
+      <w:proofErr w:type="spellEnd"/>
+      <w:r>
+        <w:t>{</w:t>
+      </w:r>
+      <w:proofErr w:type="gramEnd"/>
+      <w:r>
+        <w:t>nascimento2013,</w:t>
+      </w:r>
+    </w:p>
+    <w:p>
+      <w:pPr>
+        <w:pStyle w:val="NormalWeb"/>
+        <w:spacing w:before="0" w:beforeAutospacing="0" w:after="0" w:afterAutospacing="0"/>
+      </w:pPr>
+      <w:proofErr w:type="spellStart"/>
+      <w:proofErr w:type="gramStart"/>
+      <w:r>
+        <w:t>address</w:t>
+      </w:r>
+      <w:proofErr w:type="spellEnd"/>
+      <w:proofErr w:type="gramEnd"/>
+      <w:r>
+        <w:t>={Aracaju, SE, Brasil},</w:t>
+      </w:r>
+    </w:p>
+    <w:p>
+      <w:pPr>
+        <w:pStyle w:val="NormalWeb"/>
+        <w:spacing w:before="0" w:beforeAutospacing="0" w:after="0" w:afterAutospacing="0"/>
+      </w:pPr>
+      <w:proofErr w:type="spellStart"/>
+      <w:proofErr w:type="gramStart"/>
+      <w:r>
+        <w:t>author</w:t>
+      </w:r>
+      <w:proofErr w:type="spellEnd"/>
+      <w:proofErr w:type="gramEnd"/>
+      <w:r>
+        <w:t xml:space="preserve">={Sidney </w:t>
+      </w:r>
+      <w:proofErr w:type="spellStart"/>
+      <w:r>
+        <w:t>Cassemiro</w:t>
+      </w:r>
+      <w:proofErr w:type="spellEnd"/>
+      <w:r>
+        <w:t xml:space="preserve"> do Nascimento},</w:t>
+      </w:r>
+    </w:p>
+    <w:p>
+      <w:pPr>
+        <w:pStyle w:val="NormalWeb"/>
+        <w:spacing w:before="0" w:beforeAutospacing="0" w:after="0" w:afterAutospacing="0"/>
+      </w:pPr>
+      <w:proofErr w:type="spellStart"/>
+      <w:proofErr w:type="gramStart"/>
+      <w:r>
+        <w:t>school</w:t>
+      </w:r>
+      <w:proofErr w:type="spellEnd"/>
+      <w:proofErr w:type="gramEnd"/>
+      <w:r>
+        <w:t>={Universidade Federal de Sergipe},</w:t>
+      </w:r>
+    </w:p>
+    <w:p>
+      <w:pPr>
+        <w:pStyle w:val="NormalWeb"/>
+        <w:spacing w:before="0" w:beforeAutospacing="0" w:after="0" w:afterAutospacing="0"/>
+      </w:pPr>
+      <w:proofErr w:type="spellStart"/>
+      <w:proofErr w:type="gramStart"/>
+      <w:r>
+        <w:lastRenderedPageBreak/>
+        <w:t>title</w:t>
+      </w:r>
+      <w:proofErr w:type="spellEnd"/>
+      <w:proofErr w:type="gramEnd"/>
+      <w:r>
+        <w:t>={{Um Framework Extensível para Interoperabilidade Dinâmica entre Componentes Distribuídos}},</w:t>
+      </w:r>
+    </w:p>
+    <w:p>
+      <w:pPr>
+        <w:pStyle w:val="NormalWeb"/>
+        <w:spacing w:before="0" w:beforeAutospacing="0" w:after="0" w:afterAutospacing="0"/>
+      </w:pPr>
+      <w:proofErr w:type="spellStart"/>
+      <w:proofErr w:type="gramStart"/>
+      <w:r>
+        <w:t>year</w:t>
+      </w:r>
+      <w:proofErr w:type="spellEnd"/>
+      <w:proofErr w:type="gramEnd"/>
+      <w:r>
+        <w:t>={2013}</w:t>
+      </w:r>
+    </w:p>
+    <w:p>
+      <w:pPr>
+        <w:pStyle w:val="NormalWeb"/>
+        <w:spacing w:before="0" w:beforeAutospacing="0" w:after="0" w:afterAutospacing="0"/>
+      </w:pPr>
+      <w:r>
+        <w:t>}</w:t>
+      </w:r>
+    </w:p>
+    <w:p>
+      <w:pPr>
+        <w:rPr>
+          <w:rFonts w:ascii="Arial" w:hAnsi="Arial" w:cs="Arial"/>
+          <w:sz w:val="22"/>
+        </w:rPr>
+      </w:pPr>
+      <w:bookmarkStart w:id="0" w:name="_GoBack"/>
+      <w:bookmarkEnd w:id="0"/>
     </w:p>
     <w:sectPr>
       <w:pgSz w:w="11906" w:h="16838"/>
@@ -815,6 +2869,21 @@
     <w:semiHidden/>
     <w:unhideWhenUsed/>
   </w:style>
+  <w:style w:type="paragraph" w:styleId="NormalWeb">
+    <w:name w:val="Normal (Web)"/>
+    <w:basedOn w:val="Normal"/>
+    <w:uiPriority w:val="99"/>
+    <w:semiHidden/>
+    <w:unhideWhenUsed/>
+    <w:rsid w:val="003757C3"/>
+    <w:pPr>
+      <w:spacing w:before="100" w:beforeAutospacing="1" w:after="100" w:afterAutospacing="1"/>
+    </w:pPr>
+    <w:rPr>
+      <w:rFonts w:ascii="Times New Roman" w:eastAsia="Times New Roman" w:hAnsi="Times New Roman" w:cs="Times New Roman"/>
+      <w:lang w:eastAsia="pt-BR"/>
+    </w:rPr>
+  </w:style>
 </w:styles>
 </file>
 

</xml_diff>

<commit_message>
Cap 2 - Fractal e OSGi
</commit_message>
<xml_diff>
--- a/Cap 2 Felipe.docx
+++ b/Cap 2 Felipe.docx
@@ -1508,21 +1508,7 @@
           <w:rFonts w:ascii="Arial" w:hAnsi="Arial" w:cs="Arial"/>
           <w:szCs w:val="32"/>
         </w:rPr>
-        <w:t xml:space="preserve">O Fractal é definido em {bruneton2006} como um </w:t>
-      </w:r>
-      <w:r>
-        <w:rPr>
-          <w:rFonts w:ascii="Arial" w:hAnsi="Arial" w:cs="Arial"/>
-          <w:szCs w:val="32"/>
-        </w:rPr>
-        <w:t>modelo de componentes</w:t>
-      </w:r>
-      <w:r>
-        <w:rPr>
-          <w:rFonts w:ascii="Arial" w:hAnsi="Arial" w:cs="Arial"/>
-          <w:szCs w:val="32"/>
-        </w:rPr>
-        <w:t xml:space="preserve"> geral</w:t>
+        <w:t>O Fractal é definido em {bruneton2006} como um modelo de componentes geral</w:t>
       </w:r>
       <w:r>
         <w:rPr>
@@ -1573,7 +1559,21 @@
           <w:rFonts w:ascii="Arial" w:hAnsi="Arial" w:cs="Arial"/>
           <w:szCs w:val="32"/>
         </w:rPr>
-        <w:t xml:space="preserve"> As principais motivações do modelo são: i) </w:t>
+        <w:t xml:space="preserve"> As principais motivações do modelo são: </w:t>
+      </w:r>
+      <w:r>
+        <w:rPr>
+          <w:rFonts w:ascii="Arial" w:hAnsi="Arial" w:cs="Arial"/>
+          <w:szCs w:val="32"/>
+        </w:rPr>
+        <w:t>(</w:t>
+      </w:r>
+      <w:r>
+        <w:rPr>
+          <w:rFonts w:ascii="Arial" w:hAnsi="Arial" w:cs="Arial"/>
+          <w:szCs w:val="32"/>
+        </w:rPr>
+        <w:t xml:space="preserve">i) </w:t>
       </w:r>
       <w:r>
         <w:rPr>
@@ -1596,6 +1596,13 @@
         </w:rPr>
         <w:t xml:space="preserve">ários níveis de abstração; </w:t>
       </w:r>
+      <w:r>
+        <w:rPr>
+          <w:rFonts w:ascii="Arial" w:hAnsi="Arial" w:cs="Arial"/>
+          <w:szCs w:val="32"/>
+        </w:rPr>
+        <w:t>(</w:t>
+      </w:r>
       <w:proofErr w:type="spellStart"/>
       <w:r>
         <w:rPr>
@@ -1626,6 +1633,13 @@
         </w:rPr>
         <w:t xml:space="preserve"> entre estruturas compostas de componentes, como forma de compartilhar recursos enquanto se mantém o encapsulamento de um componente; </w:t>
       </w:r>
+      <w:r>
+        <w:rPr>
+          <w:rFonts w:ascii="Arial" w:hAnsi="Arial" w:cs="Arial"/>
+          <w:szCs w:val="32"/>
+        </w:rPr>
+        <w:t>(</w:t>
+      </w:r>
       <w:proofErr w:type="spellStart"/>
       <w:r>
         <w:rPr>
@@ -1641,6 +1655,13 @@
           <w:szCs w:val="32"/>
         </w:rPr>
         <w:t xml:space="preserve">) Capacidades reflexivas, para monitorar e controlar um sistema em execução; </w:t>
+      </w:r>
+      <w:r>
+        <w:rPr>
+          <w:rFonts w:ascii="Arial" w:hAnsi="Arial" w:cs="Arial"/>
+          <w:szCs w:val="32"/>
+        </w:rPr>
+        <w:t>(</w:t>
       </w:r>
       <w:proofErr w:type="spellStart"/>
       <w:r>
@@ -1741,98 +1762,1275 @@
     </w:p>
     <w:p>
       <w:pPr>
-        <w:rPr>
-          <w:rFonts w:ascii="Arial" w:hAnsi="Arial" w:cs="Arial"/>
-          <w:szCs w:val="32"/>
-        </w:rPr>
-      </w:pPr>
-      <w:r>
-        <w:rPr>
-          <w:rFonts w:ascii="Arial" w:hAnsi="Arial" w:cs="Arial"/>
-          <w:szCs w:val="32"/>
-        </w:rPr>
+        <w:jc w:val="both"/>
+        <w:rPr>
+          <w:rFonts w:ascii="Arial" w:hAnsi="Arial" w:cs="Arial"/>
+          <w:szCs w:val="32"/>
+        </w:rPr>
+      </w:pPr>
+      <w:r>
+        <w:rPr>
+          <w:rFonts w:ascii="Arial" w:hAnsi="Arial" w:cs="Arial"/>
+          <w:szCs w:val="32"/>
+        </w:rPr>
+        <w:lastRenderedPageBreak/>
         <w:tab/>
-        <w:t xml:space="preserve">No Fractal </w:t>
-      </w:r>
+        <w:t xml:space="preserve">No </w:t>
+      </w:r>
+      <w:r>
+        <w:rPr>
+          <w:rFonts w:ascii="Arial" w:hAnsi="Arial" w:cs="Arial"/>
+          <w:szCs w:val="32"/>
+        </w:rPr>
+        <w:t xml:space="preserve">contexto do </w:t>
+      </w:r>
+      <w:r>
+        <w:rPr>
+          <w:rFonts w:ascii="Arial" w:hAnsi="Arial" w:cs="Arial"/>
+          <w:szCs w:val="32"/>
+        </w:rPr>
+        <w:t xml:space="preserve">Fractal </w:t>
+      </w:r>
+      <w:r>
+        <w:rPr>
+          <w:rFonts w:ascii="Arial" w:hAnsi="Arial" w:cs="Arial"/>
+          <w:szCs w:val="32"/>
+        </w:rPr>
+        <w:t xml:space="preserve">os </w:t>
+      </w:r>
+      <w:r>
+        <w:rPr>
+          <w:rFonts w:ascii="Arial" w:hAnsi="Arial" w:cs="Arial"/>
+          <w:b/>
+          <w:szCs w:val="32"/>
+        </w:rPr>
+        <w:t>componentes</w:t>
+      </w:r>
+      <w:r>
+        <w:rPr>
+          <w:rFonts w:ascii="Arial" w:hAnsi="Arial" w:cs="Arial"/>
+          <w:szCs w:val="32"/>
+        </w:rPr>
+        <w:t xml:space="preserve"> são entidades de </w:t>
+      </w:r>
+      <w:proofErr w:type="spellStart"/>
+      <w:r>
+        <w:rPr>
+          <w:rFonts w:ascii="Arial" w:hAnsi="Arial" w:cs="Arial"/>
+          <w:i/>
+          <w:szCs w:val="32"/>
+        </w:rPr>
+        <w:t>runtime</w:t>
+      </w:r>
+      <w:proofErr w:type="spellEnd"/>
+      <w:r>
+        <w:rPr>
+          <w:rFonts w:ascii="Arial" w:hAnsi="Arial" w:cs="Arial"/>
+          <w:szCs w:val="32"/>
+        </w:rPr>
+        <w:t xml:space="preserve"> que estão</w:t>
+      </w:r>
+      <w:r>
+        <w:rPr>
+          <w:rFonts w:ascii="Arial" w:hAnsi="Arial" w:cs="Arial"/>
+          <w:szCs w:val="32"/>
+        </w:rPr>
+        <w:t xml:space="preserve"> </w:t>
+      </w:r>
+      <w:r>
+        <w:rPr>
+          <w:rFonts w:ascii="Arial" w:hAnsi="Arial" w:cs="Arial"/>
+          <w:szCs w:val="32"/>
+        </w:rPr>
+        <w:t xml:space="preserve">em conformidade com o modelo, estão </w:t>
+      </w:r>
+      <w:r>
+        <w:rPr>
+          <w:rFonts w:ascii="Arial" w:hAnsi="Arial" w:cs="Arial"/>
+          <w:szCs w:val="32"/>
+        </w:rPr>
+        <w:t>encapsuladas, possuem identificações únicas e suportam uma ou mais interfaces</w:t>
+      </w:r>
+      <w:r>
+        <w:rPr>
+          <w:rFonts w:ascii="Arial" w:hAnsi="Arial" w:cs="Arial"/>
+          <w:szCs w:val="32"/>
+        </w:rPr>
+        <w:t>. A</w:t>
+      </w:r>
+      <w:r>
+        <w:rPr>
+          <w:rFonts w:ascii="Arial" w:hAnsi="Arial" w:cs="Arial"/>
+          <w:szCs w:val="32"/>
+        </w:rPr>
+        <w:t xml:space="preserve">s </w:t>
+      </w:r>
+      <w:r>
+        <w:rPr>
+          <w:rFonts w:ascii="Arial" w:hAnsi="Arial" w:cs="Arial"/>
+          <w:b/>
+          <w:szCs w:val="32"/>
+        </w:rPr>
+        <w:t>interfaces</w:t>
+      </w:r>
+      <w:r>
+        <w:rPr>
+          <w:rFonts w:ascii="Arial" w:hAnsi="Arial" w:cs="Arial"/>
+          <w:szCs w:val="32"/>
+        </w:rPr>
+        <w:t xml:space="preserve"> são</w:t>
+      </w:r>
+      <w:r>
+        <w:rPr>
+          <w:rFonts w:ascii="Arial" w:hAnsi="Arial" w:cs="Arial"/>
+          <w:szCs w:val="32"/>
+        </w:rPr>
+        <w:t xml:space="preserve"> os </w:t>
+      </w:r>
+      <w:r>
+        <w:rPr>
+          <w:rFonts w:ascii="Arial" w:hAnsi="Arial" w:cs="Arial"/>
+          <w:szCs w:val="32"/>
+        </w:rPr>
+        <w:t xml:space="preserve">pontos </w:t>
+      </w:r>
+      <w:r>
+        <w:rPr>
+          <w:rFonts w:ascii="Arial" w:hAnsi="Arial" w:cs="Arial"/>
+          <w:szCs w:val="32"/>
+        </w:rPr>
+        <w:t xml:space="preserve">únicos </w:t>
+      </w:r>
+      <w:r>
+        <w:rPr>
+          <w:rFonts w:ascii="Arial" w:hAnsi="Arial" w:cs="Arial"/>
+          <w:szCs w:val="32"/>
+        </w:rPr>
+        <w:t xml:space="preserve">de interação entre os componentes </w:t>
+      </w:r>
+      <w:r>
+        <w:rPr>
+          <w:rFonts w:ascii="Arial" w:hAnsi="Arial" w:cs="Arial"/>
+          <w:szCs w:val="32"/>
+        </w:rPr>
+        <w:t>e</w:t>
+      </w:r>
+      <w:r>
+        <w:rPr>
+          <w:rFonts w:ascii="Arial" w:hAnsi="Arial" w:cs="Arial"/>
+          <w:szCs w:val="32"/>
+        </w:rPr>
+        <w:t xml:space="preserve"> expressam a dependência</w:t>
+      </w:r>
+      <w:r>
+        <w:rPr>
+          <w:rFonts w:ascii="Arial" w:hAnsi="Arial" w:cs="Arial"/>
+          <w:szCs w:val="32"/>
+        </w:rPr>
+        <w:t xml:space="preserve"> desses</w:t>
+      </w:r>
+      <w:r>
+        <w:rPr>
+          <w:rFonts w:ascii="Arial" w:hAnsi="Arial" w:cs="Arial"/>
+          <w:szCs w:val="32"/>
+        </w:rPr>
+        <w:t xml:space="preserve"> em termos de interfaces requeridas e providas.</w:t>
+      </w:r>
+      <w:r>
+        <w:rPr>
+          <w:rFonts w:ascii="Arial" w:hAnsi="Arial" w:cs="Arial"/>
+          <w:szCs w:val="32"/>
+        </w:rPr>
+        <w:t xml:space="preserve"> Os </w:t>
+      </w:r>
+      <w:proofErr w:type="spellStart"/>
+      <w:r>
+        <w:rPr>
+          <w:rFonts w:ascii="Arial" w:hAnsi="Arial" w:cs="Arial"/>
+          <w:b/>
+          <w:i/>
+          <w:szCs w:val="32"/>
+        </w:rPr>
+        <w:t>bindings</w:t>
+      </w:r>
+      <w:proofErr w:type="spellEnd"/>
+      <w:r>
+        <w:rPr>
+          <w:rFonts w:ascii="Arial" w:hAnsi="Arial" w:cs="Arial"/>
+          <w:szCs w:val="32"/>
+        </w:rPr>
+        <w:t xml:space="preserve"> são os canais de comunicação entre as interfaces d</w:t>
+      </w:r>
+      <w:r>
+        <w:rPr>
+          <w:rFonts w:ascii="Arial" w:hAnsi="Arial" w:cs="Arial"/>
+          <w:szCs w:val="32"/>
+        </w:rPr>
+        <w:t>os</w:t>
+      </w:r>
+      <w:r>
+        <w:rPr>
+          <w:rFonts w:ascii="Arial" w:hAnsi="Arial" w:cs="Arial"/>
+          <w:szCs w:val="32"/>
+        </w:rPr>
+        <w:t xml:space="preserve"> componentes</w:t>
+      </w:r>
+      <w:r>
+        <w:rPr>
+          <w:rFonts w:ascii="Arial" w:hAnsi="Arial" w:cs="Arial"/>
+          <w:szCs w:val="32"/>
+        </w:rPr>
+        <w:t xml:space="preserve"> </w:t>
+      </w:r>
+      <w:r>
+        <w:rPr>
+          <w:rFonts w:ascii="Arial" w:eastAsiaTheme="minorHAnsi" w:hAnsi="Arial" w:cs="Arial"/>
+        </w:rPr>
+        <w:t>{coupaye2007</w:t>
+      </w:r>
+      <w:r>
+        <w:rPr>
+          <w:rFonts w:ascii="Arial" w:eastAsiaTheme="minorHAnsi" w:hAnsi="Arial" w:cs="Arial"/>
+        </w:rPr>
+        <w:t xml:space="preserve">} </w:t>
+      </w:r>
+      <w:r>
+        <w:rPr>
+          <w:rFonts w:ascii="Arial" w:hAnsi="Arial" w:cs="Arial"/>
+          <w:szCs w:val="32"/>
+        </w:rPr>
+        <w:t>{bruneton2006}</w:t>
+      </w:r>
+      <w:r>
+        <w:rPr>
+          <w:rFonts w:ascii="Arial" w:hAnsi="Arial" w:cs="Arial"/>
+          <w:szCs w:val="32"/>
+        </w:rPr>
+        <w:t>.</w:t>
+      </w:r>
+    </w:p>
+    <w:p>
+      <w:pPr>
+        <w:jc w:val="both"/>
+        <w:rPr>
+          <w:rFonts w:ascii="Arial" w:hAnsi="Arial" w:cs="Arial"/>
+          <w:szCs w:val="32"/>
+        </w:rPr>
+      </w:pPr>
+      <w:r>
+        <w:rPr>
+          <w:rFonts w:ascii="Arial" w:hAnsi="Arial" w:cs="Arial"/>
+          <w:szCs w:val="32"/>
+        </w:rPr>
+        <w:tab/>
+        <w:t xml:space="preserve">Um componente Fractal é a composição de uma </w:t>
+      </w:r>
+      <w:r>
+        <w:rPr>
+          <w:rFonts w:ascii="Arial" w:hAnsi="Arial" w:cs="Arial"/>
+          <w:b/>
+          <w:szCs w:val="32"/>
+        </w:rPr>
+        <w:t>membrana</w:t>
+      </w:r>
+      <w:r>
+        <w:rPr>
+          <w:rFonts w:ascii="Arial" w:hAnsi="Arial" w:cs="Arial"/>
+          <w:szCs w:val="32"/>
+        </w:rPr>
+        <w:t xml:space="preserve"> e um </w:t>
+      </w:r>
+      <w:r>
+        <w:rPr>
+          <w:rFonts w:ascii="Arial" w:hAnsi="Arial" w:cs="Arial"/>
+          <w:b/>
+          <w:szCs w:val="32"/>
+        </w:rPr>
+        <w:t>conteúdo</w:t>
+      </w:r>
+      <w:r>
+        <w:rPr>
+          <w:rFonts w:ascii="Arial" w:hAnsi="Arial" w:cs="Arial"/>
+          <w:szCs w:val="32"/>
+        </w:rPr>
+        <w:t xml:space="preserve">, como pode ser observado na Figura </w:t>
+      </w:r>
+      <w:r>
+        <w:rPr>
+          <w:rFonts w:ascii="Arial" w:hAnsi="Arial" w:cs="Arial"/>
+          <w:szCs w:val="32"/>
+        </w:rPr>
+        <w:t>{figuras/004fractal.png}</w:t>
+      </w:r>
+      <w:r>
+        <w:rPr>
+          <w:rFonts w:ascii="Arial" w:hAnsi="Arial" w:cs="Arial"/>
+          <w:szCs w:val="32"/>
+        </w:rPr>
+        <w:t>. A membrana tem o papel de fornecer</w:t>
+      </w:r>
+      <w:r>
+        <w:rPr>
+          <w:rFonts w:ascii="Arial" w:hAnsi="Arial" w:cs="Arial"/>
+          <w:szCs w:val="32"/>
+        </w:rPr>
+        <w:t xml:space="preserve"> interfaces para</w:t>
+      </w:r>
+      <w:r>
+        <w:rPr>
+          <w:rFonts w:ascii="Arial" w:hAnsi="Arial" w:cs="Arial"/>
+          <w:szCs w:val="32"/>
+        </w:rPr>
+        <w:t xml:space="preserve"> um controle reflexivo sobre o conteúdo</w:t>
+      </w:r>
+      <w:r>
+        <w:rPr>
+          <w:rFonts w:ascii="Arial" w:hAnsi="Arial" w:cs="Arial"/>
+          <w:szCs w:val="32"/>
+        </w:rPr>
+        <w:t>. O conteúdo consiste</w:t>
+      </w:r>
+      <w:r>
+        <w:rPr>
+          <w:rFonts w:ascii="Arial" w:hAnsi="Arial" w:cs="Arial"/>
+          <w:szCs w:val="32"/>
+        </w:rPr>
+        <w:t xml:space="preserve"> num conjunto finito de outros </w:t>
+      </w:r>
+      <w:r>
+        <w:rPr>
+          <w:rFonts w:ascii="Arial" w:hAnsi="Arial" w:cs="Arial"/>
+          <w:szCs w:val="32"/>
+        </w:rPr>
+        <w:t>sub</w:t>
+      </w:r>
+      <w:r>
+        <w:rPr>
+          <w:rFonts w:ascii="Arial" w:hAnsi="Arial" w:cs="Arial"/>
+          <w:szCs w:val="32"/>
+        </w:rPr>
+        <w:t>componentes. A membrana de um componente pode ter interfaces internas, acessíveis somente pelos subcomponentes internos, e externas, acessíveis de fora do componente.</w:t>
+      </w:r>
+      <w:r>
+        <w:rPr>
+          <w:rFonts w:ascii="Arial" w:hAnsi="Arial" w:cs="Arial"/>
+          <w:szCs w:val="32"/>
+        </w:rPr>
+        <w:t xml:space="preserve"> Além disso, uma membrana possui </w:t>
+      </w:r>
+      <w:r>
+        <w:rPr>
+          <w:rFonts w:ascii="Arial" w:hAnsi="Arial" w:cs="Arial"/>
+          <w:szCs w:val="32"/>
+        </w:rPr>
+        <w:t>diversas interfaces de controle</w:t>
+      </w:r>
+      <w:r>
+        <w:rPr>
+          <w:rFonts w:ascii="Arial" w:hAnsi="Arial" w:cs="Arial"/>
+          <w:szCs w:val="32"/>
+        </w:rPr>
+        <w:t>, que atuam como interceptadores entre as operações de chamada que entram e saem do componente</w:t>
+      </w:r>
+      <w:r>
+        <w:rPr>
+          <w:rFonts w:ascii="Arial" w:hAnsi="Arial" w:cs="Arial"/>
+          <w:szCs w:val="32"/>
+        </w:rPr>
+        <w:t>, e adicionam comportamentos aos manipuladores de tais operações</w:t>
+      </w:r>
+      <w:r>
+        <w:rPr>
+          <w:rFonts w:ascii="Arial" w:hAnsi="Arial" w:cs="Arial"/>
+          <w:szCs w:val="32"/>
+        </w:rPr>
+        <w:t xml:space="preserve"> {bruneton2007}</w:t>
+      </w:r>
+      <w:r>
+        <w:rPr>
+          <w:rFonts w:ascii="Arial" w:hAnsi="Arial" w:cs="Arial"/>
+          <w:szCs w:val="32"/>
+        </w:rPr>
+        <w:t>.</w:t>
+      </w:r>
+    </w:p>
+    <w:p>
+      <w:pPr>
+        <w:jc w:val="both"/>
+        <w:rPr>
+          <w:rFonts w:ascii="Arial" w:hAnsi="Arial" w:cs="Arial"/>
+          <w:szCs w:val="32"/>
+        </w:rPr>
+      </w:pPr>
+    </w:p>
+    <w:p>
+      <w:pPr>
+        <w:jc w:val="center"/>
+        <w:rPr>
+          <w:rFonts w:ascii="Arial" w:hAnsi="Arial" w:cs="Arial"/>
+          <w:szCs w:val="32"/>
+        </w:rPr>
+      </w:pPr>
+      <w:r>
+        <w:rPr>
+          <w:rFonts w:ascii="Arial" w:hAnsi="Arial" w:cs="Arial"/>
+          <w:noProof/>
+          <w:szCs w:val="32"/>
+          <w:lang w:eastAsia="pt-BR"/>
+        </w:rPr>
+        <w:drawing>
+          <wp:inline distT="0" distB="0" distL="0" distR="0">
+            <wp:extent cx="5210175" cy="2343150"/>
+            <wp:effectExtent l="0" t="0" r="9525" b="0"/>
+            <wp:docPr id="1" name="Imagem 1" descr="C:\Users\Felipe\Documents\GitHub\InteropFrame-OSGI\Figuras\004fractal.png"/>
+            <wp:cNvGraphicFramePr>
+              <a:graphicFrameLocks xmlns:a="http://schemas.openxmlformats.org/drawingml/2006/main" noChangeAspect="1"/>
+            </wp:cNvGraphicFramePr>
+            <a:graphic xmlns:a="http://schemas.openxmlformats.org/drawingml/2006/main">
+              <a:graphicData uri="http://schemas.openxmlformats.org/drawingml/2006/picture">
+                <pic:pic xmlns:pic="http://schemas.openxmlformats.org/drawingml/2006/picture">
+                  <pic:nvPicPr>
+                    <pic:cNvPr id="0" name="Picture 1" descr="C:\Users\Felipe\Documents\GitHub\InteropFrame-OSGI\Figuras\004fractal.png"/>
+                    <pic:cNvPicPr>
+                      <a:picLocks noChangeAspect="1" noChangeArrowheads="1"/>
+                    </pic:cNvPicPr>
+                  </pic:nvPicPr>
+                  <pic:blipFill>
+                    <a:blip r:embed="rId5">
+                      <a:extLst>
+                        <a:ext uri="{28A0092B-C50C-407E-A947-70E740481C1C}">
+                          <a14:useLocalDpi xmlns:a14="http://schemas.microsoft.com/office/drawing/2010/main" val="0"/>
+                        </a:ext>
+                      </a:extLst>
+                    </a:blip>
+                    <a:srcRect/>
+                    <a:stretch>
+                      <a:fillRect/>
+                    </a:stretch>
+                  </pic:blipFill>
+                  <pic:spPr bwMode="auto">
+                    <a:xfrm>
+                      <a:off x="0" y="0"/>
+                      <a:ext cx="5210175" cy="2343150"/>
+                    </a:xfrm>
+                    <a:prstGeom prst="rect">
+                      <a:avLst/>
+                    </a:prstGeom>
+                    <a:noFill/>
+                    <a:ln>
+                      <a:noFill/>
+                    </a:ln>
+                  </pic:spPr>
+                </pic:pic>
+              </a:graphicData>
+            </a:graphic>
+          </wp:inline>
+        </w:drawing>
+      </w:r>
+    </w:p>
+    <w:p>
+      <w:pPr>
+        <w:jc w:val="center"/>
+        <w:rPr>
+          <w:rFonts w:ascii="Arial" w:hAnsi="Arial" w:cs="Arial"/>
+          <w:szCs w:val="32"/>
+        </w:rPr>
+      </w:pPr>
+      <w:r>
+        <w:rPr>
+          <w:rFonts w:ascii="Arial" w:hAnsi="Arial" w:cs="Arial"/>
+          <w:szCs w:val="32"/>
+        </w:rPr>
+        <w:t>Figura {figuras/004fractal.png} – Estrutura de um componente Fractal {bruneton2006 apud nascimento2013}.</w:t>
+      </w:r>
+    </w:p>
+    <w:p>
+      <w:pPr>
+        <w:jc w:val="both"/>
+        <w:rPr>
+          <w:rFonts w:ascii="Arial" w:hAnsi="Arial" w:cs="Arial"/>
+          <w:szCs w:val="32"/>
+        </w:rPr>
+      </w:pPr>
+    </w:p>
+    <w:p>
+      <w:pPr>
+        <w:jc w:val="both"/>
+        <w:rPr>
+          <w:rFonts w:ascii="Arial" w:hAnsi="Arial" w:cs="Arial"/>
+          <w:szCs w:val="32"/>
+        </w:rPr>
+      </w:pPr>
+    </w:p>
+    <w:p>
+      <w:pPr>
+        <w:rPr>
+          <w:rFonts w:ascii="Arial" w:hAnsi="Arial" w:cs="Arial"/>
+          <w:sz w:val="28"/>
+          <w:szCs w:val="32"/>
+        </w:rPr>
+      </w:pPr>
+    </w:p>
+    <w:p>
+      <w:pPr>
+        <w:rPr>
+          <w:rFonts w:ascii="Arial" w:hAnsi="Arial" w:cs="Arial"/>
+          <w:sz w:val="28"/>
+          <w:szCs w:val="32"/>
+        </w:rPr>
+      </w:pPr>
+      <w:r>
+        <w:rPr>
+          <w:rFonts w:ascii="Arial" w:hAnsi="Arial" w:cs="Arial"/>
+          <w:sz w:val="28"/>
+          <w:szCs w:val="32"/>
+        </w:rPr>
+        <w:tab/>
+        <w:t xml:space="preserve">2.1.1.3 </w:t>
+      </w:r>
+      <w:r>
+        <w:rPr>
+          <w:rFonts w:ascii="Arial" w:hAnsi="Arial" w:cs="Arial"/>
+          <w:sz w:val="28"/>
+          <w:szCs w:val="32"/>
+        </w:rPr>
+        <w:t xml:space="preserve">Modelo </w:t>
+      </w:r>
+      <w:proofErr w:type="spellStart"/>
+      <w:r>
+        <w:rPr>
+          <w:rFonts w:ascii="Arial" w:hAnsi="Arial" w:cs="Arial"/>
+          <w:sz w:val="28"/>
+          <w:szCs w:val="32"/>
+        </w:rPr>
+        <w:t>OSGi</w:t>
+      </w:r>
+      <w:proofErr w:type="spellEnd"/>
+    </w:p>
+    <w:p>
+      <w:pPr>
+        <w:rPr>
+          <w:rFonts w:ascii="Arial" w:hAnsi="Arial" w:cs="Arial"/>
+          <w:sz w:val="28"/>
+          <w:szCs w:val="32"/>
+        </w:rPr>
+      </w:pPr>
+    </w:p>
+    <w:p>
+      <w:pPr>
+        <w:jc w:val="both"/>
+        <w:rPr>
+          <w:rFonts w:ascii="Arial" w:hAnsi="Arial" w:cs="Arial"/>
+          <w:szCs w:val="32"/>
+        </w:rPr>
+      </w:pPr>
+      <w:r>
+        <w:rPr>
+          <w:rFonts w:ascii="Arial" w:hAnsi="Arial" w:cs="Arial"/>
+          <w:szCs w:val="32"/>
+        </w:rPr>
+        <w:tab/>
+        <w:t>Segundo {</w:t>
+      </w:r>
+      <w:proofErr w:type="spellStart"/>
+      <w:r>
+        <w:rPr>
+          <w:rFonts w:ascii="Arial" w:hAnsi="Arial" w:cs="Arial"/>
+          <w:szCs w:val="32"/>
+        </w:rPr>
+        <w:t>osgi</w:t>
+      </w:r>
+      <w:proofErr w:type="spellEnd"/>
+      <w:r>
+        <w:rPr>
+          <w:rFonts w:ascii="Arial" w:hAnsi="Arial" w:cs="Arial"/>
+          <w:szCs w:val="32"/>
+        </w:rPr>
+        <w:t xml:space="preserve">}, o </w:t>
+      </w:r>
+      <w:proofErr w:type="spellStart"/>
+      <w:r>
+        <w:rPr>
+          <w:rFonts w:ascii="Arial" w:hAnsi="Arial" w:cs="Arial"/>
+          <w:szCs w:val="32"/>
+        </w:rPr>
+        <w:t>OSGi</w:t>
+      </w:r>
+      <w:proofErr w:type="spellEnd"/>
+      <w:r>
+        <w:rPr>
+          <w:rFonts w:ascii="Arial" w:hAnsi="Arial" w:cs="Arial"/>
+          <w:szCs w:val="32"/>
+        </w:rPr>
+        <w:t xml:space="preserve"> é um conjunto de especificações que definem um sistema de componentes dinâmico para o Java. Com essas especificações é possível criar um sistema composto dinamicamente por diversos componentes reusáveis. </w:t>
+      </w:r>
+      <w:r>
+        <w:rPr>
+          <w:rFonts w:ascii="Arial" w:hAnsi="Arial" w:cs="Arial"/>
+          <w:szCs w:val="32"/>
+        </w:rPr>
+        <w:t xml:space="preserve">O </w:t>
+      </w:r>
+      <w:proofErr w:type="spellStart"/>
+      <w:r>
+        <w:rPr>
+          <w:rFonts w:ascii="Arial" w:hAnsi="Arial" w:cs="Arial"/>
+          <w:szCs w:val="32"/>
+        </w:rPr>
+        <w:t>OSGi</w:t>
+      </w:r>
+      <w:proofErr w:type="spellEnd"/>
+      <w:r>
+        <w:rPr>
+          <w:rFonts w:ascii="Arial" w:hAnsi="Arial" w:cs="Arial"/>
+          <w:szCs w:val="32"/>
+        </w:rPr>
+        <w:t xml:space="preserve"> permite que os componentes escondam suas implementações de outros componentes enquanto se comunicam através de </w:t>
+      </w:r>
+      <w:r>
+        <w:rPr>
+          <w:rFonts w:ascii="Arial" w:hAnsi="Arial" w:cs="Arial"/>
+          <w:b/>
+          <w:szCs w:val="32"/>
+        </w:rPr>
+        <w:t>serviços</w:t>
+      </w:r>
+      <w:r>
+        <w:rPr>
+          <w:rFonts w:ascii="Arial" w:hAnsi="Arial" w:cs="Arial"/>
+          <w:szCs w:val="32"/>
+        </w:rPr>
+        <w:t>. Os serviços são objetos compartilhados de maneira especifica entre componentes.</w:t>
+      </w:r>
+    </w:p>
+    <w:p>
+      <w:pPr>
+        <w:jc w:val="both"/>
+        <w:rPr>
+          <w:rFonts w:ascii="Arial" w:hAnsi="Arial" w:cs="Arial"/>
+          <w:szCs w:val="32"/>
+        </w:rPr>
+      </w:pPr>
+      <w:r>
+        <w:rPr>
+          <w:rFonts w:ascii="Arial" w:hAnsi="Arial" w:cs="Arial"/>
+          <w:szCs w:val="32"/>
+        </w:rPr>
+        <w:tab/>
+        <w:t xml:space="preserve">A arquitetura do </w:t>
+      </w:r>
+      <w:proofErr w:type="spellStart"/>
+      <w:r>
+        <w:rPr>
+          <w:rFonts w:ascii="Arial" w:hAnsi="Arial" w:cs="Arial"/>
+          <w:szCs w:val="32"/>
+        </w:rPr>
+        <w:t>OSGi</w:t>
+      </w:r>
+      <w:proofErr w:type="spellEnd"/>
+      <w:r>
+        <w:rPr>
+          <w:rFonts w:ascii="Arial" w:hAnsi="Arial" w:cs="Arial"/>
+          <w:szCs w:val="32"/>
+        </w:rPr>
+        <w:t xml:space="preserve"> é composta por camadas como mostra a Figura {figuras/005osgi.png}. Elas são brevemente descritas a seguir</w:t>
+      </w:r>
+      <w:r>
+        <w:rPr>
+          <w:rFonts w:ascii="Arial" w:hAnsi="Arial" w:cs="Arial"/>
+          <w:szCs w:val="32"/>
+        </w:rPr>
+        <w:t xml:space="preserve"> {</w:t>
+      </w:r>
+      <w:proofErr w:type="spellStart"/>
+      <w:r>
+        <w:rPr>
+          <w:rFonts w:ascii="Arial" w:hAnsi="Arial" w:cs="Arial"/>
+          <w:szCs w:val="32"/>
+        </w:rPr>
+        <w:t>osgi</w:t>
+      </w:r>
+      <w:proofErr w:type="spellEnd"/>
+      <w:r>
+        <w:rPr>
+          <w:rFonts w:ascii="Arial" w:hAnsi="Arial" w:cs="Arial"/>
+          <w:szCs w:val="32"/>
+        </w:rPr>
+        <w:t>}</w:t>
+      </w:r>
+      <w:r>
+        <w:rPr>
+          <w:rFonts w:ascii="Arial" w:hAnsi="Arial" w:cs="Arial"/>
+          <w:szCs w:val="32"/>
+        </w:rPr>
+        <w:t>:</w:t>
+      </w:r>
+    </w:p>
+    <w:p>
+      <w:pPr>
+        <w:jc w:val="both"/>
+        <w:rPr>
+          <w:rFonts w:ascii="Arial" w:hAnsi="Arial" w:cs="Arial"/>
+          <w:szCs w:val="32"/>
+        </w:rPr>
+      </w:pPr>
+      <w:r>
+        <w:rPr>
+          <w:rFonts w:ascii="Arial" w:hAnsi="Arial" w:cs="Arial"/>
+          <w:szCs w:val="32"/>
+        </w:rPr>
+        <w:t xml:space="preserve">- </w:t>
+      </w:r>
+      <w:proofErr w:type="spellStart"/>
+      <w:r>
+        <w:rPr>
+          <w:rFonts w:ascii="Arial" w:hAnsi="Arial" w:cs="Arial"/>
+          <w:i/>
+          <w:szCs w:val="32"/>
+        </w:rPr>
+        <w:t>Bundles</w:t>
+      </w:r>
+      <w:proofErr w:type="spellEnd"/>
+      <w:r>
+        <w:rPr>
+          <w:rFonts w:ascii="Arial" w:hAnsi="Arial" w:cs="Arial"/>
+          <w:szCs w:val="32"/>
+        </w:rPr>
+        <w:t xml:space="preserve"> – OS </w:t>
+      </w:r>
+      <w:proofErr w:type="spellStart"/>
+      <w:r>
+        <w:rPr>
+          <w:rFonts w:ascii="Arial" w:hAnsi="Arial" w:cs="Arial"/>
+          <w:i/>
+          <w:szCs w:val="32"/>
+        </w:rPr>
+        <w:t>bundles</w:t>
+      </w:r>
+      <w:proofErr w:type="spellEnd"/>
+      <w:r>
+        <w:rPr>
+          <w:rFonts w:ascii="Arial" w:hAnsi="Arial" w:cs="Arial"/>
+          <w:szCs w:val="32"/>
+        </w:rPr>
+        <w:t xml:space="preserve"> são os componentes </w:t>
+      </w:r>
+      <w:proofErr w:type="spellStart"/>
+      <w:r>
+        <w:rPr>
+          <w:rFonts w:ascii="Arial" w:hAnsi="Arial" w:cs="Arial"/>
+          <w:szCs w:val="32"/>
+        </w:rPr>
+        <w:t>OSGi</w:t>
+      </w:r>
+      <w:proofErr w:type="spellEnd"/>
+      <w:r>
+        <w:rPr>
+          <w:rFonts w:ascii="Arial" w:hAnsi="Arial" w:cs="Arial"/>
+          <w:szCs w:val="32"/>
+        </w:rPr>
+        <w:t xml:space="preserve"> implementados pelos desenvolvedores.</w:t>
+      </w:r>
+    </w:p>
+    <w:p>
+      <w:pPr>
+        <w:jc w:val="both"/>
+        <w:rPr>
+          <w:rFonts w:ascii="Arial" w:hAnsi="Arial" w:cs="Arial"/>
+          <w:szCs w:val="32"/>
+        </w:rPr>
+      </w:pPr>
+      <w:r>
+        <w:rPr>
+          <w:rFonts w:ascii="Arial" w:hAnsi="Arial" w:cs="Arial"/>
+          <w:szCs w:val="32"/>
+        </w:rPr>
+        <w:lastRenderedPageBreak/>
+        <w:t xml:space="preserve">- </w:t>
+      </w:r>
+      <w:r>
+        <w:rPr>
+          <w:rFonts w:ascii="Arial" w:hAnsi="Arial" w:cs="Arial"/>
+          <w:i/>
+          <w:szCs w:val="32"/>
+        </w:rPr>
+        <w:t>Services</w:t>
+      </w:r>
+      <w:r>
+        <w:rPr>
+          <w:rFonts w:ascii="Arial" w:hAnsi="Arial" w:cs="Arial"/>
+          <w:szCs w:val="32"/>
+        </w:rPr>
+        <w:t xml:space="preserve"> </w:t>
+      </w:r>
+      <w:r>
+        <w:rPr>
+          <w:rFonts w:ascii="Arial" w:hAnsi="Arial" w:cs="Arial"/>
+          <w:szCs w:val="32"/>
+        </w:rPr>
+        <w:t>–</w:t>
+      </w:r>
+      <w:r>
+        <w:rPr>
+          <w:rFonts w:ascii="Arial" w:hAnsi="Arial" w:cs="Arial"/>
+          <w:szCs w:val="32"/>
+        </w:rPr>
+        <w:t xml:space="preserve"> </w:t>
+      </w:r>
+      <w:r>
+        <w:rPr>
+          <w:rFonts w:ascii="Arial" w:hAnsi="Arial" w:cs="Arial"/>
+          <w:szCs w:val="32"/>
+        </w:rPr>
+        <w:t xml:space="preserve">A camada de Serviços conecta os </w:t>
+      </w:r>
+      <w:proofErr w:type="spellStart"/>
+      <w:r>
+        <w:rPr>
+          <w:rFonts w:ascii="Arial" w:hAnsi="Arial" w:cs="Arial"/>
+          <w:i/>
+          <w:szCs w:val="32"/>
+        </w:rPr>
+        <w:t>bundles</w:t>
+      </w:r>
+      <w:proofErr w:type="spellEnd"/>
+      <w:r>
+        <w:rPr>
+          <w:rFonts w:ascii="Arial" w:hAnsi="Arial" w:cs="Arial"/>
+          <w:szCs w:val="32"/>
+        </w:rPr>
+        <w:t xml:space="preserve"> de maneira dinâmica. Os serviços são publicados pelos </w:t>
+      </w:r>
+      <w:proofErr w:type="spellStart"/>
+      <w:r>
+        <w:rPr>
+          <w:rFonts w:ascii="Arial" w:hAnsi="Arial" w:cs="Arial"/>
+          <w:i/>
+          <w:szCs w:val="32"/>
+        </w:rPr>
+        <w:t>bundles</w:t>
+      </w:r>
+      <w:proofErr w:type="spellEnd"/>
+      <w:r>
+        <w:rPr>
+          <w:rFonts w:ascii="Arial" w:hAnsi="Arial" w:cs="Arial"/>
+          <w:szCs w:val="32"/>
+        </w:rPr>
+        <w:t>, e são passíveis de busca e conexão posteriormente.</w:t>
+      </w:r>
+    </w:p>
+    <w:p>
+      <w:pPr>
+        <w:jc w:val="both"/>
+        <w:rPr>
+          <w:rFonts w:ascii="Arial" w:hAnsi="Arial" w:cs="Arial"/>
+          <w:szCs w:val="32"/>
+        </w:rPr>
+      </w:pPr>
+      <w:r>
+        <w:rPr>
+          <w:rFonts w:ascii="Arial" w:hAnsi="Arial" w:cs="Arial"/>
+          <w:szCs w:val="32"/>
+        </w:rPr>
+        <w:t xml:space="preserve">- </w:t>
+      </w:r>
+      <w:r>
+        <w:rPr>
+          <w:rFonts w:ascii="Arial" w:hAnsi="Arial" w:cs="Arial"/>
+          <w:i/>
+          <w:szCs w:val="32"/>
+        </w:rPr>
+        <w:t>Life-</w:t>
+      </w:r>
+      <w:proofErr w:type="spellStart"/>
+      <w:r>
+        <w:rPr>
+          <w:rFonts w:ascii="Arial" w:hAnsi="Arial" w:cs="Arial"/>
+          <w:i/>
+          <w:szCs w:val="32"/>
+        </w:rPr>
+        <w:t>Cycle</w:t>
+      </w:r>
+      <w:proofErr w:type="spellEnd"/>
+      <w:r>
+        <w:rPr>
+          <w:rFonts w:ascii="Arial" w:hAnsi="Arial" w:cs="Arial"/>
+          <w:szCs w:val="32"/>
+        </w:rPr>
+        <w:t xml:space="preserve"> – Parte da API do </w:t>
+      </w:r>
+      <w:proofErr w:type="spellStart"/>
+      <w:r>
+        <w:rPr>
+          <w:rFonts w:ascii="Arial" w:hAnsi="Arial" w:cs="Arial"/>
+          <w:szCs w:val="32"/>
+        </w:rPr>
+        <w:t>OSGi</w:t>
+      </w:r>
+      <w:proofErr w:type="spellEnd"/>
+      <w:r>
+        <w:rPr>
+          <w:rFonts w:ascii="Arial" w:hAnsi="Arial" w:cs="Arial"/>
+          <w:szCs w:val="32"/>
+        </w:rPr>
+        <w:t xml:space="preserve"> que permite a instalar, desinstalar, executar, parar, e atualizar </w:t>
+      </w:r>
+      <w:proofErr w:type="spellStart"/>
+      <w:r>
+        <w:rPr>
+          <w:rFonts w:ascii="Arial" w:hAnsi="Arial" w:cs="Arial"/>
+          <w:i/>
+          <w:szCs w:val="32"/>
+        </w:rPr>
+        <w:t>bundles</w:t>
+      </w:r>
+      <w:proofErr w:type="spellEnd"/>
+      <w:r>
+        <w:rPr>
+          <w:rFonts w:ascii="Arial" w:hAnsi="Arial" w:cs="Arial"/>
+          <w:szCs w:val="32"/>
+        </w:rPr>
+        <w:t>.</w:t>
+      </w:r>
+    </w:p>
+    <w:p>
+      <w:pPr>
+        <w:jc w:val="both"/>
+        <w:rPr>
+          <w:rFonts w:ascii="Arial" w:hAnsi="Arial" w:cs="Arial"/>
+          <w:szCs w:val="32"/>
+        </w:rPr>
+      </w:pPr>
+      <w:r>
+        <w:rPr>
+          <w:rFonts w:ascii="Arial" w:hAnsi="Arial" w:cs="Arial"/>
+          <w:szCs w:val="32"/>
+        </w:rPr>
+        <w:t xml:space="preserve">- </w:t>
+      </w:r>
+      <w:r>
+        <w:rPr>
+          <w:rFonts w:ascii="Arial" w:hAnsi="Arial" w:cs="Arial"/>
+          <w:i/>
+          <w:szCs w:val="32"/>
+        </w:rPr>
+        <w:t>Modules</w:t>
+      </w:r>
+      <w:r>
+        <w:rPr>
+          <w:rFonts w:ascii="Arial" w:hAnsi="Arial" w:cs="Arial"/>
+          <w:szCs w:val="32"/>
+        </w:rPr>
+        <w:t xml:space="preserve"> – Camada que define como um </w:t>
+      </w:r>
+      <w:proofErr w:type="spellStart"/>
+      <w:r>
+        <w:rPr>
+          <w:rFonts w:ascii="Arial" w:hAnsi="Arial" w:cs="Arial"/>
+          <w:i/>
+          <w:szCs w:val="32"/>
+        </w:rPr>
+        <w:t>bundle</w:t>
+      </w:r>
+      <w:proofErr w:type="spellEnd"/>
+      <w:r>
+        <w:rPr>
+          <w:rFonts w:ascii="Arial" w:hAnsi="Arial" w:cs="Arial"/>
+          <w:szCs w:val="32"/>
+        </w:rPr>
+        <w:t xml:space="preserve"> pode importar e exportar código.</w:t>
+      </w:r>
+    </w:p>
+    <w:p>
+      <w:pPr>
+        <w:jc w:val="both"/>
+        <w:rPr>
+          <w:rFonts w:ascii="Arial" w:hAnsi="Arial" w:cs="Arial"/>
+          <w:szCs w:val="32"/>
+        </w:rPr>
+      </w:pPr>
+      <w:r>
+        <w:rPr>
+          <w:rFonts w:ascii="Arial" w:hAnsi="Arial" w:cs="Arial"/>
+          <w:szCs w:val="32"/>
+        </w:rPr>
+        <w:t xml:space="preserve">- </w:t>
+      </w:r>
+      <w:r>
+        <w:rPr>
+          <w:rFonts w:ascii="Arial" w:hAnsi="Arial" w:cs="Arial"/>
+          <w:i/>
+          <w:szCs w:val="32"/>
+        </w:rPr>
+        <w:t>Security</w:t>
+      </w:r>
+      <w:r>
+        <w:rPr>
+          <w:rFonts w:ascii="Arial" w:hAnsi="Arial" w:cs="Arial"/>
+          <w:szCs w:val="32"/>
+        </w:rPr>
+        <w:t xml:space="preserve"> – Camada que manipula os aspectos de segurança do </w:t>
+      </w:r>
+      <w:proofErr w:type="spellStart"/>
+      <w:r>
+        <w:rPr>
+          <w:rFonts w:ascii="Arial" w:hAnsi="Arial" w:cs="Arial"/>
+          <w:szCs w:val="32"/>
+        </w:rPr>
+        <w:t>OSGi</w:t>
+      </w:r>
+      <w:proofErr w:type="spellEnd"/>
+      <w:r>
+        <w:rPr>
+          <w:rFonts w:ascii="Arial" w:hAnsi="Arial" w:cs="Arial"/>
+          <w:szCs w:val="32"/>
+        </w:rPr>
+        <w:t>.</w:t>
+      </w:r>
+    </w:p>
+    <w:p>
+      <w:pPr>
+        <w:jc w:val="both"/>
+        <w:rPr>
+          <w:rFonts w:ascii="Arial" w:hAnsi="Arial" w:cs="Arial"/>
+          <w:szCs w:val="32"/>
+        </w:rPr>
+      </w:pPr>
+      <w:r>
+        <w:rPr>
+          <w:rFonts w:ascii="Arial" w:hAnsi="Arial" w:cs="Arial"/>
+          <w:szCs w:val="32"/>
+        </w:rPr>
+        <w:t xml:space="preserve">- </w:t>
+      </w:r>
+      <w:proofErr w:type="spellStart"/>
+      <w:r>
+        <w:rPr>
+          <w:rFonts w:ascii="Arial" w:hAnsi="Arial" w:cs="Arial"/>
+          <w:i/>
+          <w:szCs w:val="32"/>
+        </w:rPr>
+        <w:t>Execution</w:t>
+      </w:r>
+      <w:proofErr w:type="spellEnd"/>
+      <w:r>
+        <w:rPr>
+          <w:rFonts w:ascii="Arial" w:hAnsi="Arial" w:cs="Arial"/>
+          <w:i/>
+          <w:szCs w:val="32"/>
+        </w:rPr>
+        <w:t xml:space="preserve"> </w:t>
+      </w:r>
+      <w:proofErr w:type="spellStart"/>
+      <w:r>
+        <w:rPr>
+          <w:rFonts w:ascii="Arial" w:hAnsi="Arial" w:cs="Arial"/>
+          <w:i/>
+          <w:szCs w:val="32"/>
+        </w:rPr>
+        <w:t>Environment</w:t>
+      </w:r>
+      <w:proofErr w:type="spellEnd"/>
+      <w:r>
+        <w:rPr>
+          <w:rFonts w:ascii="Arial" w:hAnsi="Arial" w:cs="Arial"/>
+          <w:szCs w:val="32"/>
+        </w:rPr>
+        <w:t xml:space="preserve"> – É o ambiente de execução. Define quais métodos e classes estarão disponíveis na plataforma específica.</w:t>
+      </w:r>
+    </w:p>
+    <w:p>
+      <w:pPr>
+        <w:jc w:val="both"/>
+        <w:rPr>
+          <w:rFonts w:ascii="Arial" w:hAnsi="Arial" w:cs="Arial"/>
+          <w:szCs w:val="32"/>
+        </w:rPr>
+      </w:pPr>
+    </w:p>
+    <w:p>
+      <w:pPr>
+        <w:jc w:val="both"/>
+        <w:rPr>
+          <w:rFonts w:ascii="Arial" w:hAnsi="Arial" w:cs="Arial"/>
+          <w:szCs w:val="32"/>
+        </w:rPr>
+      </w:pPr>
+    </w:p>
+    <w:p>
+      <w:pPr>
+        <w:jc w:val="both"/>
+        <w:rPr>
+          <w:rFonts w:ascii="Arial" w:hAnsi="Arial" w:cs="Arial"/>
+          <w:szCs w:val="32"/>
+        </w:rPr>
+      </w:pPr>
+    </w:p>
+    <w:p>
+      <w:pPr>
+        <w:jc w:val="center"/>
+        <w:rPr>
+          <w:rFonts w:ascii="Arial" w:hAnsi="Arial" w:cs="Arial"/>
+          <w:szCs w:val="32"/>
+        </w:rPr>
+      </w:pPr>
+      <w:r>
+        <w:rPr>
+          <w:rFonts w:ascii="Arial" w:hAnsi="Arial" w:cs="Arial"/>
+          <w:noProof/>
+          <w:szCs w:val="32"/>
+          <w:lang w:eastAsia="pt-BR"/>
+        </w:rPr>
+        <w:drawing>
+          <wp:inline distT="0" distB="0" distL="0" distR="0">
+            <wp:extent cx="4324350" cy="2562225"/>
+            <wp:effectExtent l="0" t="0" r="0" b="9525"/>
+            <wp:docPr id="3" name="Imagem 3" descr="C:\Users\Felipe\Documents\GitHub\InteropFrame-OSGI\Figuras\005osgi.PNG"/>
+            <wp:cNvGraphicFramePr>
+              <a:graphicFrameLocks xmlns:a="http://schemas.openxmlformats.org/drawingml/2006/main" noChangeAspect="1"/>
+            </wp:cNvGraphicFramePr>
+            <a:graphic xmlns:a="http://schemas.openxmlformats.org/drawingml/2006/main">
+              <a:graphicData uri="http://schemas.openxmlformats.org/drawingml/2006/picture">
+                <pic:pic xmlns:pic="http://schemas.openxmlformats.org/drawingml/2006/picture">
+                  <pic:nvPicPr>
+                    <pic:cNvPr id="0" name="Picture 2" descr="C:\Users\Felipe\Documents\GitHub\InteropFrame-OSGI\Figuras\005osgi.PNG"/>
+                    <pic:cNvPicPr>
+                      <a:picLocks noChangeAspect="1" noChangeArrowheads="1"/>
+                    </pic:cNvPicPr>
+                  </pic:nvPicPr>
+                  <pic:blipFill>
+                    <a:blip r:embed="rId6">
+                      <a:extLst>
+                        <a:ext uri="{28A0092B-C50C-407E-A947-70E740481C1C}">
+                          <a14:useLocalDpi xmlns:a14="http://schemas.microsoft.com/office/drawing/2010/main" val="0"/>
+                        </a:ext>
+                      </a:extLst>
+                    </a:blip>
+                    <a:srcRect/>
+                    <a:stretch>
+                      <a:fillRect/>
+                    </a:stretch>
+                  </pic:blipFill>
+                  <pic:spPr bwMode="auto">
+                    <a:xfrm>
+                      <a:off x="0" y="0"/>
+                      <a:ext cx="4324350" cy="2562225"/>
+                    </a:xfrm>
+                    <a:prstGeom prst="rect">
+                      <a:avLst/>
+                    </a:prstGeom>
+                    <a:noFill/>
+                    <a:ln>
+                      <a:noFill/>
+                    </a:ln>
+                  </pic:spPr>
+                </pic:pic>
+              </a:graphicData>
+            </a:graphic>
+          </wp:inline>
+        </w:drawing>
+      </w:r>
+    </w:p>
+    <w:p>
+      <w:pPr>
+        <w:jc w:val="center"/>
+        <w:rPr>
+          <w:rFonts w:ascii="Arial" w:hAnsi="Arial" w:cs="Arial"/>
+          <w:szCs w:val="32"/>
+        </w:rPr>
+      </w:pPr>
+    </w:p>
+    <w:p>
+      <w:pPr>
+        <w:jc w:val="center"/>
+        <w:rPr>
+          <w:rFonts w:ascii="Arial" w:hAnsi="Arial" w:cs="Arial"/>
+          <w:szCs w:val="32"/>
+        </w:rPr>
+      </w:pPr>
+      <w:r>
+        <w:rPr>
+          <w:rFonts w:ascii="Arial" w:hAnsi="Arial" w:cs="Arial"/>
+          <w:szCs w:val="32"/>
+        </w:rPr>
+        <w:t xml:space="preserve">Figura {figuras/005osgi.png} – Camadas da arquitetura </w:t>
+      </w:r>
+      <w:proofErr w:type="spellStart"/>
+      <w:r>
+        <w:rPr>
+          <w:rFonts w:ascii="Arial" w:hAnsi="Arial" w:cs="Arial"/>
+          <w:szCs w:val="32"/>
+        </w:rPr>
+        <w:t>OSGi</w:t>
+      </w:r>
+      <w:proofErr w:type="spellEnd"/>
+      <w:r>
+        <w:rPr>
+          <w:rFonts w:ascii="Arial" w:hAnsi="Arial" w:cs="Arial"/>
+          <w:szCs w:val="32"/>
+        </w:rPr>
+        <w:t xml:space="preserve"> {</w:t>
+      </w:r>
+      <w:proofErr w:type="spellStart"/>
+      <w:r>
+        <w:rPr>
+          <w:rFonts w:ascii="Arial" w:hAnsi="Arial" w:cs="Arial"/>
+          <w:szCs w:val="32"/>
+        </w:rPr>
+        <w:t>osgi</w:t>
+      </w:r>
+      <w:proofErr w:type="spellEnd"/>
+      <w:r>
+        <w:rPr>
+          <w:rFonts w:ascii="Arial" w:hAnsi="Arial" w:cs="Arial"/>
+          <w:szCs w:val="32"/>
+        </w:rPr>
+        <w:t>}.</w:t>
+      </w:r>
+    </w:p>
+    <w:p>
+      <w:pPr>
+        <w:rPr>
+          <w:rFonts w:ascii="Arial" w:hAnsi="Arial" w:cs="Arial"/>
+          <w:sz w:val="28"/>
+          <w:szCs w:val="32"/>
+        </w:rPr>
+      </w:pPr>
+    </w:p>
+    <w:p>
+      <w:pPr>
+        <w:rPr>
+          <w:rFonts w:ascii="Arial" w:hAnsi="Arial" w:cs="Arial"/>
+          <w:sz w:val="28"/>
+          <w:szCs w:val="32"/>
+        </w:rPr>
+      </w:pPr>
+      <w:r>
+        <w:rPr>
+          <w:rFonts w:ascii="Arial" w:hAnsi="Arial" w:cs="Arial"/>
+          <w:sz w:val="28"/>
+          <w:szCs w:val="32"/>
+        </w:rPr>
+        <w:t>2.9</w:t>
+      </w:r>
+      <w:r>
+        <w:rPr>
+          <w:rFonts w:ascii="Arial" w:hAnsi="Arial" w:cs="Arial"/>
+          <w:sz w:val="28"/>
+          <w:szCs w:val="32"/>
+        </w:rPr>
+        <w:t xml:space="preserve"> Discussão</w:t>
+      </w:r>
+    </w:p>
+    <w:p>
+      <w:pPr>
+        <w:rPr>
+          <w:rFonts w:ascii="Arial" w:hAnsi="Arial" w:cs="Arial"/>
+          <w:sz w:val="22"/>
+        </w:rPr>
+      </w:pPr>
       <w:bookmarkStart w:id="0" w:name="_GoBack"/>
       <w:bookmarkEnd w:id="0"/>
-    </w:p>
-    <w:p>
-      <w:pPr>
-        <w:rPr>
-          <w:rFonts w:ascii="Arial" w:hAnsi="Arial" w:cs="Arial"/>
-          <w:sz w:val="28"/>
-          <w:szCs w:val="32"/>
-        </w:rPr>
-      </w:pPr>
-    </w:p>
-    <w:p>
-      <w:pPr>
-        <w:rPr>
-          <w:rFonts w:ascii="Arial" w:hAnsi="Arial" w:cs="Arial"/>
-          <w:sz w:val="28"/>
-          <w:szCs w:val="32"/>
-        </w:rPr>
-      </w:pPr>
-      <w:r>
-        <w:rPr>
-          <w:rFonts w:ascii="Arial" w:hAnsi="Arial" w:cs="Arial"/>
-          <w:sz w:val="28"/>
-          <w:szCs w:val="32"/>
-        </w:rPr>
-        <w:tab/>
-        <w:t xml:space="preserve">2.1.1.3 </w:t>
-      </w:r>
-      <w:r>
-        <w:rPr>
-          <w:rFonts w:ascii="Arial" w:hAnsi="Arial" w:cs="Arial"/>
-          <w:sz w:val="28"/>
-          <w:szCs w:val="32"/>
-        </w:rPr>
-        <w:t>Modelo OSGI</w:t>
-      </w:r>
-    </w:p>
-    <w:p>
-      <w:pPr>
-        <w:rPr>
-          <w:rFonts w:ascii="Arial" w:hAnsi="Arial" w:cs="Arial"/>
-          <w:sz w:val="28"/>
-          <w:szCs w:val="32"/>
-        </w:rPr>
-      </w:pPr>
-    </w:p>
-    <w:p>
-      <w:pPr>
-        <w:rPr>
-          <w:rFonts w:ascii="Arial" w:hAnsi="Arial" w:cs="Arial"/>
-          <w:sz w:val="28"/>
-          <w:szCs w:val="32"/>
-        </w:rPr>
-      </w:pPr>
-      <w:r>
-        <w:rPr>
-          <w:rFonts w:ascii="Arial" w:hAnsi="Arial" w:cs="Arial"/>
-          <w:sz w:val="28"/>
-          <w:szCs w:val="32"/>
-        </w:rPr>
-        <w:t>2.9</w:t>
-      </w:r>
-      <w:r>
-        <w:rPr>
-          <w:rFonts w:ascii="Arial" w:hAnsi="Arial" w:cs="Arial"/>
-          <w:sz w:val="28"/>
-          <w:szCs w:val="32"/>
-        </w:rPr>
-        <w:t xml:space="preserve"> Discussão</w:t>
-      </w:r>
-    </w:p>
-    <w:p>
-      <w:pPr>
-        <w:rPr>
-          <w:rFonts w:ascii="Arial" w:hAnsi="Arial" w:cs="Arial"/>
-          <w:sz w:val="22"/>
-        </w:rPr>
-      </w:pPr>
     </w:p>
     <w:sectPr>
       <w:pgSz w:w="11906" w:h="16838"/>

</xml_diff>

<commit_message>
Cap 2 + Cap 3
</commit_message>
<xml_diff>
--- a/Cap 2 Felipe.docx
+++ b/Cap 2 Felipe.docx
@@ -1986,27 +1986,14 @@
         <w:rPr>
           <w:rFonts w:ascii="Arial" w:eastAsiaTheme="minorHAnsi" w:hAnsi="Arial" w:cs="Arial"/>
         </w:rPr>
-        <w:t>{coupaye2007</w:t>
-      </w:r>
-      <w:r>
-        <w:rPr>
-          <w:rFonts w:ascii="Arial" w:eastAsiaTheme="minorHAnsi" w:hAnsi="Arial" w:cs="Arial"/>
-        </w:rPr>
-        <w:t xml:space="preserve">} </w:t>
-      </w:r>
-      <w:r>
-        <w:rPr>
-          <w:rFonts w:ascii="Arial" w:hAnsi="Arial" w:cs="Arial"/>
-          <w:szCs w:val="32"/>
-        </w:rPr>
-        <w:t>{bruneton2006}</w:t>
-      </w:r>
-      <w:r>
-        <w:rPr>
-          <w:rFonts w:ascii="Arial" w:hAnsi="Arial" w:cs="Arial"/>
-          <w:szCs w:val="32"/>
-        </w:rPr>
-        <w:t>.</w:t>
+        <w:t xml:space="preserve">{coupaye2007} </w:t>
+      </w:r>
+      <w:r>
+        <w:rPr>
+          <w:rFonts w:ascii="Arial" w:hAnsi="Arial" w:cs="Arial"/>
+          <w:szCs w:val="32"/>
+        </w:rPr>
+        <w:t>{bruneton2006}.</w:t>
       </w:r>
     </w:p>
     <w:p>
@@ -2053,14 +2040,7 @@
           <w:rFonts w:ascii="Arial" w:hAnsi="Arial" w:cs="Arial"/>
           <w:szCs w:val="32"/>
         </w:rPr>
-        <w:t xml:space="preserve">, como pode ser observado na Figura </w:t>
-      </w:r>
-      <w:r>
-        <w:rPr>
-          <w:rFonts w:ascii="Arial" w:hAnsi="Arial" w:cs="Arial"/>
-          <w:szCs w:val="32"/>
-        </w:rPr>
-        <w:t>{figuras/004fractal.png}</w:t>
+        <w:t>, como pode ser observado na Figura {figuras/004fractal.png}</w:t>
       </w:r>
       <w:r>
         <w:rPr>
@@ -2990,47 +2970,302 @@
     </w:p>
     <w:p>
       <w:pPr>
-        <w:rPr>
-          <w:rFonts w:ascii="Arial" w:hAnsi="Arial" w:cs="Arial"/>
-          <w:sz w:val="28"/>
-          <w:szCs w:val="32"/>
-        </w:rPr>
-      </w:pPr>
-    </w:p>
-    <w:p>
-      <w:pPr>
-        <w:rPr>
-          <w:rFonts w:ascii="Arial" w:hAnsi="Arial" w:cs="Arial"/>
-          <w:sz w:val="28"/>
-          <w:szCs w:val="32"/>
-        </w:rPr>
-      </w:pPr>
-      <w:r>
-        <w:rPr>
-          <w:rFonts w:ascii="Arial" w:hAnsi="Arial" w:cs="Arial"/>
-          <w:sz w:val="28"/>
-          <w:szCs w:val="32"/>
-        </w:rPr>
-        <w:t>2.9</w:t>
-      </w:r>
-      <w:r>
-        <w:rPr>
-          <w:rFonts w:ascii="Arial" w:hAnsi="Arial" w:cs="Arial"/>
-          <w:sz w:val="28"/>
-          <w:szCs w:val="32"/>
-        </w:rPr>
-        <w:t xml:space="preserve"> Discussão</w:t>
-      </w:r>
-    </w:p>
-    <w:p>
-      <w:pPr>
-        <w:rPr>
-          <w:rFonts w:ascii="Arial" w:hAnsi="Arial" w:cs="Arial"/>
-          <w:sz w:val="22"/>
-        </w:rPr>
-      </w:pPr>
+        <w:jc w:val="center"/>
+        <w:rPr>
+          <w:rFonts w:ascii="Arial" w:hAnsi="Arial" w:cs="Arial"/>
+          <w:szCs w:val="32"/>
+        </w:rPr>
+      </w:pPr>
+    </w:p>
+    <w:p>
+      <w:pPr>
+        <w:jc w:val="both"/>
+        <w:rPr>
+          <w:rFonts w:ascii="Arial" w:hAnsi="Arial" w:cs="Arial"/>
+          <w:szCs w:val="32"/>
+        </w:rPr>
+      </w:pPr>
+      <w:r>
+        <w:rPr>
+          <w:rFonts w:ascii="Arial" w:hAnsi="Arial" w:cs="Arial"/>
+          <w:szCs w:val="32"/>
+        </w:rPr>
+        <w:tab/>
+        <w:t xml:space="preserve">O </w:t>
+      </w:r>
+      <w:proofErr w:type="spellStart"/>
+      <w:r>
+        <w:rPr>
+          <w:rFonts w:ascii="Arial" w:hAnsi="Arial" w:cs="Arial"/>
+          <w:szCs w:val="32"/>
+        </w:rPr>
+        <w:t>OSGi</w:t>
+      </w:r>
+      <w:proofErr w:type="spellEnd"/>
+      <w:r>
+        <w:rPr>
+          <w:rFonts w:ascii="Arial" w:hAnsi="Arial" w:cs="Arial"/>
+          <w:szCs w:val="32"/>
+        </w:rPr>
+        <w:t xml:space="preserve"> é apenas uma especificação de um framework para o desenvolvimento de aplicações modulares. </w:t>
+      </w:r>
+      <w:r>
+        <w:rPr>
+          <w:rFonts w:ascii="Arial" w:hAnsi="Arial" w:cs="Arial"/>
+          <w:szCs w:val="32"/>
+        </w:rPr>
+        <w:t xml:space="preserve">Existem diversas implementações dessa tecnologia, </w:t>
+      </w:r>
+      <w:r>
+        <w:rPr>
+          <w:rFonts w:ascii="Arial" w:hAnsi="Arial" w:cs="Arial"/>
+          <w:szCs w:val="32"/>
+        </w:rPr>
+        <w:t xml:space="preserve">sendo as mais conhecidas: </w:t>
+      </w:r>
+      <w:proofErr w:type="spellStart"/>
+      <w:r>
+        <w:rPr>
+          <w:rFonts w:ascii="Arial" w:hAnsi="Arial" w:cs="Arial"/>
+          <w:szCs w:val="32"/>
+        </w:rPr>
+        <w:t>Equinox</w:t>
+      </w:r>
+      <w:proofErr w:type="spellEnd"/>
+      <w:r>
+        <w:rPr>
+          <w:rFonts w:ascii="Arial" w:hAnsi="Arial" w:cs="Arial"/>
+          <w:szCs w:val="32"/>
+        </w:rPr>
+        <w:t>,</w:t>
+      </w:r>
+      <w:r>
+        <w:rPr>
+          <w:rFonts w:ascii="Arial" w:hAnsi="Arial" w:cs="Arial"/>
+          <w:szCs w:val="32"/>
+        </w:rPr>
+        <w:t xml:space="preserve"> Felix</w:t>
+      </w:r>
+      <w:r>
+        <w:rPr>
+          <w:rFonts w:ascii="Arial" w:hAnsi="Arial" w:cs="Arial"/>
+          <w:szCs w:val="32"/>
+        </w:rPr>
+        <w:t xml:space="preserve"> e </w:t>
+      </w:r>
+      <w:proofErr w:type="spellStart"/>
+      <w:r>
+        <w:rPr>
+          <w:rFonts w:ascii="Arial" w:hAnsi="Arial" w:cs="Arial"/>
+          <w:szCs w:val="32"/>
+        </w:rPr>
+        <w:t>K</w:t>
+      </w:r>
+      <w:r>
+        <w:rPr>
+          <w:rFonts w:ascii="Arial" w:hAnsi="Arial" w:cs="Arial"/>
+          <w:szCs w:val="32"/>
+        </w:rPr>
+        <w:t>nopflerfish</w:t>
+      </w:r>
+      <w:proofErr w:type="spellEnd"/>
+      <w:r>
+        <w:rPr>
+          <w:rFonts w:ascii="Arial" w:hAnsi="Arial" w:cs="Arial"/>
+          <w:szCs w:val="32"/>
+        </w:rPr>
+        <w:t>. A primeira é uma imp</w:t>
+      </w:r>
+      <w:r>
+        <w:rPr>
+          <w:rFonts w:ascii="Arial" w:hAnsi="Arial" w:cs="Arial"/>
+          <w:szCs w:val="32"/>
+        </w:rPr>
+        <w:t xml:space="preserve">lementação da especificação </w:t>
+      </w:r>
+      <w:proofErr w:type="spellStart"/>
+      <w:r>
+        <w:rPr>
+          <w:rFonts w:ascii="Arial" w:hAnsi="Arial" w:cs="Arial"/>
+          <w:szCs w:val="32"/>
+        </w:rPr>
+        <w:t>OSGi</w:t>
+      </w:r>
+      <w:proofErr w:type="spellEnd"/>
+      <w:r>
+        <w:rPr>
+          <w:rFonts w:ascii="Arial" w:hAnsi="Arial" w:cs="Arial"/>
+          <w:szCs w:val="32"/>
+        </w:rPr>
+        <w:t xml:space="preserve"> desenvolvida pela</w:t>
+      </w:r>
+      <w:r>
+        <w:rPr>
+          <w:rFonts w:ascii="Arial" w:hAnsi="Arial" w:cs="Arial"/>
+          <w:szCs w:val="32"/>
+        </w:rPr>
+        <w:t xml:space="preserve"> Eclipse</w:t>
+      </w:r>
+      <w:r>
+        <w:rPr>
+          <w:rFonts w:ascii="Arial" w:hAnsi="Arial" w:cs="Arial"/>
+          <w:szCs w:val="32"/>
+        </w:rPr>
+        <w:t xml:space="preserve"> Foundation</w:t>
+      </w:r>
+      <w:r>
+        <w:rPr>
+          <w:rFonts w:ascii="Arial" w:hAnsi="Arial" w:cs="Arial"/>
+          <w:szCs w:val="32"/>
+        </w:rPr>
+        <w:t xml:space="preserve">. Ela é utilizada em diversas aplicações, inclusive </w:t>
+      </w:r>
+      <w:r>
+        <w:rPr>
+          <w:rFonts w:ascii="Arial" w:hAnsi="Arial" w:cs="Arial"/>
+          <w:szCs w:val="32"/>
+        </w:rPr>
+        <w:t xml:space="preserve">na IDE Eclipse. Já a </w:t>
+      </w:r>
+      <w:r>
+        <w:rPr>
+          <w:rFonts w:ascii="Arial" w:hAnsi="Arial" w:cs="Arial"/>
+          <w:szCs w:val="32"/>
+        </w:rPr>
+        <w:t>implementação</w:t>
+      </w:r>
+      <w:r>
+        <w:rPr>
+          <w:rFonts w:ascii="Arial" w:hAnsi="Arial" w:cs="Arial"/>
+          <w:szCs w:val="32"/>
+        </w:rPr>
+        <w:t xml:space="preserve"> Felix</w:t>
+      </w:r>
+      <w:r>
+        <w:rPr>
+          <w:rFonts w:ascii="Arial" w:hAnsi="Arial" w:cs="Arial"/>
+          <w:szCs w:val="32"/>
+        </w:rPr>
+        <w:t xml:space="preserve"> é desenvolvida</w:t>
+      </w:r>
+      <w:r>
+        <w:rPr>
+          <w:rFonts w:ascii="Arial" w:hAnsi="Arial" w:cs="Arial"/>
+          <w:szCs w:val="32"/>
+        </w:rPr>
+        <w:t xml:space="preserve"> e mantida</w:t>
+      </w:r>
+      <w:r>
+        <w:rPr>
+          <w:rFonts w:ascii="Arial" w:hAnsi="Arial" w:cs="Arial"/>
+          <w:szCs w:val="32"/>
+        </w:rPr>
+        <w:t xml:space="preserve"> pela Apache</w:t>
+      </w:r>
+      <w:r>
+        <w:rPr>
+          <w:rFonts w:ascii="Arial" w:hAnsi="Arial" w:cs="Arial"/>
+          <w:szCs w:val="32"/>
+        </w:rPr>
+        <w:t xml:space="preserve"> Software Foundation</w:t>
+      </w:r>
+      <w:r>
+        <w:rPr>
+          <w:rFonts w:ascii="Arial" w:hAnsi="Arial" w:cs="Arial"/>
+          <w:szCs w:val="32"/>
+        </w:rPr>
+        <w:t>.</w:t>
+      </w:r>
+      <w:r>
+        <w:rPr>
+          <w:rFonts w:ascii="Arial" w:hAnsi="Arial" w:cs="Arial"/>
+          <w:szCs w:val="32"/>
+        </w:rPr>
+        <w:t xml:space="preserve"> A implementação </w:t>
+      </w:r>
+      <w:proofErr w:type="spellStart"/>
+      <w:r>
+        <w:rPr>
+          <w:rFonts w:ascii="Arial" w:hAnsi="Arial" w:cs="Arial"/>
+          <w:szCs w:val="32"/>
+        </w:rPr>
+        <w:t>K</w:t>
+      </w:r>
+      <w:r>
+        <w:rPr>
+          <w:rFonts w:ascii="Arial" w:hAnsi="Arial" w:cs="Arial"/>
+          <w:szCs w:val="32"/>
+        </w:rPr>
+        <w:t>nopflerfish</w:t>
+      </w:r>
+      <w:proofErr w:type="spellEnd"/>
+      <w:r>
+        <w:rPr>
+          <w:rFonts w:ascii="Arial" w:hAnsi="Arial" w:cs="Arial"/>
+          <w:szCs w:val="32"/>
+        </w:rPr>
+        <w:t xml:space="preserve"> é desenvolvida e mantida pela </w:t>
+      </w:r>
+      <w:proofErr w:type="spellStart"/>
+      <w:r>
+        <w:rPr>
+          <w:rFonts w:ascii="Arial" w:hAnsi="Arial" w:cs="Arial"/>
+          <w:szCs w:val="32"/>
+        </w:rPr>
+        <w:t>Makewave</w:t>
+      </w:r>
+      <w:proofErr w:type="spellEnd"/>
+      <w:r>
+        <w:rPr>
+          <w:rFonts w:ascii="Arial" w:hAnsi="Arial" w:cs="Arial"/>
+          <w:szCs w:val="32"/>
+        </w:rPr>
+        <w:t>.</w:t>
+      </w:r>
       <w:bookmarkStart w:id="0" w:name="_GoBack"/>
       <w:bookmarkEnd w:id="0"/>
+    </w:p>
+    <w:p>
+      <w:pPr>
+        <w:rPr>
+          <w:rFonts w:ascii="Arial" w:hAnsi="Arial" w:cs="Arial"/>
+          <w:sz w:val="28"/>
+          <w:szCs w:val="32"/>
+        </w:rPr>
+      </w:pPr>
+    </w:p>
+    <w:p>
+      <w:pPr>
+        <w:rPr>
+          <w:rFonts w:ascii="Arial" w:hAnsi="Arial" w:cs="Arial"/>
+          <w:sz w:val="28"/>
+          <w:szCs w:val="32"/>
+        </w:rPr>
+      </w:pPr>
+      <w:r>
+        <w:rPr>
+          <w:rFonts w:ascii="Arial" w:hAnsi="Arial" w:cs="Arial"/>
+          <w:sz w:val="28"/>
+          <w:szCs w:val="32"/>
+        </w:rPr>
+        <w:t>2.9</w:t>
+      </w:r>
+      <w:r>
+        <w:rPr>
+          <w:rFonts w:ascii="Arial" w:hAnsi="Arial" w:cs="Arial"/>
+          <w:sz w:val="28"/>
+          <w:szCs w:val="32"/>
+        </w:rPr>
+        <w:t xml:space="preserve"> Discussão</w:t>
+      </w:r>
+    </w:p>
+    <w:p>
+      <w:pPr>
+        <w:rPr>
+          <w:rFonts w:ascii="Arial" w:hAnsi="Arial" w:cs="Arial"/>
+          <w:sz w:val="22"/>
+        </w:rPr>
+      </w:pPr>
     </w:p>
     <w:sectPr>
       <w:pgSz w:w="11906" w:h="16838"/>

</xml_diff>